<commit_message>
Liste des figures et tableaux
</commit_message>
<xml_diff>
--- a/Memoire.docx
+++ b/Memoire.docx
@@ -102,7 +102,6 @@
                                 <w:lang w:val="fr-FR"/>
                               </w:rPr>
                             </w:pPr>
-                            <w:proofErr w:type="spellStart"/>
                             <w:r>
                               <w:rPr>
                                 <w:rFonts w:ascii="Times New Roman" w:hAnsi="Times New Roman" w:cs="Times New Roman"/>
@@ -119,37 +118,7 @@
                                 <w:szCs w:val="28"/>
                                 <w:lang w:val="fr-FR"/>
                               </w:rPr>
-                              <w:t>Alou</w:t>
-                            </w:r>
-                            <w:proofErr w:type="spellEnd"/>
-                            <w:r>
-                              <w:rPr>
-                                <w:rFonts w:ascii="Times New Roman" w:hAnsi="Times New Roman" w:cs="Times New Roman"/>
-                                <w:sz w:val="28"/>
-                                <w:szCs w:val="28"/>
-                                <w:lang w:val="fr-FR"/>
-                              </w:rPr>
-                              <w:t xml:space="preserve"> </w:t>
-                            </w:r>
-                            <w:proofErr w:type="spellStart"/>
-                            <w:r>
-                              <w:rPr>
-                                <w:rFonts w:ascii="Times New Roman" w:hAnsi="Times New Roman" w:cs="Times New Roman"/>
-                                <w:sz w:val="28"/>
-                                <w:szCs w:val="28"/>
-                                <w:lang w:val="fr-FR"/>
-                              </w:rPr>
-                              <w:t>Pougnozi</w:t>
-                            </w:r>
-                            <w:proofErr w:type="spellEnd"/>
-                            <w:r>
-                              <w:rPr>
-                                <w:rFonts w:ascii="Times New Roman" w:hAnsi="Times New Roman" w:cs="Times New Roman"/>
-                                <w:sz w:val="28"/>
-                                <w:szCs w:val="28"/>
-                                <w:lang w:val="fr-FR"/>
-                              </w:rPr>
-                              <w:t xml:space="preserve"> BATANA</w:t>
+                              <w:t>Alou Pougnozi BATANA</w:t>
                             </w:r>
                           </w:p>
                           <w:p>
@@ -253,7 +222,6 @@
                           <w:lang w:val="fr-FR"/>
                         </w:rPr>
                       </w:pPr>
-                      <w:proofErr w:type="spellStart"/>
                       <w:r>
                         <w:rPr>
                           <w:rFonts w:ascii="Times New Roman" w:hAnsi="Times New Roman" w:cs="Times New Roman"/>
@@ -270,37 +238,7 @@
                           <w:szCs w:val="28"/>
                           <w:lang w:val="fr-FR"/>
                         </w:rPr>
-                        <w:t>Alou</w:t>
-                      </w:r>
-                      <w:proofErr w:type="spellEnd"/>
-                      <w:r>
-                        <w:rPr>
-                          <w:rFonts w:ascii="Times New Roman" w:hAnsi="Times New Roman" w:cs="Times New Roman"/>
-                          <w:sz w:val="28"/>
-                          <w:szCs w:val="28"/>
-                          <w:lang w:val="fr-FR"/>
-                        </w:rPr>
-                        <w:t xml:space="preserve"> </w:t>
-                      </w:r>
-                      <w:proofErr w:type="spellStart"/>
-                      <w:r>
-                        <w:rPr>
-                          <w:rFonts w:ascii="Times New Roman" w:hAnsi="Times New Roman" w:cs="Times New Roman"/>
-                          <w:sz w:val="28"/>
-                          <w:szCs w:val="28"/>
-                          <w:lang w:val="fr-FR"/>
-                        </w:rPr>
-                        <w:t>Pougnozi</w:t>
-                      </w:r>
-                      <w:proofErr w:type="spellEnd"/>
-                      <w:r>
-                        <w:rPr>
-                          <w:rFonts w:ascii="Times New Roman" w:hAnsi="Times New Roman" w:cs="Times New Roman"/>
-                          <w:sz w:val="28"/>
-                          <w:szCs w:val="28"/>
-                          <w:lang w:val="fr-FR"/>
-                        </w:rPr>
-                        <w:t xml:space="preserve"> BATANA</w:t>
+                        <w:t>Alou Pougnozi BATANA</w:t>
                       </w:r>
                     </w:p>
                     <w:p>
@@ -388,7 +326,6 @@
                                 <w:lang w:val="fr-FR"/>
                               </w:rPr>
                             </w:pPr>
-                            <w:proofErr w:type="spellStart"/>
                             <w:r>
                               <w:rPr>
                                 <w:rFonts w:ascii="Times New Roman" w:hAnsi="Times New Roman" w:cs="Times New Roman"/>
@@ -413,21 +350,7 @@
                                 <w:u w:val="single"/>
                                 <w:lang w:val="fr-FR"/>
                               </w:rPr>
-                              <w:t>ésenté</w:t>
-                            </w:r>
-                            <w:proofErr w:type="spellEnd"/>
-                            <w:r>
-                              <w:rPr>
-                                <w:rFonts w:ascii="Times New Roman" w:hAnsi="Times New Roman" w:cs="Times New Roman"/>
-                                <w:b/>
-                                <w:bCs/>
-                                <w:color w:val="4472C4" w:themeColor="accent1"/>
-                                <w:sz w:val="28"/>
-                                <w:szCs w:val="28"/>
-                                <w:u w:val="single"/>
-                                <w:lang w:val="fr-FR"/>
-                              </w:rPr>
-                              <w:t xml:space="preserve"> par</w:t>
+                              <w:t>ésenté par</w:t>
                             </w:r>
                             <w:r>
                               <w:rPr>
@@ -510,7 +433,6 @@
                           <w:lang w:val="fr-FR"/>
                         </w:rPr>
                       </w:pPr>
-                      <w:proofErr w:type="spellStart"/>
                       <w:r>
                         <w:rPr>
                           <w:rFonts w:ascii="Times New Roman" w:hAnsi="Times New Roman" w:cs="Times New Roman"/>
@@ -535,21 +457,7 @@
                           <w:u w:val="single"/>
                           <w:lang w:val="fr-FR"/>
                         </w:rPr>
-                        <w:t>ésenté</w:t>
-                      </w:r>
-                      <w:proofErr w:type="spellEnd"/>
-                      <w:r>
-                        <w:rPr>
-                          <w:rFonts w:ascii="Times New Roman" w:hAnsi="Times New Roman" w:cs="Times New Roman"/>
-                          <w:b/>
-                          <w:bCs/>
-                          <w:color w:val="4472C4" w:themeColor="accent1"/>
-                          <w:sz w:val="28"/>
-                          <w:szCs w:val="28"/>
-                          <w:u w:val="single"/>
-                          <w:lang w:val="fr-FR"/>
-                        </w:rPr>
-                        <w:t xml:space="preserve"> par</w:t>
+                        <w:t>ésenté par</w:t>
                       </w:r>
                       <w:r>
                         <w:rPr>
@@ -1233,7 +1141,6 @@
                                 <w:lang w:val="fr-FR"/>
                               </w:rPr>
                             </w:pPr>
-                            <w:proofErr w:type="gramStart"/>
                             <w:r>
                               <w:rPr>
                                 <w:rFonts w:ascii="Times New Roman" w:hAnsi="Times New Roman" w:cs="Times New Roman"/>
@@ -1255,67 +1162,7 @@
                                 <w:szCs w:val="24"/>
                                 <w:lang w:val="fr-FR"/>
                               </w:rPr>
-                              <w:t>:</w:t>
-                            </w:r>
-                            <w:proofErr w:type="gramEnd"/>
-                            <w:r>
-                              <w:rPr>
-                                <w:rFonts w:ascii="Times New Roman" w:hAnsi="Times New Roman" w:cs="Times New Roman"/>
-                                <w:b/>
-                                <w:bCs/>
-                                <w:sz w:val="24"/>
-                                <w:szCs w:val="24"/>
-                                <w:lang w:val="fr-FR"/>
-                              </w:rPr>
-                              <w:t xml:space="preserve">  </w:t>
-                            </w:r>
-                            <w:proofErr w:type="spellStart"/>
-                            <w:r>
-                              <w:rPr>
-                                <w:rFonts w:ascii="Times New Roman" w:hAnsi="Times New Roman" w:cs="Times New Roman"/>
-                                <w:b/>
-                                <w:bCs/>
-                                <w:sz w:val="24"/>
-                                <w:szCs w:val="24"/>
-                                <w:lang w:val="fr-FR"/>
-                              </w:rPr>
-                              <w:t>Ipnet</w:t>
-                            </w:r>
-                            <w:proofErr w:type="spellEnd"/>
-                            <w:r>
-                              <w:rPr>
-                                <w:rFonts w:ascii="Times New Roman" w:hAnsi="Times New Roman" w:cs="Times New Roman"/>
-                                <w:b/>
-                                <w:bCs/>
-                                <w:sz w:val="24"/>
-                                <w:szCs w:val="24"/>
-                                <w:lang w:val="fr-FR"/>
-                              </w:rPr>
-                              <w:t xml:space="preserve"> Institute of </w:t>
-                            </w:r>
-                            <w:proofErr w:type="spellStart"/>
-                            <w:r>
-                              <w:rPr>
-                                <w:rFonts w:ascii="Times New Roman" w:hAnsi="Times New Roman" w:cs="Times New Roman"/>
-                                <w:b/>
-                                <w:bCs/>
-                                <w:sz w:val="24"/>
-                                <w:szCs w:val="24"/>
-                                <w:lang w:val="fr-FR"/>
-                              </w:rPr>
-                              <w:t>Technology</w:t>
-                            </w:r>
-                            <w:proofErr w:type="spellEnd"/>
-                            <w:r>
-                              <w:rPr>
-                                <w:rFonts w:ascii="Times New Roman" w:hAnsi="Times New Roman" w:cs="Times New Roman"/>
-                                <w:b/>
-                                <w:bCs/>
-                                <w:sz w:val="24"/>
-                                <w:szCs w:val="24"/>
-                                <w:lang w:val="fr-FR"/>
-                              </w:rPr>
-                              <w:t xml:space="preserve"> (IIT)</w:t>
+                              <w:t>:  Ipnet Institute of Technology (IIT)</w:t>
                             </w:r>
                           </w:p>
                           <w:p>
@@ -1330,7 +1177,6 @@
                                 <w:lang w:val="fr-FR"/>
                               </w:rPr>
                             </w:pPr>
-                            <w:proofErr w:type="gramStart"/>
                             <w:r>
                               <w:rPr>
                                 <w:rFonts w:ascii="Times New Roman" w:hAnsi="Times New Roman" w:cs="Times New Roman"/>
@@ -1352,19 +1198,7 @@
                                 <w:szCs w:val="24"/>
                                 <w:lang w:val="fr-FR"/>
                               </w:rPr>
-                              <w:t>:</w:t>
-                            </w:r>
-                            <w:proofErr w:type="gramEnd"/>
-                            <w:r>
-                              <w:rPr>
-                                <w:rFonts w:ascii="Times New Roman" w:hAnsi="Times New Roman" w:cs="Times New Roman"/>
-                                <w:b/>
-                                <w:bCs/>
-                                <w:sz w:val="24"/>
-                                <w:szCs w:val="24"/>
-                                <w:lang w:val="fr-FR"/>
-                              </w:rPr>
-                              <w:t xml:space="preserve"> Sciences et Technologies</w:t>
+                              <w:t>: Sciences et Technologies</w:t>
                             </w:r>
                           </w:p>
                           <w:p>
@@ -1379,7 +1213,6 @@
                                 <w:lang w:val="fr-FR"/>
                               </w:rPr>
                             </w:pPr>
-                            <w:proofErr w:type="gramStart"/>
                             <w:r>
                               <w:rPr>
                                 <w:rFonts w:ascii="Times New Roman" w:hAnsi="Times New Roman" w:cs="Times New Roman"/>
@@ -1401,19 +1234,7 @@
                                 <w:szCs w:val="24"/>
                                 <w:lang w:val="fr-FR"/>
                               </w:rPr>
-                              <w:t>:</w:t>
-                            </w:r>
-                            <w:proofErr w:type="gramEnd"/>
-                            <w:r>
-                              <w:rPr>
-                                <w:rFonts w:ascii="Times New Roman" w:hAnsi="Times New Roman" w:cs="Times New Roman"/>
-                                <w:b/>
-                                <w:bCs/>
-                                <w:sz w:val="24"/>
-                                <w:szCs w:val="24"/>
-                                <w:lang w:val="fr-FR"/>
-                              </w:rPr>
-                              <w:t xml:space="preserve"> Sciences de l’ing</w:t>
+                              <w:t>: Sciences de l’ing</w:t>
                             </w:r>
                             <w:r>
                               <w:rPr>
@@ -1497,7 +1318,6 @@
                           <w:lang w:val="fr-FR"/>
                         </w:rPr>
                       </w:pPr>
-                      <w:proofErr w:type="gramStart"/>
                       <w:r>
                         <w:rPr>
                           <w:rFonts w:ascii="Times New Roman" w:hAnsi="Times New Roman" w:cs="Times New Roman"/>
@@ -1519,67 +1339,7 @@
                           <w:szCs w:val="24"/>
                           <w:lang w:val="fr-FR"/>
                         </w:rPr>
-                        <w:t>:</w:t>
-                      </w:r>
-                      <w:proofErr w:type="gramEnd"/>
-                      <w:r>
-                        <w:rPr>
-                          <w:rFonts w:ascii="Times New Roman" w:hAnsi="Times New Roman" w:cs="Times New Roman"/>
-                          <w:b/>
-                          <w:bCs/>
-                          <w:sz w:val="24"/>
-                          <w:szCs w:val="24"/>
-                          <w:lang w:val="fr-FR"/>
-                        </w:rPr>
-                        <w:t xml:space="preserve">  </w:t>
-                      </w:r>
-                      <w:proofErr w:type="spellStart"/>
-                      <w:r>
-                        <w:rPr>
-                          <w:rFonts w:ascii="Times New Roman" w:hAnsi="Times New Roman" w:cs="Times New Roman"/>
-                          <w:b/>
-                          <w:bCs/>
-                          <w:sz w:val="24"/>
-                          <w:szCs w:val="24"/>
-                          <w:lang w:val="fr-FR"/>
-                        </w:rPr>
-                        <w:t>Ipnet</w:t>
-                      </w:r>
-                      <w:proofErr w:type="spellEnd"/>
-                      <w:r>
-                        <w:rPr>
-                          <w:rFonts w:ascii="Times New Roman" w:hAnsi="Times New Roman" w:cs="Times New Roman"/>
-                          <w:b/>
-                          <w:bCs/>
-                          <w:sz w:val="24"/>
-                          <w:szCs w:val="24"/>
-                          <w:lang w:val="fr-FR"/>
-                        </w:rPr>
-                        <w:t xml:space="preserve"> Institute of </w:t>
-                      </w:r>
-                      <w:proofErr w:type="spellStart"/>
-                      <w:r>
-                        <w:rPr>
-                          <w:rFonts w:ascii="Times New Roman" w:hAnsi="Times New Roman" w:cs="Times New Roman"/>
-                          <w:b/>
-                          <w:bCs/>
-                          <w:sz w:val="24"/>
-                          <w:szCs w:val="24"/>
-                          <w:lang w:val="fr-FR"/>
-                        </w:rPr>
-                        <w:t>Technology</w:t>
-                      </w:r>
-                      <w:proofErr w:type="spellEnd"/>
-                      <w:r>
-                        <w:rPr>
-                          <w:rFonts w:ascii="Times New Roman" w:hAnsi="Times New Roman" w:cs="Times New Roman"/>
-                          <w:b/>
-                          <w:bCs/>
-                          <w:sz w:val="24"/>
-                          <w:szCs w:val="24"/>
-                          <w:lang w:val="fr-FR"/>
-                        </w:rPr>
-                        <w:t xml:space="preserve"> (IIT)</w:t>
+                        <w:t>:  Ipnet Institute of Technology (IIT)</w:t>
                       </w:r>
                     </w:p>
                     <w:p>
@@ -1594,7 +1354,6 @@
                           <w:lang w:val="fr-FR"/>
                         </w:rPr>
                       </w:pPr>
-                      <w:proofErr w:type="gramStart"/>
                       <w:r>
                         <w:rPr>
                           <w:rFonts w:ascii="Times New Roman" w:hAnsi="Times New Roman" w:cs="Times New Roman"/>
@@ -1616,19 +1375,7 @@
                           <w:szCs w:val="24"/>
                           <w:lang w:val="fr-FR"/>
                         </w:rPr>
-                        <w:t>:</w:t>
-                      </w:r>
-                      <w:proofErr w:type="gramEnd"/>
-                      <w:r>
-                        <w:rPr>
-                          <w:rFonts w:ascii="Times New Roman" w:hAnsi="Times New Roman" w:cs="Times New Roman"/>
-                          <w:b/>
-                          <w:bCs/>
-                          <w:sz w:val="24"/>
-                          <w:szCs w:val="24"/>
-                          <w:lang w:val="fr-FR"/>
-                        </w:rPr>
-                        <w:t xml:space="preserve"> Sciences et Technologies</w:t>
+                        <w:t>: Sciences et Technologies</w:t>
                       </w:r>
                     </w:p>
                     <w:p>
@@ -1643,7 +1390,6 @@
                           <w:lang w:val="fr-FR"/>
                         </w:rPr>
                       </w:pPr>
-                      <w:proofErr w:type="gramStart"/>
                       <w:r>
                         <w:rPr>
                           <w:rFonts w:ascii="Times New Roman" w:hAnsi="Times New Roman" w:cs="Times New Roman"/>
@@ -1665,19 +1411,7 @@
                           <w:szCs w:val="24"/>
                           <w:lang w:val="fr-FR"/>
                         </w:rPr>
-                        <w:t>:</w:t>
-                      </w:r>
-                      <w:proofErr w:type="gramEnd"/>
-                      <w:r>
-                        <w:rPr>
-                          <w:rFonts w:ascii="Times New Roman" w:hAnsi="Times New Roman" w:cs="Times New Roman"/>
-                          <w:b/>
-                          <w:bCs/>
-                          <w:sz w:val="24"/>
-                          <w:szCs w:val="24"/>
-                          <w:lang w:val="fr-FR"/>
-                        </w:rPr>
-                        <w:t xml:space="preserve"> Sciences de l’ing</w:t>
+                        <w:t>: Sciences de l’ing</w:t>
                       </w:r>
                       <w:r>
                         <w:rPr>
@@ -3285,14 +3019,18 @@
           <w:rFonts w:asciiTheme="minorHAnsi" w:hAnsiTheme="minorHAnsi" w:cstheme="minorHAnsi"/>
           <w:b/>
           <w:bCs/>
+          <w:sz w:val="36"/>
+          <w:szCs w:val="36"/>
         </w:rPr>
       </w:pPr>
       <w:bookmarkStart w:id="0" w:name="_Ref176900536"/>
       <w:r>
         <w:rPr>
-          <w:rFonts w:asciiTheme="minorHAnsi" w:hAnsiTheme="minorHAnsi" w:cstheme="minorHAnsi"/>
+          <w:rFonts w:cstheme="majorHAnsi"/>
           <w:b/>
           <w:bCs/>
+          <w:sz w:val="36"/>
+          <w:szCs w:val="36"/>
         </w:rPr>
         <w:t>DEDICACE</w:t>
       </w:r>
@@ -3301,14 +3039,14 @@
     <w:p>
       <w:pPr>
         <w:rPr>
-          <w:rFonts w:ascii="Times New Roman" w:hAnsi="Times New Roman" w:cs="Times New Roman"/>
-          <w:sz w:val="24"/>
-          <w:szCs w:val="24"/>
-        </w:rPr>
-      </w:pPr>
-      <w:r>
-        <w:rPr>
-          <w:rFonts w:ascii="Times New Roman" w:hAnsi="Times New Roman" w:cs="Times New Roman"/>
+          <w:rFonts w:cstheme="minorHAnsi"/>
+          <w:sz w:val="24"/>
+          <w:szCs w:val="24"/>
+        </w:rPr>
+      </w:pPr>
+      <w:r>
+        <w:rPr>
+          <w:rFonts w:cstheme="minorHAnsi"/>
           <w:sz w:val="24"/>
           <w:szCs w:val="24"/>
         </w:rPr>
@@ -3318,14 +3056,14 @@
     <w:p>
       <w:pPr>
         <w:rPr>
-          <w:rFonts w:ascii="Times New Roman" w:hAnsi="Times New Roman" w:cs="Times New Roman"/>
-          <w:sz w:val="24"/>
-          <w:szCs w:val="24"/>
-        </w:rPr>
-      </w:pPr>
-      <w:r>
-        <w:rPr>
-          <w:rFonts w:ascii="Times New Roman" w:hAnsi="Times New Roman" w:cs="Times New Roman"/>
+          <w:rFonts w:cstheme="minorHAnsi"/>
+          <w:sz w:val="24"/>
+          <w:szCs w:val="24"/>
+        </w:rPr>
+      </w:pPr>
+      <w:r>
+        <w:rPr>
+          <w:rFonts w:cstheme="minorHAnsi"/>
           <w:sz w:val="24"/>
           <w:szCs w:val="24"/>
         </w:rPr>
@@ -3335,14 +3073,14 @@
     <w:p>
       <w:pPr>
         <w:rPr>
-          <w:rFonts w:ascii="Times New Roman" w:hAnsi="Times New Roman" w:cs="Times New Roman"/>
-          <w:sz w:val="24"/>
-          <w:szCs w:val="24"/>
-        </w:rPr>
-      </w:pPr>
-      <w:r>
-        <w:rPr>
-          <w:rFonts w:ascii="Times New Roman" w:hAnsi="Times New Roman" w:cs="Times New Roman"/>
+          <w:rFonts w:cstheme="minorHAnsi"/>
+          <w:sz w:val="24"/>
+          <w:szCs w:val="24"/>
+        </w:rPr>
+      </w:pPr>
+      <w:r>
+        <w:rPr>
+          <w:rFonts w:cstheme="minorHAnsi"/>
           <w:sz w:val="24"/>
           <w:szCs w:val="24"/>
         </w:rPr>
@@ -3352,14 +3090,14 @@
     <w:p>
       <w:pPr>
         <w:rPr>
-          <w:rFonts w:ascii="Times New Roman" w:hAnsi="Times New Roman" w:cs="Times New Roman"/>
-          <w:sz w:val="24"/>
-          <w:szCs w:val="24"/>
-        </w:rPr>
-      </w:pPr>
-      <w:r>
-        <w:rPr>
-          <w:rFonts w:ascii="Times New Roman" w:hAnsi="Times New Roman" w:cs="Times New Roman"/>
+          <w:rFonts w:cstheme="minorHAnsi"/>
+          <w:sz w:val="24"/>
+          <w:szCs w:val="24"/>
+        </w:rPr>
+      </w:pPr>
+      <w:r>
+        <w:rPr>
+          <w:rFonts w:cstheme="minorHAnsi"/>
           <w:sz w:val="24"/>
           <w:szCs w:val="24"/>
         </w:rPr>
@@ -3369,14 +3107,14 @@
     <w:p>
       <w:pPr>
         <w:rPr>
-          <w:rFonts w:ascii="Times New Roman" w:hAnsi="Times New Roman" w:cs="Times New Roman"/>
-          <w:sz w:val="24"/>
-          <w:szCs w:val="24"/>
-        </w:rPr>
-      </w:pPr>
-      <w:r>
-        <w:rPr>
-          <w:rFonts w:ascii="Times New Roman" w:hAnsi="Times New Roman" w:cs="Times New Roman"/>
+          <w:rFonts w:cstheme="minorHAnsi"/>
+          <w:sz w:val="24"/>
+          <w:szCs w:val="24"/>
+        </w:rPr>
+      </w:pPr>
+      <w:r>
+        <w:rPr>
+          <w:rFonts w:cstheme="minorHAnsi"/>
           <w:sz w:val="24"/>
           <w:szCs w:val="24"/>
         </w:rPr>
@@ -3386,14 +3124,14 @@
     <w:p>
       <w:pPr>
         <w:rPr>
-          <w:rFonts w:ascii="Times New Roman" w:hAnsi="Times New Roman" w:cs="Times New Roman"/>
-          <w:sz w:val="24"/>
-          <w:szCs w:val="24"/>
-        </w:rPr>
-      </w:pPr>
-      <w:r>
-        <w:rPr>
-          <w:rFonts w:ascii="Times New Roman" w:hAnsi="Times New Roman" w:cs="Times New Roman"/>
+          <w:rFonts w:cstheme="minorHAnsi"/>
+          <w:sz w:val="24"/>
+          <w:szCs w:val="24"/>
+        </w:rPr>
+      </w:pPr>
+      <w:r>
+        <w:rPr>
+          <w:rFonts w:cstheme="minorHAnsi"/>
           <w:sz w:val="24"/>
           <w:szCs w:val="24"/>
         </w:rPr>
@@ -3401,7 +3139,7 @@
       </w:r>
       <w:r>
         <w:rPr>
-          <w:rFonts w:ascii="Times New Roman" w:hAnsi="Times New Roman" w:cs="Times New Roman"/>
+          <w:rFonts w:cstheme="minorHAnsi"/>
           <w:sz w:val="24"/>
           <w:szCs w:val="24"/>
         </w:rPr>
@@ -3409,18 +3147,11 @@
       </w:r>
       <w:r>
         <w:rPr>
-          <w:rFonts w:ascii="Times New Roman" w:hAnsi="Times New Roman" w:cs="Times New Roman"/>
+          <w:rFonts w:cstheme="minorHAnsi"/>
           <w:sz w:val="24"/>
           <w:szCs w:val="24"/>
         </w:rPr>
         <w:br/>
-      </w:r>
-      <w:r>
-        <w:rPr>
-          <w:rFonts w:ascii="Times New Roman" w:hAnsi="Times New Roman" w:cs="Times New Roman"/>
-          <w:sz w:val="24"/>
-          <w:szCs w:val="24"/>
-        </w:rPr>
         <w:t>Merci de rendre ce rêve possible. Avec tout mon amour et une infinie reconnaissance,</w:t>
       </w:r>
     </w:p>
@@ -3502,9 +3233,11 @@
       <w:pPr>
         <w:pStyle w:val="Titre1"/>
         <w:rPr>
-          <w:rFonts w:asciiTheme="minorHAnsi" w:hAnsiTheme="minorHAnsi" w:cstheme="minorHAnsi"/>
+          <w:rFonts w:cstheme="majorHAnsi"/>
           <w:b/>
           <w:bCs/>
+          <w:sz w:val="36"/>
+          <w:szCs w:val="36"/>
           <w:lang w:val="fr-FR"/>
         </w:rPr>
       </w:pPr>
@@ -3514,9 +3247,11 @@
       <w:bookmarkEnd w:id="1"/>
       <w:r>
         <w:rPr>
-          <w:rFonts w:asciiTheme="minorHAnsi" w:hAnsiTheme="minorHAnsi" w:cstheme="minorHAnsi"/>
+          <w:rFonts w:cstheme="majorHAnsi"/>
           <w:b/>
           <w:bCs/>
+          <w:sz w:val="36"/>
+          <w:szCs w:val="36"/>
           <w:lang w:val="fr-FR"/>
         </w:rPr>
         <w:lastRenderedPageBreak/>
@@ -3528,14 +3263,14 @@
     <w:p>
       <w:pPr>
         <w:rPr>
-          <w:rFonts w:ascii="Times New Roman" w:hAnsi="Times New Roman" w:cs="Times New Roman"/>
-          <w:sz w:val="24"/>
-          <w:szCs w:val="24"/>
-        </w:rPr>
-      </w:pPr>
-      <w:r>
-        <w:rPr>
-          <w:rFonts w:ascii="Times New Roman" w:hAnsi="Times New Roman" w:cs="Times New Roman"/>
+          <w:rFonts w:cstheme="minorHAnsi"/>
+          <w:sz w:val="24"/>
+          <w:szCs w:val="24"/>
+        </w:rPr>
+      </w:pPr>
+      <w:r>
+        <w:rPr>
+          <w:rFonts w:cstheme="minorHAnsi"/>
           <w:sz w:val="24"/>
           <w:szCs w:val="24"/>
         </w:rPr>
@@ -3545,14 +3280,14 @@
     <w:p>
       <w:pPr>
         <w:rPr>
-          <w:rFonts w:ascii="Times New Roman" w:hAnsi="Times New Roman" w:cs="Times New Roman"/>
-          <w:sz w:val="24"/>
-          <w:szCs w:val="24"/>
-        </w:rPr>
-      </w:pPr>
-      <w:r>
-        <w:rPr>
-          <w:rFonts w:ascii="Times New Roman" w:hAnsi="Times New Roman" w:cs="Times New Roman"/>
+          <w:rFonts w:cstheme="minorHAnsi"/>
+          <w:sz w:val="24"/>
+          <w:szCs w:val="24"/>
+        </w:rPr>
+      </w:pPr>
+      <w:r>
+        <w:rPr>
+          <w:rFonts w:cstheme="minorHAnsi"/>
           <w:sz w:val="24"/>
           <w:szCs w:val="24"/>
         </w:rPr>
@@ -3562,14 +3297,14 @@
     <w:p>
       <w:pPr>
         <w:rPr>
-          <w:rFonts w:ascii="Times New Roman" w:hAnsi="Times New Roman" w:cs="Times New Roman"/>
-          <w:sz w:val="24"/>
-          <w:szCs w:val="24"/>
-        </w:rPr>
-      </w:pPr>
-      <w:r>
-        <w:rPr>
-          <w:rFonts w:ascii="Times New Roman" w:hAnsi="Times New Roman" w:cs="Times New Roman"/>
+          <w:rFonts w:cstheme="minorHAnsi"/>
+          <w:sz w:val="24"/>
+          <w:szCs w:val="24"/>
+        </w:rPr>
+      </w:pPr>
+      <w:r>
+        <w:rPr>
+          <w:rFonts w:cstheme="minorHAnsi"/>
           <w:sz w:val="24"/>
           <w:szCs w:val="24"/>
         </w:rPr>
@@ -3578,7 +3313,7 @@
       <w:proofErr w:type="spellStart"/>
       <w:r>
         <w:rPr>
-          <w:rFonts w:ascii="Times New Roman" w:hAnsi="Times New Roman" w:cs="Times New Roman"/>
+          <w:rFonts w:cstheme="minorHAnsi"/>
           <w:sz w:val="24"/>
           <w:szCs w:val="24"/>
         </w:rPr>
@@ -3587,7 +3322,7 @@
       <w:proofErr w:type="spellEnd"/>
       <w:r>
         <w:rPr>
-          <w:rFonts w:ascii="Times New Roman" w:hAnsi="Times New Roman" w:cs="Times New Roman"/>
+          <w:rFonts w:cstheme="minorHAnsi"/>
           <w:sz w:val="24"/>
           <w:szCs w:val="24"/>
         </w:rPr>
@@ -3597,14 +3332,14 @@
     <w:p>
       <w:pPr>
         <w:rPr>
-          <w:rFonts w:ascii="Times New Roman" w:hAnsi="Times New Roman" w:cs="Times New Roman"/>
-          <w:sz w:val="24"/>
-          <w:szCs w:val="24"/>
-        </w:rPr>
-      </w:pPr>
-      <w:r>
-        <w:rPr>
-          <w:rFonts w:ascii="Times New Roman" w:hAnsi="Times New Roman" w:cs="Times New Roman"/>
+          <w:rFonts w:cstheme="minorHAnsi"/>
+          <w:sz w:val="24"/>
+          <w:szCs w:val="24"/>
+        </w:rPr>
+      </w:pPr>
+      <w:r>
+        <w:rPr>
+          <w:rFonts w:cstheme="minorHAnsi"/>
           <w:sz w:val="24"/>
           <w:szCs w:val="24"/>
         </w:rPr>
@@ -3613,7 +3348,7 @@
       <w:proofErr w:type="spellStart"/>
       <w:r>
         <w:rPr>
-          <w:rFonts w:ascii="Times New Roman" w:hAnsi="Times New Roman" w:cs="Times New Roman"/>
+          <w:rFonts w:cstheme="minorHAnsi"/>
           <w:sz w:val="24"/>
           <w:szCs w:val="24"/>
         </w:rPr>
@@ -3622,7 +3357,7 @@
       <w:proofErr w:type="spellEnd"/>
       <w:r>
         <w:rPr>
-          <w:rFonts w:ascii="Times New Roman" w:hAnsi="Times New Roman" w:cs="Times New Roman"/>
+          <w:rFonts w:cstheme="minorHAnsi"/>
           <w:sz w:val="24"/>
           <w:szCs w:val="24"/>
         </w:rPr>
@@ -3632,14 +3367,14 @@
     <w:p>
       <w:pPr>
         <w:rPr>
-          <w:rFonts w:ascii="Times New Roman" w:hAnsi="Times New Roman" w:cs="Times New Roman"/>
-          <w:sz w:val="24"/>
-          <w:szCs w:val="24"/>
-        </w:rPr>
-      </w:pPr>
-      <w:r>
-        <w:rPr>
-          <w:rFonts w:ascii="Times New Roman" w:hAnsi="Times New Roman" w:cs="Times New Roman"/>
+          <w:rFonts w:cstheme="minorHAnsi"/>
+          <w:sz w:val="24"/>
+          <w:szCs w:val="24"/>
+        </w:rPr>
+      </w:pPr>
+      <w:r>
+        <w:rPr>
+          <w:rFonts w:cstheme="minorHAnsi"/>
           <w:sz w:val="24"/>
           <w:szCs w:val="24"/>
         </w:rPr>
@@ -3649,14 +3384,14 @@
     <w:p>
       <w:pPr>
         <w:rPr>
-          <w:rFonts w:ascii="Times New Roman" w:hAnsi="Times New Roman" w:cs="Times New Roman"/>
-          <w:sz w:val="24"/>
-          <w:szCs w:val="24"/>
-        </w:rPr>
-      </w:pPr>
-      <w:r>
-        <w:rPr>
-          <w:rFonts w:ascii="Times New Roman" w:hAnsi="Times New Roman" w:cs="Times New Roman"/>
+          <w:rFonts w:cstheme="minorHAnsi"/>
+          <w:sz w:val="24"/>
+          <w:szCs w:val="24"/>
+        </w:rPr>
+      </w:pPr>
+      <w:r>
+        <w:rPr>
+          <w:rFonts w:cstheme="minorHAnsi"/>
           <w:sz w:val="24"/>
           <w:szCs w:val="24"/>
         </w:rPr>
@@ -3666,14 +3401,14 @@
     <w:p>
       <w:pPr>
         <w:rPr>
-          <w:rFonts w:ascii="Times New Roman" w:hAnsi="Times New Roman" w:cs="Times New Roman"/>
-          <w:sz w:val="24"/>
-          <w:szCs w:val="24"/>
-        </w:rPr>
-      </w:pPr>
-      <w:r>
-        <w:rPr>
-          <w:rFonts w:ascii="Times New Roman" w:hAnsi="Times New Roman" w:cs="Times New Roman"/>
+          <w:rFonts w:cstheme="minorHAnsi"/>
+          <w:sz w:val="24"/>
+          <w:szCs w:val="24"/>
+        </w:rPr>
+      </w:pPr>
+      <w:r>
+        <w:rPr>
+          <w:rFonts w:cstheme="minorHAnsi"/>
           <w:sz w:val="24"/>
           <w:szCs w:val="24"/>
         </w:rPr>
@@ -3720,7 +3455,6 @@
       <w:pPr>
         <w:pStyle w:val="Titre1"/>
         <w:rPr>
-          <w:rFonts w:asciiTheme="minorHAnsi" w:hAnsiTheme="minorHAnsi" w:cstheme="minorHAnsi"/>
           <w:b/>
           <w:bCs/>
           <w:lang w:val="fr-FR"/>
@@ -3730,168 +3464,221 @@
       <w:bookmarkEnd w:id="4"/>
       <w:r>
         <w:rPr>
-          <w:rFonts w:asciiTheme="minorHAnsi" w:hAnsiTheme="minorHAnsi" w:cstheme="minorHAnsi"/>
           <w:b/>
           <w:bCs/>
           <w:lang w:val="fr-FR"/>
         </w:rPr>
         <w:lastRenderedPageBreak/>
-        <w:t>AVANT-PROPOS</w:t>
+        <w:t>AVANT-</w:t>
+      </w:r>
+      <w:r>
+        <w:rPr>
+          <w:b/>
+          <w:bCs/>
+        </w:rPr>
+        <w:t>PROPOS</w:t>
       </w:r>
     </w:p>
     <w:p>
       <w:pPr>
         <w:rPr>
+          <w:rFonts w:cstheme="minorHAnsi"/>
+          <w:sz w:val="24"/>
+          <w:szCs w:val="24"/>
+          <w:lang w:val="fr-FR"/>
+        </w:rPr>
+      </w:pPr>
+      <w:r>
+        <w:rPr>
+          <w:rFonts w:cstheme="minorHAnsi"/>
+          <w:sz w:val="24"/>
+          <w:szCs w:val="24"/>
+        </w:rPr>
+        <w:t xml:space="preserve">Le mémoire de fin d'études présenté dans ce document s'inscrit dans le cadre de l'obtention du diplôme de licence professionnelle en </w:t>
+      </w:r>
+      <w:r>
+        <w:rPr>
+          <w:rFonts w:cstheme="minorHAnsi"/>
+          <w:sz w:val="24"/>
+          <w:szCs w:val="24"/>
+        </w:rPr>
+        <w:t>génie logiciel</w:t>
+      </w:r>
+      <w:r>
+        <w:rPr>
+          <w:rFonts w:cstheme="minorHAnsi"/>
+          <w:sz w:val="24"/>
+          <w:szCs w:val="24"/>
+        </w:rPr>
+        <w:t xml:space="preserve"> à l'IPNET Institute of </w:t>
+      </w:r>
+      <w:proofErr w:type="spellStart"/>
+      <w:r>
+        <w:rPr>
+          <w:rFonts w:cstheme="minorHAnsi"/>
+          <w:sz w:val="24"/>
+          <w:szCs w:val="24"/>
+        </w:rPr>
+        <w:t>Technology</w:t>
+      </w:r>
+      <w:proofErr w:type="spellEnd"/>
+      <w:r>
+        <w:rPr>
+          <w:rFonts w:cstheme="minorHAnsi"/>
+          <w:sz w:val="24"/>
+          <w:szCs w:val="24"/>
+        </w:rPr>
+        <w:t>. Ce projet est le fruit d'un parcours éducatif de haute qualité, assuré par une institution engagée à façonner les futurs leaders du secteur technologique.</w:t>
+      </w:r>
+    </w:p>
+    <w:p>
+      <w:pPr>
+        <w:rPr>
+          <w:rFonts w:cstheme="minorHAnsi"/>
+          <w:sz w:val="24"/>
+          <w:szCs w:val="24"/>
+        </w:rPr>
+      </w:pPr>
+      <w:r>
+        <w:rPr>
+          <w:rFonts w:cstheme="minorHAnsi"/>
+          <w:sz w:val="24"/>
+          <w:szCs w:val="24"/>
+        </w:rPr>
+        <w:t>Inspiré par les défis complexes du commerce en ligne, ce travail s'aligne sur l'ambition d'innover et de bâtir des solutions durables. Dans un monde où l'impact environnemental et l'efficacité numérique sont cruciaux, nous avons cherché à développer une plateforme qui non seulement optimise les transactions commerciales, mais aussi respecte les valeurs de durabilité.</w:t>
+      </w:r>
+    </w:p>
+    <w:p>
+      <w:pPr>
+        <w:rPr>
           <w:rFonts w:ascii="Times New Roman" w:hAnsi="Times New Roman" w:cs="Times New Roman"/>
           <w:lang w:val="fr-FR"/>
         </w:rPr>
       </w:pPr>
       <w:r>
         <w:rPr>
+          <w:rFonts w:cstheme="minorHAnsi"/>
+          <w:sz w:val="24"/>
+          <w:szCs w:val="24"/>
+        </w:rPr>
+        <w:t>À travers ce mémoire, nous espérons poser les bases d'une approche commerciale responsable et inspirer de futures initiatives qui contribueront positivement à notre société et à notre planète. C'est avec fierté et détermination que nous partageons le résultat de notre projet, en espérant qu'il servira de modèle pour de nombreux autres.</w:t>
+      </w:r>
+      <w:r>
+        <w:rPr>
           <w:rFonts w:ascii="Times New Roman" w:hAnsi="Times New Roman" w:cs="Times New Roman"/>
-        </w:rPr>
-        <w:t xml:space="preserve">Le mémoire de fin d'études présenté dans ce document s'inscrit dans le cadre de l'obtention du diplôme de licence professionnelle en e-commerce </w:t>
-      </w:r>
-      <w:proofErr w:type="spellStart"/>
+          <w:lang w:val="fr-FR"/>
+        </w:rPr>
+        <w:br/>
+      </w:r>
       <w:r>
         <w:rPr>
           <w:rFonts w:ascii="Times New Roman" w:hAnsi="Times New Roman" w:cs="Times New Roman"/>
-        </w:rPr>
-        <w:t>multivendeur</w:t>
-      </w:r>
-      <w:proofErr w:type="spellEnd"/>
-      <w:r>
-        <w:rPr>
-          <w:rFonts w:ascii="Times New Roman" w:hAnsi="Times New Roman" w:cs="Times New Roman"/>
-        </w:rPr>
-        <w:t xml:space="preserve">, à l'IPNET Institute of </w:t>
-      </w:r>
-      <w:proofErr w:type="spellStart"/>
-      <w:r>
-        <w:rPr>
-          <w:rFonts w:ascii="Times New Roman" w:hAnsi="Times New Roman" w:cs="Times New Roman"/>
-        </w:rPr>
-        <w:t>Technology</w:t>
-      </w:r>
-      <w:proofErr w:type="spellEnd"/>
-      <w:r>
-        <w:rPr>
-          <w:rFonts w:ascii="Times New Roman" w:hAnsi="Times New Roman" w:cs="Times New Roman"/>
-        </w:rPr>
-        <w:t>. Ce projet est le fruit d'un parcours éducatif de haute qualité, assuré par une institution engagée à façonner les futurs leaders du secteur technologique.</w:t>
+          <w:lang w:val="fr-FR"/>
+        </w:rPr>
+        <w:br/>
       </w:r>
     </w:p>
     <w:p>
       <w:pPr>
         <w:rPr>
-          <w:rFonts w:ascii="Times New Roman" w:hAnsi="Times New Roman" w:cs="Times New Roman"/>
-        </w:rPr>
-      </w:pPr>
-      <w:r>
-        <w:rPr>
-          <w:rFonts w:ascii="Times New Roman" w:hAnsi="Times New Roman" w:cs="Times New Roman"/>
-        </w:rPr>
-        <w:t>Inspiré par les défis complexes du commerce en ligne, ce travail s'aligne sur l'ambition d'innover et de bâtir des solutions durables. Dans un monde où l'impact environnemental et l'efficacité numérique sont cruciaux, nous avons cherché à développer une plateforme qui non seulement optimise les transactions commerciales, mais aussi respecte les valeurs de durabilité.</w:t>
+          <w:lang w:val="fr-FR"/>
+        </w:rPr>
+      </w:pPr>
+      <w:r>
+        <w:rPr>
+          <w:lang w:val="fr-FR"/>
+        </w:rPr>
+        <w:br w:type="page"/>
       </w:r>
     </w:p>
     <w:p>
       <w:pPr>
-        <w:rPr>
-          <w:rFonts w:ascii="Times New Roman" w:hAnsi="Times New Roman" w:cs="Times New Roman"/>
-          <w:lang w:val="fr-FR"/>
-        </w:rPr>
-      </w:pPr>
-      <w:r>
-        <w:rPr>
-          <w:rFonts w:ascii="Times New Roman" w:hAnsi="Times New Roman" w:cs="Times New Roman"/>
-        </w:rPr>
-        <w:t>À travers ce mémoire, nous espérons poser les bases d'une approche commerciale responsable et inspirer de futures initiatives qui contribueront positivement à notre société et à notre planète. C'est avec fierté et détermination que nous partageons le résultat de notre projet, en espérant qu'il servira de modèle pour de nombreux autres.</w:t>
-      </w:r>
-      <w:r>
-        <w:rPr>
-          <w:rFonts w:ascii="Times New Roman" w:hAnsi="Times New Roman" w:cs="Times New Roman"/>
-          <w:lang w:val="fr-FR"/>
-        </w:rPr>
-        <w:br/>
-      </w:r>
-      <w:r>
-        <w:rPr>
-          <w:rFonts w:ascii="Times New Roman" w:hAnsi="Times New Roman" w:cs="Times New Roman"/>
-          <w:lang w:val="fr-FR"/>
-        </w:rPr>
-        <w:br/>
+        <w:pStyle w:val="Titre1"/>
+        <w:rPr>
+          <w:b/>
+          <w:bCs/>
+        </w:rPr>
+      </w:pPr>
+      <w:bookmarkStart w:id="5" w:name="_RESUME"/>
+      <w:bookmarkEnd w:id="5"/>
+      <w:r>
+        <w:rPr>
+          <w:rFonts w:cstheme="majorHAnsi"/>
+          <w:b/>
+          <w:bCs/>
+        </w:rPr>
+        <w:lastRenderedPageBreak/>
+        <w:t>RESUME</w:t>
       </w:r>
     </w:p>
     <w:p>
       <w:pPr>
         <w:rPr>
+          <w:rFonts w:cstheme="minorHAnsi"/>
+          <w:sz w:val="24"/>
+          <w:szCs w:val="24"/>
           <w:lang w:val="fr-FR"/>
         </w:rPr>
       </w:pPr>
       <w:r>
         <w:rPr>
-          <w:lang w:val="fr-FR"/>
-        </w:rPr>
-        <w:br w:type="page"/>
+          <w:rFonts w:cstheme="minorHAnsi"/>
+          <w:sz w:val="24"/>
+          <w:szCs w:val="24"/>
+        </w:rPr>
+        <w:t xml:space="preserve">Ce mémoire s'articule autour du développement d'une plateforme de e-commerce </w:t>
+      </w:r>
+      <w:proofErr w:type="spellStart"/>
+      <w:r>
+        <w:rPr>
+          <w:rFonts w:cstheme="minorHAnsi"/>
+          <w:sz w:val="24"/>
+          <w:szCs w:val="24"/>
+        </w:rPr>
+        <w:t>multivendeur</w:t>
+      </w:r>
+      <w:proofErr w:type="spellEnd"/>
+      <w:r>
+        <w:rPr>
+          <w:rFonts w:cstheme="minorHAnsi"/>
+          <w:sz w:val="24"/>
+          <w:szCs w:val="24"/>
+        </w:rPr>
+        <w:t xml:space="preserve"> innovante, conçue pour redéfinir l'expérience d'achat en ligne dans un monde de plus en plus interconnecté. Notre projet web offre un espace collaboratif où divers vendeurs peuvent présenter leurs produits à une communauté mondiale de consommateurs.</w:t>
       </w:r>
     </w:p>
     <w:p>
       <w:pPr>
-        <w:pStyle w:val="Titre1"/>
-        <w:rPr>
-          <w:rFonts w:asciiTheme="minorHAnsi" w:hAnsiTheme="minorHAnsi" w:cstheme="minorHAnsi"/>
-          <w:b/>
-          <w:bCs/>
-          <w:lang w:val="fr-FR"/>
-        </w:rPr>
-      </w:pPr>
-      <w:bookmarkStart w:id="5" w:name="_RESUME"/>
-      <w:bookmarkEnd w:id="5"/>
-      <w:r>
-        <w:rPr>
-          <w:rFonts w:asciiTheme="minorHAnsi" w:hAnsiTheme="minorHAnsi" w:cstheme="minorHAnsi"/>
-          <w:b/>
-          <w:bCs/>
-          <w:lang w:val="fr-FR"/>
-        </w:rPr>
-        <w:lastRenderedPageBreak/>
-        <w:t>RESUME</w:t>
+        <w:rPr>
+          <w:rFonts w:cstheme="minorHAnsi"/>
+          <w:sz w:val="24"/>
+          <w:szCs w:val="24"/>
+        </w:rPr>
+      </w:pPr>
+      <w:r>
+        <w:rPr>
+          <w:rFonts w:cstheme="minorHAnsi"/>
+          <w:sz w:val="24"/>
+          <w:szCs w:val="24"/>
+        </w:rPr>
+        <w:t>Avec une interface dynamique et intuitive, cette plateforme intègre des technologies avancées pour optimiser la gestion des stocks, faciliter les transactions sécurisées et offrir une personnalisation à l'utilisateur qui rehausse l'expérience client. En misant sur la modularité et l'adaptabilité, le projet répond aux besoins variés des vendeurs tout en promouvant une concurrence saine et des stratégies de développement durable.</w:t>
       </w:r>
     </w:p>
     <w:p>
       <w:pPr>
         <w:rPr>
-          <w:rFonts w:ascii="Times New Roman" w:hAnsi="Times New Roman" w:cs="Times New Roman"/>
-          <w:sz w:val="24"/>
-          <w:szCs w:val="24"/>
-          <w:lang w:val="fr-FR"/>
-        </w:rPr>
-      </w:pPr>
-      <w:r>
-        <w:rPr>
-          <w:rFonts w:ascii="Times New Roman" w:hAnsi="Times New Roman" w:cs="Times New Roman"/>
-          <w:sz w:val="24"/>
-          <w:szCs w:val="24"/>
-        </w:rPr>
-        <w:t xml:space="preserve">Ce mémoire s'articule autour du développement d'une plateforme de e-commerce </w:t>
-      </w:r>
-      <w:proofErr w:type="spellStart"/>
-      <w:r>
-        <w:rPr>
-          <w:rFonts w:ascii="Times New Roman" w:hAnsi="Times New Roman" w:cs="Times New Roman"/>
-          <w:sz w:val="24"/>
-          <w:szCs w:val="24"/>
-        </w:rPr>
-        <w:t>multivendeur</w:t>
-      </w:r>
-      <w:proofErr w:type="spellEnd"/>
-      <w:r>
-        <w:rPr>
-          <w:rFonts w:ascii="Times New Roman" w:hAnsi="Times New Roman" w:cs="Times New Roman"/>
-          <w:sz w:val="24"/>
-          <w:szCs w:val="24"/>
-        </w:rPr>
-        <w:t xml:space="preserve"> innovante, conçue pour redéfinir l'expérience d'achat en ligne dans un monde de plus en plus interconnecté. Notre projet web offre un espace collaboratif où divers vendeurs peuvent présenter leurs produits à une communauté mondiale de consommateurs.</w:t>
+          <w:rFonts w:cstheme="minorHAnsi"/>
+          <w:sz w:val="24"/>
+          <w:szCs w:val="24"/>
+        </w:rPr>
+      </w:pPr>
+      <w:r>
+        <w:rPr>
+          <w:rFonts w:cstheme="minorHAnsi"/>
+          <w:sz w:val="24"/>
+          <w:szCs w:val="24"/>
+        </w:rPr>
+        <w:t>Dans un contexte où l'efficacité numérique et l'accessibilité sont primordiales, cette initiative reflète notre engagement à combiner innovation technologique et excellence académique. De cette manière, notre projet vise à non seulement simplifier l'e-commerce, mais aussi à contribuer à un écosystème de commerce en ligne plus inclusif et responsable. En accueillant ces nouvelles fonctionnalités, nous espérons inspirer de nouvelles façons de commercer qui soient bénéfiques pour les vendeurs autant que pour notre planète.</w:t>
       </w:r>
     </w:p>
     <w:p>
@@ -3902,59 +3689,27 @@
           <w:szCs w:val="24"/>
         </w:rPr>
       </w:pPr>
-      <w:r>
-        <w:rPr>
-          <w:rFonts w:ascii="Times New Roman" w:hAnsi="Times New Roman" w:cs="Times New Roman"/>
-          <w:sz w:val="24"/>
-          <w:szCs w:val="24"/>
-        </w:rPr>
-        <w:t>Avec une interface dynamique et intuitive, cette plateforme intègre des technologies avancées pour optimiser la gestion des stocks, faciliter les transactions sécurisées et offrir une personnalisation à l'utilisateur qui rehausse l'expérience client. En misant sur la modularité et l'adaptabilité, le projet répond aux besoins variés des vendeurs tout en promouvant une concurrence saine et des stratégies de développement durable.</w:t>
-      </w:r>
     </w:p>
     <w:p>
       <w:pPr>
         <w:rPr>
-          <w:rFonts w:ascii="Times New Roman" w:hAnsi="Times New Roman" w:cs="Times New Roman"/>
-          <w:sz w:val="24"/>
-          <w:szCs w:val="24"/>
-        </w:rPr>
-      </w:pPr>
-      <w:r>
-        <w:rPr>
-          <w:rFonts w:ascii="Times New Roman" w:hAnsi="Times New Roman" w:cs="Times New Roman"/>
-          <w:sz w:val="24"/>
-          <w:szCs w:val="24"/>
-        </w:rPr>
-        <w:t>Dans un contexte où l'efficacité numérique et l'accessibilité sont primordiales, cette initiative reflète notre engagement à combiner innovation technologique et excellence académique. De cette manière, notre projet vise à non seulement simplifier l'e-commerce, mais aussi à contribuer à un écosystème de commerce en ligne plus inclusif et responsable. En accueillant ces nouvelles fonctionnalités, nous espérons inspirer de nouvelles façons de commercer qui soient bénéfiques pour les vendeurs autant que pour notre planète.</w:t>
-      </w:r>
-    </w:p>
-    <w:p>
-      <w:pPr>
-        <w:rPr>
-          <w:rFonts w:ascii="Times New Roman" w:hAnsi="Times New Roman" w:cs="Times New Roman"/>
-          <w:sz w:val="24"/>
-          <w:szCs w:val="24"/>
-        </w:rPr>
-      </w:pPr>
-    </w:p>
-    <w:p>
-      <w:pPr>
-        <w:rPr>
+          <w:rFonts w:asciiTheme="majorHAnsi" w:hAnsiTheme="majorHAnsi" w:cstheme="majorHAnsi"/>
           <w:b/>
           <w:bCs/>
           <w:color w:val="4472C4" w:themeColor="accent1"/>
-          <w:sz w:val="32"/>
-          <w:szCs w:val="32"/>
+          <w:sz w:val="36"/>
+          <w:szCs w:val="36"/>
           <w:lang w:val="en-US"/>
         </w:rPr>
       </w:pPr>
       <w:r>
         <w:rPr>
+          <w:rFonts w:asciiTheme="majorHAnsi" w:hAnsiTheme="majorHAnsi" w:cstheme="majorHAnsi"/>
           <w:b/>
           <w:bCs/>
           <w:color w:val="4472C4" w:themeColor="accent1"/>
-          <w:sz w:val="32"/>
-          <w:szCs w:val="32"/>
+          <w:sz w:val="36"/>
+          <w:szCs w:val="36"/>
           <w:lang w:val="en-US"/>
         </w:rPr>
         <w:t>ABSTRACT</w:t>
@@ -3963,7 +3718,7 @@
     <w:p>
       <w:pPr>
         <w:rPr>
-          <w:rFonts w:ascii="Times New Roman" w:hAnsi="Times New Roman" w:cs="Times New Roman"/>
+          <w:rFonts w:cstheme="minorHAnsi"/>
           <w:sz w:val="24"/>
           <w:szCs w:val="24"/>
           <w:lang w:val="en"/>
@@ -3971,7 +3726,7 @@
       </w:pPr>
       <w:r>
         <w:rPr>
-          <w:rFonts w:ascii="Times New Roman" w:hAnsi="Times New Roman" w:cs="Times New Roman"/>
+          <w:rFonts w:cstheme="minorHAnsi"/>
           <w:sz w:val="24"/>
           <w:szCs w:val="24"/>
           <w:lang w:val="en"/>
@@ -3982,7 +3737,7 @@
     <w:p>
       <w:pPr>
         <w:rPr>
-          <w:rFonts w:ascii="Times New Roman" w:hAnsi="Times New Roman" w:cs="Times New Roman"/>
+          <w:rFonts w:cstheme="minorHAnsi"/>
           <w:sz w:val="24"/>
           <w:szCs w:val="24"/>
         </w:rPr>
@@ -3990,7 +3745,7 @@
       <w:proofErr w:type="spellStart"/>
       <w:r>
         <w:rPr>
-          <w:rFonts w:ascii="Times New Roman" w:hAnsi="Times New Roman" w:cs="Times New Roman"/>
+          <w:rFonts w:cstheme="minorHAnsi"/>
           <w:sz w:val="24"/>
           <w:szCs w:val="24"/>
         </w:rPr>
@@ -3999,7 +3754,7 @@
       <w:proofErr w:type="spellEnd"/>
       <w:r>
         <w:rPr>
-          <w:rFonts w:ascii="Times New Roman" w:hAnsi="Times New Roman" w:cs="Times New Roman"/>
+          <w:rFonts w:cstheme="minorHAnsi"/>
           <w:sz w:val="24"/>
           <w:szCs w:val="24"/>
         </w:rPr>
@@ -4008,7 +3763,7 @@
       <w:proofErr w:type="spellStart"/>
       <w:r>
         <w:rPr>
-          <w:rFonts w:ascii="Times New Roman" w:hAnsi="Times New Roman" w:cs="Times New Roman"/>
+          <w:rFonts w:cstheme="minorHAnsi"/>
           <w:sz w:val="24"/>
           <w:szCs w:val="24"/>
         </w:rPr>
@@ -4017,7 +3772,7 @@
       <w:proofErr w:type="spellEnd"/>
       <w:r>
         <w:rPr>
-          <w:rFonts w:ascii="Times New Roman" w:hAnsi="Times New Roman" w:cs="Times New Roman"/>
+          <w:rFonts w:cstheme="minorHAnsi"/>
           <w:sz w:val="24"/>
           <w:szCs w:val="24"/>
         </w:rPr>
@@ -4026,7 +3781,7 @@
       <w:proofErr w:type="spellStart"/>
       <w:r>
         <w:rPr>
-          <w:rFonts w:ascii="Times New Roman" w:hAnsi="Times New Roman" w:cs="Times New Roman"/>
+          <w:rFonts w:cstheme="minorHAnsi"/>
           <w:sz w:val="24"/>
           <w:szCs w:val="24"/>
         </w:rPr>
@@ -4035,7 +3790,7 @@
       <w:proofErr w:type="spellEnd"/>
       <w:r>
         <w:rPr>
-          <w:rFonts w:ascii="Times New Roman" w:hAnsi="Times New Roman" w:cs="Times New Roman"/>
+          <w:rFonts w:cstheme="minorHAnsi"/>
           <w:sz w:val="24"/>
           <w:szCs w:val="24"/>
         </w:rPr>
@@ -4044,7 +3799,7 @@
       <w:proofErr w:type="spellStart"/>
       <w:r>
         <w:rPr>
-          <w:rFonts w:ascii="Times New Roman" w:hAnsi="Times New Roman" w:cs="Times New Roman"/>
+          <w:rFonts w:cstheme="minorHAnsi"/>
           <w:sz w:val="24"/>
           <w:szCs w:val="24"/>
         </w:rPr>
@@ -4053,7 +3808,7 @@
       <w:proofErr w:type="spellEnd"/>
       <w:r>
         <w:rPr>
-          <w:rFonts w:ascii="Times New Roman" w:hAnsi="Times New Roman" w:cs="Times New Roman"/>
+          <w:rFonts w:cstheme="minorHAnsi"/>
           <w:sz w:val="24"/>
           <w:szCs w:val="24"/>
         </w:rPr>
@@ -4062,7 +3817,7 @@
       <w:proofErr w:type="spellStart"/>
       <w:r>
         <w:rPr>
-          <w:rFonts w:ascii="Times New Roman" w:hAnsi="Times New Roman" w:cs="Times New Roman"/>
+          <w:rFonts w:cstheme="minorHAnsi"/>
           <w:sz w:val="24"/>
           <w:szCs w:val="24"/>
         </w:rPr>
@@ -4071,7 +3826,7 @@
       <w:proofErr w:type="spellEnd"/>
       <w:r>
         <w:rPr>
-          <w:rFonts w:ascii="Times New Roman" w:hAnsi="Times New Roman" w:cs="Times New Roman"/>
+          <w:rFonts w:cstheme="minorHAnsi"/>
           <w:sz w:val="24"/>
           <w:szCs w:val="24"/>
         </w:rPr>
@@ -4080,7 +3835,7 @@
       <w:proofErr w:type="spellStart"/>
       <w:r>
         <w:rPr>
-          <w:rFonts w:ascii="Times New Roman" w:hAnsi="Times New Roman" w:cs="Times New Roman"/>
+          <w:rFonts w:cstheme="minorHAnsi"/>
           <w:sz w:val="24"/>
           <w:szCs w:val="24"/>
         </w:rPr>
@@ -4089,7 +3844,7 @@
       <w:proofErr w:type="spellEnd"/>
       <w:r>
         <w:rPr>
-          <w:rFonts w:ascii="Times New Roman" w:hAnsi="Times New Roman" w:cs="Times New Roman"/>
+          <w:rFonts w:cstheme="minorHAnsi"/>
           <w:sz w:val="24"/>
           <w:szCs w:val="24"/>
         </w:rPr>
@@ -4098,7 +3853,7 @@
       <w:proofErr w:type="spellStart"/>
       <w:r>
         <w:rPr>
-          <w:rFonts w:ascii="Times New Roman" w:hAnsi="Times New Roman" w:cs="Times New Roman"/>
+          <w:rFonts w:cstheme="minorHAnsi"/>
           <w:sz w:val="24"/>
           <w:szCs w:val="24"/>
         </w:rPr>
@@ -4107,7 +3862,7 @@
       <w:proofErr w:type="spellEnd"/>
       <w:r>
         <w:rPr>
-          <w:rFonts w:ascii="Times New Roman" w:hAnsi="Times New Roman" w:cs="Times New Roman"/>
+          <w:rFonts w:cstheme="minorHAnsi"/>
           <w:sz w:val="24"/>
           <w:szCs w:val="24"/>
         </w:rPr>
@@ -4116,7 +3871,7 @@
       <w:proofErr w:type="spellStart"/>
       <w:r>
         <w:rPr>
-          <w:rFonts w:ascii="Times New Roman" w:hAnsi="Times New Roman" w:cs="Times New Roman"/>
+          <w:rFonts w:cstheme="minorHAnsi"/>
           <w:sz w:val="24"/>
           <w:szCs w:val="24"/>
         </w:rPr>
@@ -4125,7 +3880,7 @@
       <w:proofErr w:type="spellEnd"/>
       <w:r>
         <w:rPr>
-          <w:rFonts w:ascii="Times New Roman" w:hAnsi="Times New Roman" w:cs="Times New Roman"/>
+          <w:rFonts w:cstheme="minorHAnsi"/>
           <w:sz w:val="24"/>
           <w:szCs w:val="24"/>
         </w:rPr>
@@ -4134,7 +3889,7 @@
       <w:proofErr w:type="spellStart"/>
       <w:r>
         <w:rPr>
-          <w:rFonts w:ascii="Times New Roman" w:hAnsi="Times New Roman" w:cs="Times New Roman"/>
+          <w:rFonts w:cstheme="minorHAnsi"/>
           <w:sz w:val="24"/>
           <w:szCs w:val="24"/>
         </w:rPr>
@@ -4143,7 +3898,7 @@
       <w:proofErr w:type="spellEnd"/>
       <w:r>
         <w:rPr>
-          <w:rFonts w:ascii="Times New Roman" w:hAnsi="Times New Roman" w:cs="Times New Roman"/>
+          <w:rFonts w:cstheme="minorHAnsi"/>
           <w:sz w:val="24"/>
           <w:szCs w:val="24"/>
         </w:rPr>
@@ -4152,7 +3907,7 @@
       <w:proofErr w:type="spellStart"/>
       <w:r>
         <w:rPr>
-          <w:rFonts w:ascii="Times New Roman" w:hAnsi="Times New Roman" w:cs="Times New Roman"/>
+          <w:rFonts w:cstheme="minorHAnsi"/>
           <w:sz w:val="24"/>
           <w:szCs w:val="24"/>
         </w:rPr>
@@ -4161,7 +3916,7 @@
       <w:proofErr w:type="spellEnd"/>
       <w:r>
         <w:rPr>
-          <w:rFonts w:ascii="Times New Roman" w:hAnsi="Times New Roman" w:cs="Times New Roman"/>
+          <w:rFonts w:cstheme="minorHAnsi"/>
           <w:sz w:val="24"/>
           <w:szCs w:val="24"/>
         </w:rPr>
@@ -4170,7 +3925,7 @@
       <w:proofErr w:type="spellStart"/>
       <w:r>
         <w:rPr>
-          <w:rFonts w:ascii="Times New Roman" w:hAnsi="Times New Roman" w:cs="Times New Roman"/>
+          <w:rFonts w:cstheme="minorHAnsi"/>
           <w:sz w:val="24"/>
           <w:szCs w:val="24"/>
         </w:rPr>
@@ -4179,7 +3934,7 @@
       <w:proofErr w:type="spellEnd"/>
       <w:r>
         <w:rPr>
-          <w:rFonts w:ascii="Times New Roman" w:hAnsi="Times New Roman" w:cs="Times New Roman"/>
+          <w:rFonts w:cstheme="minorHAnsi"/>
           <w:sz w:val="24"/>
           <w:szCs w:val="24"/>
         </w:rPr>
@@ -4188,7 +3943,7 @@
       <w:proofErr w:type="spellStart"/>
       <w:r>
         <w:rPr>
-          <w:rFonts w:ascii="Times New Roman" w:hAnsi="Times New Roman" w:cs="Times New Roman"/>
+          <w:rFonts w:cstheme="minorHAnsi"/>
           <w:sz w:val="24"/>
           <w:szCs w:val="24"/>
         </w:rPr>
@@ -4197,7 +3952,7 @@
       <w:proofErr w:type="spellEnd"/>
       <w:r>
         <w:rPr>
-          <w:rFonts w:ascii="Times New Roman" w:hAnsi="Times New Roman" w:cs="Times New Roman"/>
+          <w:rFonts w:cstheme="minorHAnsi"/>
           <w:sz w:val="24"/>
           <w:szCs w:val="24"/>
         </w:rPr>
@@ -4206,7 +3961,7 @@
       <w:proofErr w:type="spellStart"/>
       <w:r>
         <w:rPr>
-          <w:rFonts w:ascii="Times New Roman" w:hAnsi="Times New Roman" w:cs="Times New Roman"/>
+          <w:rFonts w:cstheme="minorHAnsi"/>
           <w:sz w:val="24"/>
           <w:szCs w:val="24"/>
         </w:rPr>
@@ -4215,7 +3970,7 @@
       <w:proofErr w:type="spellEnd"/>
       <w:r>
         <w:rPr>
-          <w:rFonts w:ascii="Times New Roman" w:hAnsi="Times New Roman" w:cs="Times New Roman"/>
+          <w:rFonts w:cstheme="minorHAnsi"/>
           <w:sz w:val="24"/>
           <w:szCs w:val="24"/>
         </w:rPr>
@@ -4224,7 +3979,7 @@
       <w:proofErr w:type="spellStart"/>
       <w:r>
         <w:rPr>
-          <w:rFonts w:ascii="Times New Roman" w:hAnsi="Times New Roman" w:cs="Times New Roman"/>
+          <w:rFonts w:cstheme="minorHAnsi"/>
           <w:sz w:val="24"/>
           <w:szCs w:val="24"/>
         </w:rPr>
@@ -4233,7 +3988,7 @@
       <w:proofErr w:type="spellEnd"/>
       <w:r>
         <w:rPr>
-          <w:rFonts w:ascii="Times New Roman" w:hAnsi="Times New Roman" w:cs="Times New Roman"/>
+          <w:rFonts w:cstheme="minorHAnsi"/>
           <w:sz w:val="24"/>
           <w:szCs w:val="24"/>
         </w:rPr>
@@ -4242,7 +3997,7 @@
       <w:proofErr w:type="spellStart"/>
       <w:r>
         <w:rPr>
-          <w:rFonts w:ascii="Times New Roman" w:hAnsi="Times New Roman" w:cs="Times New Roman"/>
+          <w:rFonts w:cstheme="minorHAnsi"/>
           <w:sz w:val="24"/>
           <w:szCs w:val="24"/>
         </w:rPr>
@@ -4251,7 +4006,7 @@
       <w:proofErr w:type="spellEnd"/>
       <w:r>
         <w:rPr>
-          <w:rFonts w:ascii="Times New Roman" w:hAnsi="Times New Roman" w:cs="Times New Roman"/>
+          <w:rFonts w:cstheme="minorHAnsi"/>
           <w:sz w:val="24"/>
           <w:szCs w:val="24"/>
         </w:rPr>
@@ -4260,7 +4015,7 @@
       <w:proofErr w:type="spellStart"/>
       <w:r>
         <w:rPr>
-          <w:rFonts w:ascii="Times New Roman" w:hAnsi="Times New Roman" w:cs="Times New Roman"/>
+          <w:rFonts w:cstheme="minorHAnsi"/>
           <w:sz w:val="24"/>
           <w:szCs w:val="24"/>
         </w:rPr>
@@ -4269,7 +4024,7 @@
       <w:proofErr w:type="spellEnd"/>
       <w:r>
         <w:rPr>
-          <w:rFonts w:ascii="Times New Roman" w:hAnsi="Times New Roman" w:cs="Times New Roman"/>
+          <w:rFonts w:cstheme="minorHAnsi"/>
           <w:sz w:val="24"/>
           <w:szCs w:val="24"/>
         </w:rPr>
@@ -4278,7 +4033,7 @@
       <w:proofErr w:type="spellStart"/>
       <w:r>
         <w:rPr>
-          <w:rFonts w:ascii="Times New Roman" w:hAnsi="Times New Roman" w:cs="Times New Roman"/>
+          <w:rFonts w:cstheme="minorHAnsi"/>
           <w:sz w:val="24"/>
           <w:szCs w:val="24"/>
         </w:rPr>
@@ -4287,7 +4042,7 @@
       <w:proofErr w:type="spellEnd"/>
       <w:r>
         <w:rPr>
-          <w:rFonts w:ascii="Times New Roman" w:hAnsi="Times New Roman" w:cs="Times New Roman"/>
+          <w:rFonts w:cstheme="minorHAnsi"/>
           <w:sz w:val="24"/>
           <w:szCs w:val="24"/>
         </w:rPr>
@@ -4296,7 +4051,7 @@
       <w:proofErr w:type="spellStart"/>
       <w:r>
         <w:rPr>
-          <w:rFonts w:ascii="Times New Roman" w:hAnsi="Times New Roman" w:cs="Times New Roman"/>
+          <w:rFonts w:cstheme="minorHAnsi"/>
           <w:sz w:val="24"/>
           <w:szCs w:val="24"/>
         </w:rPr>
@@ -4305,7 +4060,7 @@
       <w:proofErr w:type="spellEnd"/>
       <w:r>
         <w:rPr>
-          <w:rFonts w:ascii="Times New Roman" w:hAnsi="Times New Roman" w:cs="Times New Roman"/>
+          <w:rFonts w:cstheme="minorHAnsi"/>
           <w:sz w:val="24"/>
           <w:szCs w:val="24"/>
         </w:rPr>
@@ -4314,7 +4069,7 @@
       <w:proofErr w:type="spellStart"/>
       <w:r>
         <w:rPr>
-          <w:rFonts w:ascii="Times New Roman" w:hAnsi="Times New Roman" w:cs="Times New Roman"/>
+          <w:rFonts w:cstheme="minorHAnsi"/>
           <w:sz w:val="24"/>
           <w:szCs w:val="24"/>
         </w:rPr>
@@ -4323,7 +4078,7 @@
       <w:proofErr w:type="spellEnd"/>
       <w:r>
         <w:rPr>
-          <w:rFonts w:ascii="Times New Roman" w:hAnsi="Times New Roman" w:cs="Times New Roman"/>
+          <w:rFonts w:cstheme="minorHAnsi"/>
           <w:sz w:val="24"/>
           <w:szCs w:val="24"/>
         </w:rPr>
@@ -4332,7 +4087,7 @@
       <w:proofErr w:type="spellStart"/>
       <w:r>
         <w:rPr>
-          <w:rFonts w:ascii="Times New Roman" w:hAnsi="Times New Roman" w:cs="Times New Roman"/>
+          <w:rFonts w:cstheme="minorHAnsi"/>
           <w:sz w:val="24"/>
           <w:szCs w:val="24"/>
         </w:rPr>
@@ -4341,7 +4096,7 @@
       <w:proofErr w:type="spellEnd"/>
       <w:r>
         <w:rPr>
-          <w:rFonts w:ascii="Times New Roman" w:hAnsi="Times New Roman" w:cs="Times New Roman"/>
+          <w:rFonts w:cstheme="minorHAnsi"/>
           <w:sz w:val="24"/>
           <w:szCs w:val="24"/>
         </w:rPr>
@@ -4350,7 +4105,7 @@
       <w:proofErr w:type="spellStart"/>
       <w:r>
         <w:rPr>
-          <w:rFonts w:ascii="Times New Roman" w:hAnsi="Times New Roman" w:cs="Times New Roman"/>
+          <w:rFonts w:cstheme="minorHAnsi"/>
           <w:sz w:val="24"/>
           <w:szCs w:val="24"/>
         </w:rPr>
@@ -4359,7 +4114,7 @@
       <w:proofErr w:type="spellEnd"/>
       <w:r>
         <w:rPr>
-          <w:rFonts w:ascii="Times New Roman" w:hAnsi="Times New Roman" w:cs="Times New Roman"/>
+          <w:rFonts w:cstheme="minorHAnsi"/>
           <w:sz w:val="24"/>
           <w:szCs w:val="24"/>
         </w:rPr>
@@ -4368,7 +4123,7 @@
       <w:proofErr w:type="spellStart"/>
       <w:r>
         <w:rPr>
-          <w:rFonts w:ascii="Times New Roman" w:hAnsi="Times New Roman" w:cs="Times New Roman"/>
+          <w:rFonts w:cstheme="minorHAnsi"/>
           <w:sz w:val="24"/>
           <w:szCs w:val="24"/>
         </w:rPr>
@@ -4377,7 +4132,7 @@
       <w:proofErr w:type="spellEnd"/>
       <w:r>
         <w:rPr>
-          <w:rFonts w:ascii="Times New Roman" w:hAnsi="Times New Roman" w:cs="Times New Roman"/>
+          <w:rFonts w:cstheme="minorHAnsi"/>
           <w:sz w:val="24"/>
           <w:szCs w:val="24"/>
         </w:rPr>
@@ -4386,7 +4141,7 @@
       <w:proofErr w:type="spellStart"/>
       <w:r>
         <w:rPr>
-          <w:rFonts w:ascii="Times New Roman" w:hAnsi="Times New Roman" w:cs="Times New Roman"/>
+          <w:rFonts w:cstheme="minorHAnsi"/>
           <w:sz w:val="24"/>
           <w:szCs w:val="24"/>
         </w:rPr>
@@ -4395,7 +4150,7 @@
       <w:proofErr w:type="spellEnd"/>
       <w:r>
         <w:rPr>
-          <w:rFonts w:ascii="Times New Roman" w:hAnsi="Times New Roman" w:cs="Times New Roman"/>
+          <w:rFonts w:cstheme="minorHAnsi"/>
           <w:sz w:val="24"/>
           <w:szCs w:val="24"/>
         </w:rPr>
@@ -4404,7 +4159,7 @@
       <w:proofErr w:type="spellStart"/>
       <w:r>
         <w:rPr>
-          <w:rFonts w:ascii="Times New Roman" w:hAnsi="Times New Roman" w:cs="Times New Roman"/>
+          <w:rFonts w:cstheme="minorHAnsi"/>
           <w:sz w:val="24"/>
           <w:szCs w:val="24"/>
         </w:rPr>
@@ -4413,7 +4168,7 @@
       <w:proofErr w:type="spellEnd"/>
       <w:r>
         <w:rPr>
-          <w:rFonts w:ascii="Times New Roman" w:hAnsi="Times New Roman" w:cs="Times New Roman"/>
+          <w:rFonts w:cstheme="minorHAnsi"/>
           <w:sz w:val="24"/>
           <w:szCs w:val="24"/>
         </w:rPr>
@@ -4422,7 +4177,7 @@
       <w:proofErr w:type="spellStart"/>
       <w:r>
         <w:rPr>
-          <w:rFonts w:ascii="Times New Roman" w:hAnsi="Times New Roman" w:cs="Times New Roman"/>
+          <w:rFonts w:cstheme="minorHAnsi"/>
           <w:sz w:val="24"/>
           <w:szCs w:val="24"/>
         </w:rPr>
@@ -4431,7 +4186,7 @@
       <w:proofErr w:type="spellEnd"/>
       <w:r>
         <w:rPr>
-          <w:rFonts w:ascii="Times New Roman" w:hAnsi="Times New Roman" w:cs="Times New Roman"/>
+          <w:rFonts w:cstheme="minorHAnsi"/>
           <w:sz w:val="24"/>
           <w:szCs w:val="24"/>
         </w:rPr>
@@ -4440,7 +4195,7 @@
       <w:proofErr w:type="spellStart"/>
       <w:r>
         <w:rPr>
-          <w:rFonts w:ascii="Times New Roman" w:hAnsi="Times New Roman" w:cs="Times New Roman"/>
+          <w:rFonts w:cstheme="minorHAnsi"/>
           <w:sz w:val="24"/>
           <w:szCs w:val="24"/>
         </w:rPr>
@@ -4449,7 +4204,7 @@
       <w:proofErr w:type="spellEnd"/>
       <w:r>
         <w:rPr>
-          <w:rFonts w:ascii="Times New Roman" w:hAnsi="Times New Roman" w:cs="Times New Roman"/>
+          <w:rFonts w:cstheme="minorHAnsi"/>
           <w:sz w:val="24"/>
           <w:szCs w:val="24"/>
         </w:rPr>
@@ -4458,7 +4213,7 @@
       <w:proofErr w:type="spellStart"/>
       <w:r>
         <w:rPr>
-          <w:rFonts w:ascii="Times New Roman" w:hAnsi="Times New Roman" w:cs="Times New Roman"/>
+          <w:rFonts w:cstheme="minorHAnsi"/>
           <w:sz w:val="24"/>
           <w:szCs w:val="24"/>
         </w:rPr>
@@ -4467,7 +4222,7 @@
       <w:proofErr w:type="spellEnd"/>
       <w:r>
         <w:rPr>
-          <w:rFonts w:ascii="Times New Roman" w:hAnsi="Times New Roman" w:cs="Times New Roman"/>
+          <w:rFonts w:cstheme="minorHAnsi"/>
           <w:sz w:val="24"/>
           <w:szCs w:val="24"/>
         </w:rPr>
@@ -4476,7 +4231,7 @@
       <w:proofErr w:type="spellStart"/>
       <w:r>
         <w:rPr>
-          <w:rFonts w:ascii="Times New Roman" w:hAnsi="Times New Roman" w:cs="Times New Roman"/>
+          <w:rFonts w:cstheme="minorHAnsi"/>
           <w:sz w:val="24"/>
           <w:szCs w:val="24"/>
         </w:rPr>
@@ -4485,7 +4240,7 @@
       <w:proofErr w:type="spellEnd"/>
       <w:r>
         <w:rPr>
-          <w:rFonts w:ascii="Times New Roman" w:hAnsi="Times New Roman" w:cs="Times New Roman"/>
+          <w:rFonts w:cstheme="minorHAnsi"/>
           <w:sz w:val="24"/>
           <w:szCs w:val="24"/>
         </w:rPr>
@@ -4494,7 +4249,7 @@
       <w:proofErr w:type="spellStart"/>
       <w:r>
         <w:rPr>
-          <w:rFonts w:ascii="Times New Roman" w:hAnsi="Times New Roman" w:cs="Times New Roman"/>
+          <w:rFonts w:cstheme="minorHAnsi"/>
           <w:sz w:val="24"/>
           <w:szCs w:val="24"/>
         </w:rPr>
@@ -4503,7 +4258,7 @@
       <w:proofErr w:type="spellEnd"/>
       <w:r>
         <w:rPr>
-          <w:rFonts w:ascii="Times New Roman" w:hAnsi="Times New Roman" w:cs="Times New Roman"/>
+          <w:rFonts w:cstheme="minorHAnsi"/>
           <w:sz w:val="24"/>
           <w:szCs w:val="24"/>
         </w:rPr>
@@ -4512,7 +4267,7 @@
       <w:proofErr w:type="spellStart"/>
       <w:r>
         <w:rPr>
-          <w:rFonts w:ascii="Times New Roman" w:hAnsi="Times New Roman" w:cs="Times New Roman"/>
+          <w:rFonts w:cstheme="minorHAnsi"/>
           <w:sz w:val="24"/>
           <w:szCs w:val="24"/>
         </w:rPr>
@@ -4521,7 +4276,7 @@
       <w:proofErr w:type="spellEnd"/>
       <w:r>
         <w:rPr>
-          <w:rFonts w:ascii="Times New Roman" w:hAnsi="Times New Roman" w:cs="Times New Roman"/>
+          <w:rFonts w:cstheme="minorHAnsi"/>
           <w:sz w:val="24"/>
           <w:szCs w:val="24"/>
         </w:rPr>
@@ -4531,14 +4286,14 @@
     <w:p>
       <w:pPr>
         <w:rPr>
-          <w:rFonts w:ascii="Times New Roman" w:hAnsi="Times New Roman" w:cs="Times New Roman"/>
-          <w:sz w:val="24"/>
-          <w:szCs w:val="24"/>
-        </w:rPr>
-      </w:pPr>
-      <w:r>
-        <w:rPr>
-          <w:rFonts w:ascii="Times New Roman" w:hAnsi="Times New Roman" w:cs="Times New Roman"/>
+          <w:rFonts w:cstheme="minorHAnsi"/>
+          <w:sz w:val="24"/>
+          <w:szCs w:val="24"/>
+        </w:rPr>
+      </w:pPr>
+      <w:r>
+        <w:rPr>
+          <w:rFonts w:cstheme="minorHAnsi"/>
           <w:sz w:val="24"/>
           <w:szCs w:val="24"/>
         </w:rPr>
@@ -4547,7 +4302,7 @@
       <w:proofErr w:type="spellStart"/>
       <w:r>
         <w:rPr>
-          <w:rFonts w:ascii="Times New Roman" w:hAnsi="Times New Roman" w:cs="Times New Roman"/>
+          <w:rFonts w:cstheme="minorHAnsi"/>
           <w:sz w:val="24"/>
           <w:szCs w:val="24"/>
         </w:rPr>
@@ -4556,7 +4311,7 @@
       <w:proofErr w:type="spellEnd"/>
       <w:r>
         <w:rPr>
-          <w:rFonts w:ascii="Times New Roman" w:hAnsi="Times New Roman" w:cs="Times New Roman"/>
+          <w:rFonts w:cstheme="minorHAnsi"/>
           <w:sz w:val="24"/>
           <w:szCs w:val="24"/>
         </w:rPr>
@@ -4565,7 +4320,7 @@
       <w:proofErr w:type="spellStart"/>
       <w:r>
         <w:rPr>
-          <w:rFonts w:ascii="Times New Roman" w:hAnsi="Times New Roman" w:cs="Times New Roman"/>
+          <w:rFonts w:cstheme="minorHAnsi"/>
           <w:sz w:val="24"/>
           <w:szCs w:val="24"/>
         </w:rPr>
@@ -4574,7 +4329,7 @@
       <w:proofErr w:type="spellEnd"/>
       <w:r>
         <w:rPr>
-          <w:rFonts w:ascii="Times New Roman" w:hAnsi="Times New Roman" w:cs="Times New Roman"/>
+          <w:rFonts w:cstheme="minorHAnsi"/>
           <w:sz w:val="24"/>
           <w:szCs w:val="24"/>
         </w:rPr>
@@ -4583,7 +4338,7 @@
       <w:proofErr w:type="spellStart"/>
       <w:r>
         <w:rPr>
-          <w:rFonts w:ascii="Times New Roman" w:hAnsi="Times New Roman" w:cs="Times New Roman"/>
+          <w:rFonts w:cstheme="minorHAnsi"/>
           <w:sz w:val="24"/>
           <w:szCs w:val="24"/>
         </w:rPr>
@@ -4592,7 +4347,7 @@
       <w:proofErr w:type="spellEnd"/>
       <w:r>
         <w:rPr>
-          <w:rFonts w:ascii="Times New Roman" w:hAnsi="Times New Roman" w:cs="Times New Roman"/>
+          <w:rFonts w:cstheme="minorHAnsi"/>
           <w:sz w:val="24"/>
           <w:szCs w:val="24"/>
         </w:rPr>
@@ -4601,7 +4356,7 @@
       <w:proofErr w:type="spellStart"/>
       <w:r>
         <w:rPr>
-          <w:rFonts w:ascii="Times New Roman" w:hAnsi="Times New Roman" w:cs="Times New Roman"/>
+          <w:rFonts w:cstheme="minorHAnsi"/>
           <w:sz w:val="24"/>
           <w:szCs w:val="24"/>
         </w:rPr>
@@ -4610,7 +4365,7 @@
       <w:proofErr w:type="spellEnd"/>
       <w:r>
         <w:rPr>
-          <w:rFonts w:ascii="Times New Roman" w:hAnsi="Times New Roman" w:cs="Times New Roman"/>
+          <w:rFonts w:cstheme="minorHAnsi"/>
           <w:sz w:val="24"/>
           <w:szCs w:val="24"/>
         </w:rPr>
@@ -4619,7 +4374,7 @@
       <w:proofErr w:type="spellStart"/>
       <w:r>
         <w:rPr>
-          <w:rFonts w:ascii="Times New Roman" w:hAnsi="Times New Roman" w:cs="Times New Roman"/>
+          <w:rFonts w:cstheme="minorHAnsi"/>
           <w:sz w:val="24"/>
           <w:szCs w:val="24"/>
         </w:rPr>
@@ -4628,7 +4383,7 @@
       <w:proofErr w:type="spellEnd"/>
       <w:r>
         <w:rPr>
-          <w:rFonts w:ascii="Times New Roman" w:hAnsi="Times New Roman" w:cs="Times New Roman"/>
+          <w:rFonts w:cstheme="minorHAnsi"/>
           <w:sz w:val="24"/>
           <w:szCs w:val="24"/>
         </w:rPr>
@@ -4637,7 +4392,7 @@
       <w:proofErr w:type="spellStart"/>
       <w:r>
         <w:rPr>
-          <w:rFonts w:ascii="Times New Roman" w:hAnsi="Times New Roman" w:cs="Times New Roman"/>
+          <w:rFonts w:cstheme="minorHAnsi"/>
           <w:sz w:val="24"/>
           <w:szCs w:val="24"/>
         </w:rPr>
@@ -4646,7 +4401,7 @@
       <w:proofErr w:type="spellEnd"/>
       <w:r>
         <w:rPr>
-          <w:rFonts w:ascii="Times New Roman" w:hAnsi="Times New Roman" w:cs="Times New Roman"/>
+          <w:rFonts w:cstheme="minorHAnsi"/>
           <w:sz w:val="24"/>
           <w:szCs w:val="24"/>
         </w:rPr>
@@ -4655,7 +4410,7 @@
       <w:proofErr w:type="spellStart"/>
       <w:r>
         <w:rPr>
-          <w:rFonts w:ascii="Times New Roman" w:hAnsi="Times New Roman" w:cs="Times New Roman"/>
+          <w:rFonts w:cstheme="minorHAnsi"/>
           <w:sz w:val="24"/>
           <w:szCs w:val="24"/>
         </w:rPr>
@@ -4664,7 +4419,7 @@
       <w:proofErr w:type="spellEnd"/>
       <w:r>
         <w:rPr>
-          <w:rFonts w:ascii="Times New Roman" w:hAnsi="Times New Roman" w:cs="Times New Roman"/>
+          <w:rFonts w:cstheme="minorHAnsi"/>
           <w:sz w:val="24"/>
           <w:szCs w:val="24"/>
         </w:rPr>
@@ -4673,7 +4428,7 @@
       <w:proofErr w:type="spellStart"/>
       <w:r>
         <w:rPr>
-          <w:rFonts w:ascii="Times New Roman" w:hAnsi="Times New Roman" w:cs="Times New Roman"/>
+          <w:rFonts w:cstheme="minorHAnsi"/>
           <w:sz w:val="24"/>
           <w:szCs w:val="24"/>
         </w:rPr>
@@ -4682,7 +4437,7 @@
       <w:proofErr w:type="spellEnd"/>
       <w:r>
         <w:rPr>
-          <w:rFonts w:ascii="Times New Roman" w:hAnsi="Times New Roman" w:cs="Times New Roman"/>
+          <w:rFonts w:cstheme="minorHAnsi"/>
           <w:sz w:val="24"/>
           <w:szCs w:val="24"/>
         </w:rPr>
@@ -4691,7 +4446,7 @@
       <w:proofErr w:type="spellStart"/>
       <w:r>
         <w:rPr>
-          <w:rFonts w:ascii="Times New Roman" w:hAnsi="Times New Roman" w:cs="Times New Roman"/>
+          <w:rFonts w:cstheme="minorHAnsi"/>
           <w:sz w:val="24"/>
           <w:szCs w:val="24"/>
         </w:rPr>
@@ -4700,7 +4455,7 @@
       <w:proofErr w:type="spellEnd"/>
       <w:r>
         <w:rPr>
-          <w:rFonts w:ascii="Times New Roman" w:hAnsi="Times New Roman" w:cs="Times New Roman"/>
+          <w:rFonts w:cstheme="minorHAnsi"/>
           <w:sz w:val="24"/>
           <w:szCs w:val="24"/>
         </w:rPr>
@@ -4709,7 +4464,7 @@
       <w:proofErr w:type="spellStart"/>
       <w:r>
         <w:rPr>
-          <w:rFonts w:ascii="Times New Roman" w:hAnsi="Times New Roman" w:cs="Times New Roman"/>
+          <w:rFonts w:cstheme="minorHAnsi"/>
           <w:sz w:val="24"/>
           <w:szCs w:val="24"/>
         </w:rPr>
@@ -4718,7 +4473,7 @@
       <w:proofErr w:type="spellEnd"/>
       <w:r>
         <w:rPr>
-          <w:rFonts w:ascii="Times New Roman" w:hAnsi="Times New Roman" w:cs="Times New Roman"/>
+          <w:rFonts w:cstheme="minorHAnsi"/>
           <w:sz w:val="24"/>
           <w:szCs w:val="24"/>
         </w:rPr>
@@ -4727,7 +4482,7 @@
       <w:proofErr w:type="spellStart"/>
       <w:r>
         <w:rPr>
-          <w:rFonts w:ascii="Times New Roman" w:hAnsi="Times New Roman" w:cs="Times New Roman"/>
+          <w:rFonts w:cstheme="minorHAnsi"/>
           <w:sz w:val="24"/>
           <w:szCs w:val="24"/>
         </w:rPr>
@@ -4736,7 +4491,7 @@
       <w:proofErr w:type="spellEnd"/>
       <w:r>
         <w:rPr>
-          <w:rFonts w:ascii="Times New Roman" w:hAnsi="Times New Roman" w:cs="Times New Roman"/>
+          <w:rFonts w:cstheme="minorHAnsi"/>
           <w:sz w:val="24"/>
           <w:szCs w:val="24"/>
         </w:rPr>
@@ -4745,7 +4500,7 @@
       <w:proofErr w:type="spellStart"/>
       <w:r>
         <w:rPr>
-          <w:rFonts w:ascii="Times New Roman" w:hAnsi="Times New Roman" w:cs="Times New Roman"/>
+          <w:rFonts w:cstheme="minorHAnsi"/>
           <w:sz w:val="24"/>
           <w:szCs w:val="24"/>
         </w:rPr>
@@ -4754,7 +4509,7 @@
       <w:proofErr w:type="spellEnd"/>
       <w:r>
         <w:rPr>
-          <w:rFonts w:ascii="Times New Roman" w:hAnsi="Times New Roman" w:cs="Times New Roman"/>
+          <w:rFonts w:cstheme="minorHAnsi"/>
           <w:sz w:val="24"/>
           <w:szCs w:val="24"/>
         </w:rPr>
@@ -4763,7 +4518,7 @@
       <w:proofErr w:type="spellStart"/>
       <w:r>
         <w:rPr>
-          <w:rFonts w:ascii="Times New Roman" w:hAnsi="Times New Roman" w:cs="Times New Roman"/>
+          <w:rFonts w:cstheme="minorHAnsi"/>
           <w:sz w:val="24"/>
           <w:szCs w:val="24"/>
         </w:rPr>
@@ -4772,7 +4527,7 @@
       <w:proofErr w:type="spellEnd"/>
       <w:r>
         <w:rPr>
-          <w:rFonts w:ascii="Times New Roman" w:hAnsi="Times New Roman" w:cs="Times New Roman"/>
+          <w:rFonts w:cstheme="minorHAnsi"/>
           <w:sz w:val="24"/>
           <w:szCs w:val="24"/>
         </w:rPr>
@@ -4781,7 +4536,7 @@
       <w:proofErr w:type="spellStart"/>
       <w:r>
         <w:rPr>
-          <w:rFonts w:ascii="Times New Roman" w:hAnsi="Times New Roman" w:cs="Times New Roman"/>
+          <w:rFonts w:cstheme="minorHAnsi"/>
           <w:sz w:val="24"/>
           <w:szCs w:val="24"/>
         </w:rPr>
@@ -4790,7 +4545,7 @@
       <w:proofErr w:type="spellEnd"/>
       <w:r>
         <w:rPr>
-          <w:rFonts w:ascii="Times New Roman" w:hAnsi="Times New Roman" w:cs="Times New Roman"/>
+          <w:rFonts w:cstheme="minorHAnsi"/>
           <w:sz w:val="24"/>
           <w:szCs w:val="24"/>
         </w:rPr>
@@ -4799,7 +4554,7 @@
       <w:proofErr w:type="spellStart"/>
       <w:r>
         <w:rPr>
-          <w:rFonts w:ascii="Times New Roman" w:hAnsi="Times New Roman" w:cs="Times New Roman"/>
+          <w:rFonts w:cstheme="minorHAnsi"/>
           <w:sz w:val="24"/>
           <w:szCs w:val="24"/>
         </w:rPr>
@@ -4808,7 +4563,7 @@
       <w:proofErr w:type="spellEnd"/>
       <w:r>
         <w:rPr>
-          <w:rFonts w:ascii="Times New Roman" w:hAnsi="Times New Roman" w:cs="Times New Roman"/>
+          <w:rFonts w:cstheme="minorHAnsi"/>
           <w:sz w:val="24"/>
           <w:szCs w:val="24"/>
         </w:rPr>
@@ -4817,32 +4572,16 @@
       <w:proofErr w:type="spellStart"/>
       <w:r>
         <w:rPr>
-          <w:rFonts w:ascii="Times New Roman" w:hAnsi="Times New Roman" w:cs="Times New Roman"/>
-          <w:sz w:val="24"/>
-          <w:szCs w:val="24"/>
-        </w:rPr>
-        <w:t>projec</w:t>
-      </w:r>
-      <w:r>
-        <w:rPr>
-          <w:rFonts w:ascii="Times New Roman" w:hAnsi="Times New Roman" w:cs="Times New Roman"/>
-          <w:sz w:val="24"/>
-          <w:szCs w:val="24"/>
-        </w:rPr>
-        <w:t>s</w:t>
-      </w:r>
-      <w:r>
-        <w:rPr>
-          <w:rFonts w:ascii="Times New Roman" w:hAnsi="Times New Roman" w:cs="Times New Roman"/>
-          <w:sz w:val="24"/>
-          <w:szCs w:val="24"/>
-        </w:rPr>
-        <w:t>t</w:t>
+          <w:rFonts w:cstheme="minorHAnsi"/>
+          <w:sz w:val="24"/>
+          <w:szCs w:val="24"/>
+        </w:rPr>
+        <w:t>projecst</w:t>
       </w:r>
       <w:proofErr w:type="spellEnd"/>
       <w:r>
         <w:rPr>
-          <w:rFonts w:ascii="Times New Roman" w:hAnsi="Times New Roman" w:cs="Times New Roman"/>
+          <w:rFonts w:cstheme="minorHAnsi"/>
           <w:sz w:val="24"/>
           <w:szCs w:val="24"/>
         </w:rPr>
@@ -4851,7 +4590,7 @@
       <w:proofErr w:type="spellStart"/>
       <w:r>
         <w:rPr>
-          <w:rFonts w:ascii="Times New Roman" w:hAnsi="Times New Roman" w:cs="Times New Roman"/>
+          <w:rFonts w:cstheme="minorHAnsi"/>
           <w:sz w:val="24"/>
           <w:szCs w:val="24"/>
         </w:rPr>
@@ -4860,7 +4599,7 @@
       <w:proofErr w:type="spellEnd"/>
       <w:r>
         <w:rPr>
-          <w:rFonts w:ascii="Times New Roman" w:hAnsi="Times New Roman" w:cs="Times New Roman"/>
+          <w:rFonts w:cstheme="minorHAnsi"/>
           <w:sz w:val="24"/>
           <w:szCs w:val="24"/>
         </w:rPr>
@@ -4869,7 +4608,7 @@
       <w:proofErr w:type="spellStart"/>
       <w:r>
         <w:rPr>
-          <w:rFonts w:ascii="Times New Roman" w:hAnsi="Times New Roman" w:cs="Times New Roman"/>
+          <w:rFonts w:cstheme="minorHAnsi"/>
           <w:sz w:val="24"/>
           <w:szCs w:val="24"/>
         </w:rPr>
@@ -4878,7 +4617,7 @@
       <w:proofErr w:type="spellEnd"/>
       <w:r>
         <w:rPr>
-          <w:rFonts w:ascii="Times New Roman" w:hAnsi="Times New Roman" w:cs="Times New Roman"/>
+          <w:rFonts w:cstheme="minorHAnsi"/>
           <w:sz w:val="24"/>
           <w:szCs w:val="24"/>
         </w:rPr>
@@ -4887,7 +4626,7 @@
       <w:proofErr w:type="spellStart"/>
       <w:r>
         <w:rPr>
-          <w:rFonts w:ascii="Times New Roman" w:hAnsi="Times New Roman" w:cs="Times New Roman"/>
+          <w:rFonts w:cstheme="minorHAnsi"/>
           <w:sz w:val="24"/>
           <w:szCs w:val="24"/>
         </w:rPr>
@@ -4896,7 +4635,7 @@
       <w:proofErr w:type="spellEnd"/>
       <w:r>
         <w:rPr>
-          <w:rFonts w:ascii="Times New Roman" w:hAnsi="Times New Roman" w:cs="Times New Roman"/>
+          <w:rFonts w:cstheme="minorHAnsi"/>
           <w:sz w:val="24"/>
           <w:szCs w:val="24"/>
         </w:rPr>
@@ -4905,7 +4644,7 @@
       <w:proofErr w:type="spellStart"/>
       <w:r>
         <w:rPr>
-          <w:rFonts w:ascii="Times New Roman" w:hAnsi="Times New Roman" w:cs="Times New Roman"/>
+          <w:rFonts w:cstheme="minorHAnsi"/>
           <w:sz w:val="24"/>
           <w:szCs w:val="24"/>
         </w:rPr>
@@ -4914,7 +4653,7 @@
       <w:proofErr w:type="spellEnd"/>
       <w:r>
         <w:rPr>
-          <w:rFonts w:ascii="Times New Roman" w:hAnsi="Times New Roman" w:cs="Times New Roman"/>
+          <w:rFonts w:cstheme="minorHAnsi"/>
           <w:sz w:val="24"/>
           <w:szCs w:val="24"/>
         </w:rPr>
@@ -4923,7 +4662,7 @@
       <w:proofErr w:type="spellStart"/>
       <w:r>
         <w:rPr>
-          <w:rFonts w:ascii="Times New Roman" w:hAnsi="Times New Roman" w:cs="Times New Roman"/>
+          <w:rFonts w:cstheme="minorHAnsi"/>
           <w:sz w:val="24"/>
           <w:szCs w:val="24"/>
         </w:rPr>
@@ -4932,7 +4671,7 @@
       <w:proofErr w:type="spellEnd"/>
       <w:r>
         <w:rPr>
-          <w:rFonts w:ascii="Times New Roman" w:hAnsi="Times New Roman" w:cs="Times New Roman"/>
+          <w:rFonts w:cstheme="minorHAnsi"/>
           <w:sz w:val="24"/>
           <w:szCs w:val="24"/>
         </w:rPr>
@@ -4941,7 +4680,7 @@
       <w:proofErr w:type="spellStart"/>
       <w:r>
         <w:rPr>
-          <w:rFonts w:ascii="Times New Roman" w:hAnsi="Times New Roman" w:cs="Times New Roman"/>
+          <w:rFonts w:cstheme="minorHAnsi"/>
           <w:sz w:val="24"/>
           <w:szCs w:val="24"/>
         </w:rPr>
@@ -4950,7 +4689,7 @@
       <w:proofErr w:type="spellEnd"/>
       <w:r>
         <w:rPr>
-          <w:rFonts w:ascii="Times New Roman" w:hAnsi="Times New Roman" w:cs="Times New Roman"/>
+          <w:rFonts w:cstheme="minorHAnsi"/>
           <w:sz w:val="24"/>
           <w:szCs w:val="24"/>
         </w:rPr>
@@ -4959,7 +4698,7 @@
       <w:proofErr w:type="spellStart"/>
       <w:r>
         <w:rPr>
-          <w:rFonts w:ascii="Times New Roman" w:hAnsi="Times New Roman" w:cs="Times New Roman"/>
+          <w:rFonts w:cstheme="minorHAnsi"/>
           <w:sz w:val="24"/>
           <w:szCs w:val="24"/>
         </w:rPr>
@@ -4968,7 +4707,7 @@
       <w:proofErr w:type="spellEnd"/>
       <w:r>
         <w:rPr>
-          <w:rFonts w:ascii="Times New Roman" w:hAnsi="Times New Roman" w:cs="Times New Roman"/>
+          <w:rFonts w:cstheme="minorHAnsi"/>
           <w:sz w:val="24"/>
           <w:szCs w:val="24"/>
         </w:rPr>
@@ -4977,7 +4716,7 @@
       <w:proofErr w:type="spellStart"/>
       <w:r>
         <w:rPr>
-          <w:rFonts w:ascii="Times New Roman" w:hAnsi="Times New Roman" w:cs="Times New Roman"/>
+          <w:rFonts w:cstheme="minorHAnsi"/>
           <w:sz w:val="24"/>
           <w:szCs w:val="24"/>
         </w:rPr>
@@ -4986,7 +4725,7 @@
       <w:proofErr w:type="spellEnd"/>
       <w:r>
         <w:rPr>
-          <w:rFonts w:ascii="Times New Roman" w:hAnsi="Times New Roman" w:cs="Times New Roman"/>
+          <w:rFonts w:cstheme="minorHAnsi"/>
           <w:sz w:val="24"/>
           <w:szCs w:val="24"/>
         </w:rPr>
@@ -4995,7 +4734,7 @@
       <w:proofErr w:type="spellStart"/>
       <w:r>
         <w:rPr>
-          <w:rFonts w:ascii="Times New Roman" w:hAnsi="Times New Roman" w:cs="Times New Roman"/>
+          <w:rFonts w:cstheme="minorHAnsi"/>
           <w:sz w:val="24"/>
           <w:szCs w:val="24"/>
         </w:rPr>
@@ -5004,7 +4743,7 @@
       <w:proofErr w:type="spellEnd"/>
       <w:r>
         <w:rPr>
-          <w:rFonts w:ascii="Times New Roman" w:hAnsi="Times New Roman" w:cs="Times New Roman"/>
+          <w:rFonts w:cstheme="minorHAnsi"/>
           <w:sz w:val="24"/>
           <w:szCs w:val="24"/>
         </w:rPr>
@@ -5013,7 +4752,7 @@
       <w:proofErr w:type="spellStart"/>
       <w:r>
         <w:rPr>
-          <w:rFonts w:ascii="Times New Roman" w:hAnsi="Times New Roman" w:cs="Times New Roman"/>
+          <w:rFonts w:cstheme="minorHAnsi"/>
           <w:sz w:val="24"/>
           <w:szCs w:val="24"/>
         </w:rPr>
@@ -5022,7 +4761,7 @@
       <w:proofErr w:type="spellEnd"/>
       <w:r>
         <w:rPr>
-          <w:rFonts w:ascii="Times New Roman" w:hAnsi="Times New Roman" w:cs="Times New Roman"/>
+          <w:rFonts w:cstheme="minorHAnsi"/>
           <w:sz w:val="24"/>
           <w:szCs w:val="24"/>
         </w:rPr>
@@ -5031,7 +4770,7 @@
       <w:proofErr w:type="spellStart"/>
       <w:r>
         <w:rPr>
-          <w:rFonts w:ascii="Times New Roman" w:hAnsi="Times New Roman" w:cs="Times New Roman"/>
+          <w:rFonts w:cstheme="minorHAnsi"/>
           <w:sz w:val="24"/>
           <w:szCs w:val="24"/>
         </w:rPr>
@@ -5040,7 +4779,7 @@
       <w:proofErr w:type="spellEnd"/>
       <w:r>
         <w:rPr>
-          <w:rFonts w:ascii="Times New Roman" w:hAnsi="Times New Roman" w:cs="Times New Roman"/>
+          <w:rFonts w:cstheme="minorHAnsi"/>
           <w:sz w:val="24"/>
           <w:szCs w:val="24"/>
         </w:rPr>
@@ -5049,7 +4788,7 @@
       <w:proofErr w:type="spellStart"/>
       <w:r>
         <w:rPr>
-          <w:rFonts w:ascii="Times New Roman" w:hAnsi="Times New Roman" w:cs="Times New Roman"/>
+          <w:rFonts w:cstheme="minorHAnsi"/>
           <w:sz w:val="24"/>
           <w:szCs w:val="24"/>
         </w:rPr>
@@ -5058,7 +4797,7 @@
       <w:proofErr w:type="spellEnd"/>
       <w:r>
         <w:rPr>
-          <w:rFonts w:ascii="Times New Roman" w:hAnsi="Times New Roman" w:cs="Times New Roman"/>
+          <w:rFonts w:cstheme="minorHAnsi"/>
           <w:sz w:val="24"/>
           <w:szCs w:val="24"/>
         </w:rPr>
@@ -5067,7 +4806,7 @@
       <w:proofErr w:type="spellStart"/>
       <w:r>
         <w:rPr>
-          <w:rFonts w:ascii="Times New Roman" w:hAnsi="Times New Roman" w:cs="Times New Roman"/>
+          <w:rFonts w:cstheme="minorHAnsi"/>
           <w:sz w:val="24"/>
           <w:szCs w:val="24"/>
         </w:rPr>
@@ -5076,7 +4815,7 @@
       <w:proofErr w:type="spellEnd"/>
       <w:r>
         <w:rPr>
-          <w:rFonts w:ascii="Times New Roman" w:hAnsi="Times New Roman" w:cs="Times New Roman"/>
+          <w:rFonts w:cstheme="minorHAnsi"/>
           <w:sz w:val="24"/>
           <w:szCs w:val="24"/>
         </w:rPr>
@@ -5085,7 +4824,7 @@
       <w:proofErr w:type="spellStart"/>
       <w:r>
         <w:rPr>
-          <w:rFonts w:ascii="Times New Roman" w:hAnsi="Times New Roman" w:cs="Times New Roman"/>
+          <w:rFonts w:cstheme="minorHAnsi"/>
           <w:sz w:val="24"/>
           <w:szCs w:val="24"/>
         </w:rPr>
@@ -5094,7 +4833,7 @@
       <w:proofErr w:type="spellEnd"/>
       <w:r>
         <w:rPr>
-          <w:rFonts w:ascii="Times New Roman" w:hAnsi="Times New Roman" w:cs="Times New Roman"/>
+          <w:rFonts w:cstheme="minorHAnsi"/>
           <w:sz w:val="24"/>
           <w:szCs w:val="24"/>
         </w:rPr>
@@ -5103,7 +4842,7 @@
       <w:proofErr w:type="spellStart"/>
       <w:r>
         <w:rPr>
-          <w:rFonts w:ascii="Times New Roman" w:hAnsi="Times New Roman" w:cs="Times New Roman"/>
+          <w:rFonts w:cstheme="minorHAnsi"/>
           <w:sz w:val="24"/>
           <w:szCs w:val="24"/>
         </w:rPr>
@@ -5112,7 +4851,7 @@
       <w:proofErr w:type="spellEnd"/>
       <w:r>
         <w:rPr>
-          <w:rFonts w:ascii="Times New Roman" w:hAnsi="Times New Roman" w:cs="Times New Roman"/>
+          <w:rFonts w:cstheme="minorHAnsi"/>
           <w:sz w:val="24"/>
           <w:szCs w:val="24"/>
         </w:rPr>
@@ -5121,7 +4860,7 @@
       <w:proofErr w:type="spellStart"/>
       <w:r>
         <w:rPr>
-          <w:rFonts w:ascii="Times New Roman" w:hAnsi="Times New Roman" w:cs="Times New Roman"/>
+          <w:rFonts w:cstheme="minorHAnsi"/>
           <w:sz w:val="24"/>
           <w:szCs w:val="24"/>
         </w:rPr>
@@ -5130,7 +4869,7 @@
       <w:proofErr w:type="spellEnd"/>
       <w:r>
         <w:rPr>
-          <w:rFonts w:ascii="Times New Roman" w:hAnsi="Times New Roman" w:cs="Times New Roman"/>
+          <w:rFonts w:cstheme="minorHAnsi"/>
           <w:sz w:val="24"/>
           <w:szCs w:val="24"/>
         </w:rPr>
@@ -5139,7 +4878,7 @@
       <w:proofErr w:type="spellStart"/>
       <w:r>
         <w:rPr>
-          <w:rFonts w:ascii="Times New Roman" w:hAnsi="Times New Roman" w:cs="Times New Roman"/>
+          <w:rFonts w:cstheme="minorHAnsi"/>
           <w:sz w:val="24"/>
           <w:szCs w:val="24"/>
         </w:rPr>
@@ -5148,7 +4887,7 @@
       <w:proofErr w:type="spellEnd"/>
       <w:r>
         <w:rPr>
-          <w:rFonts w:ascii="Times New Roman" w:hAnsi="Times New Roman" w:cs="Times New Roman"/>
+          <w:rFonts w:cstheme="minorHAnsi"/>
           <w:sz w:val="24"/>
           <w:szCs w:val="24"/>
         </w:rPr>
@@ -5157,7 +4896,7 @@
       <w:proofErr w:type="spellStart"/>
       <w:r>
         <w:rPr>
-          <w:rFonts w:ascii="Times New Roman" w:hAnsi="Times New Roman" w:cs="Times New Roman"/>
+          <w:rFonts w:cstheme="minorHAnsi"/>
           <w:sz w:val="24"/>
           <w:szCs w:val="24"/>
         </w:rPr>
@@ -5166,7 +4905,7 @@
       <w:proofErr w:type="spellEnd"/>
       <w:r>
         <w:rPr>
-          <w:rFonts w:ascii="Times New Roman" w:hAnsi="Times New Roman" w:cs="Times New Roman"/>
+          <w:rFonts w:cstheme="minorHAnsi"/>
           <w:sz w:val="24"/>
           <w:szCs w:val="24"/>
         </w:rPr>
@@ -5175,7 +4914,7 @@
       <w:proofErr w:type="spellStart"/>
       <w:r>
         <w:rPr>
-          <w:rFonts w:ascii="Times New Roman" w:hAnsi="Times New Roman" w:cs="Times New Roman"/>
+          <w:rFonts w:cstheme="minorHAnsi"/>
           <w:sz w:val="24"/>
           <w:szCs w:val="24"/>
         </w:rPr>
@@ -5184,7 +4923,7 @@
       <w:proofErr w:type="spellEnd"/>
       <w:r>
         <w:rPr>
-          <w:rFonts w:ascii="Times New Roman" w:hAnsi="Times New Roman" w:cs="Times New Roman"/>
+          <w:rFonts w:cstheme="minorHAnsi"/>
           <w:sz w:val="24"/>
           <w:szCs w:val="24"/>
         </w:rPr>
@@ -5193,7 +4932,7 @@
       <w:proofErr w:type="spellStart"/>
       <w:r>
         <w:rPr>
-          <w:rFonts w:ascii="Times New Roman" w:hAnsi="Times New Roman" w:cs="Times New Roman"/>
+          <w:rFonts w:cstheme="minorHAnsi"/>
           <w:sz w:val="24"/>
           <w:szCs w:val="24"/>
         </w:rPr>
@@ -5202,7 +4941,7 @@
       <w:proofErr w:type="spellEnd"/>
       <w:r>
         <w:rPr>
-          <w:rFonts w:ascii="Times New Roman" w:hAnsi="Times New Roman" w:cs="Times New Roman"/>
+          <w:rFonts w:cstheme="minorHAnsi"/>
           <w:sz w:val="24"/>
           <w:szCs w:val="24"/>
         </w:rPr>
@@ -5299,20 +5038,22 @@
               <w:b/>
               <w:bCs/>
               <w:color w:val="171717" w:themeColor="background2" w:themeShade="1A"/>
+              <w:sz w:val="24"/>
+              <w:szCs w:val="24"/>
             </w:rPr>
             <w:t>D</w:t>
           </w:r>
-          <w:proofErr w:type="spellStart"/>
           <w:r>
             <w:rPr>
               <w:b/>
               <w:bCs/>
               <w:color w:val="171717" w:themeColor="background2" w:themeShade="1A"/>
+              <w:sz w:val="24"/>
+              <w:szCs w:val="24"/>
               <w:lang w:val="fr-FR"/>
             </w:rPr>
-            <w:t>édicace</w:t>
+            <w:t>EDICACE</w:t>
           </w:r>
-          <w:proofErr w:type="spellEnd"/>
           <w:r>
             <w:rPr>
               <w:b/>
@@ -5327,11 +5068,125 @@
           </w:r>
           <w:r>
             <w:rPr>
+              <w:lang w:val="fr-FR"/>
+            </w:rPr>
+            <w:t>i</w:t>
+          </w:r>
+          <w:r>
+            <w:rPr>
+              <w:lang w:val="fr-FR"/>
+            </w:rPr>
+            <w:t xml:space="preserve"> </w:t>
+          </w:r>
+        </w:p>
+        <w:p>
+          <w:pPr>
+            <w:pStyle w:val="TM2"/>
+            <w:ind w:left="0"/>
+            <w:rPr>
               <w:b/>
               <w:bCs/>
               <w:lang w:val="fr-FR"/>
             </w:rPr>
-            <w:t>1</w:t>
+          </w:pPr>
+          <w:r>
+            <w:rPr>
+              <w:b/>
+              <w:bCs/>
+              <w:color w:val="171717" w:themeColor="background2" w:themeShade="1A"/>
+              <w:sz w:val="24"/>
+              <w:szCs w:val="24"/>
+            </w:rPr>
+            <w:t>R</w:t>
+          </w:r>
+          <w:r>
+            <w:rPr>
+              <w:b/>
+              <w:bCs/>
+              <w:color w:val="171717" w:themeColor="background2" w:themeShade="1A"/>
+              <w:sz w:val="24"/>
+              <w:szCs w:val="24"/>
+            </w:rPr>
+            <w:t>E</w:t>
+          </w:r>
+          <w:r>
+            <w:rPr>
+              <w:b/>
+              <w:bCs/>
+              <w:color w:val="171717" w:themeColor="background2" w:themeShade="1A"/>
+              <w:sz w:val="24"/>
+              <w:szCs w:val="24"/>
+              <w:lang w:val="fr-FR"/>
+            </w:rPr>
+            <w:t>MERCIEMENTS</w:t>
+          </w:r>
+          <w:r>
+            <w:rPr>
+              <w:color w:val="171717" w:themeColor="background2" w:themeShade="1A"/>
+              <w:lang w:val="fr-FR"/>
+            </w:rPr>
+            <w:t xml:space="preserve"> </w:t>
+          </w:r>
+          <w:r>
+            <w:ptab w:relativeTo="margin" w:alignment="right" w:leader="dot"/>
+          </w:r>
+          <w:r>
+            <w:rPr>
+              <w:lang w:val="fr-FR"/>
+            </w:rPr>
+            <w:t>ii</w:t>
+          </w:r>
+          <w:r>
+            <w:rPr>
+              <w:lang w:val="fr-FR"/>
+            </w:rPr>
+            <w:t xml:space="preserve"> </w:t>
+          </w:r>
+        </w:p>
+        <w:p>
+          <w:pPr>
+            <w:pStyle w:val="TM2"/>
+            <w:ind w:left="0"/>
+            <w:rPr>
+              <w:b/>
+              <w:bCs/>
+              <w:lang w:val="fr-FR"/>
+            </w:rPr>
+          </w:pPr>
+          <w:r>
+            <w:rPr>
+              <w:b/>
+              <w:bCs/>
+              <w:color w:val="171717" w:themeColor="background2" w:themeShade="1A"/>
+              <w:sz w:val="24"/>
+              <w:szCs w:val="24"/>
+            </w:rPr>
+            <w:t>A</w:t>
+          </w:r>
+          <w:r>
+            <w:rPr>
+              <w:b/>
+              <w:bCs/>
+              <w:color w:val="171717" w:themeColor="background2" w:themeShade="1A"/>
+              <w:sz w:val="24"/>
+              <w:szCs w:val="24"/>
+            </w:rPr>
+            <w:t>VANT-PROPOS</w:t>
+          </w:r>
+          <w:r>
+            <w:rPr>
+              <w:color w:val="171717" w:themeColor="background2" w:themeShade="1A"/>
+            </w:rPr>
+            <w:t xml:space="preserve"> </w:t>
+          </w:r>
+          <w:r>
+            <w:ptab w:relativeTo="margin" w:alignment="right" w:leader="dot"/>
+          </w:r>
+          <w:r>
+            <w:rPr>
+              <w:lang w:val="fr-FR"/>
+            </w:rPr>
+            <w:t>iii</w:t>
           </w:r>
           <w:r>
             <w:rPr>
@@ -5357,109 +5212,22 @@
               <w:b/>
               <w:bCs/>
               <w:color w:val="171717" w:themeColor="background2" w:themeShade="1A"/>
+              <w:sz w:val="24"/>
+              <w:szCs w:val="24"/>
+              <w:lang w:val="fr-FR"/>
             </w:rPr>
-            <w:t>Re</w:t>
+            <w:t>R</w:t>
           </w:r>
-          <w:proofErr w:type="spellStart"/>
           <w:r>
             <w:rPr>
               <w:b/>
               <w:bCs/>
               <w:color w:val="171717" w:themeColor="background2" w:themeShade="1A"/>
+              <w:sz w:val="24"/>
+              <w:szCs w:val="24"/>
               <w:lang w:val="fr-FR"/>
             </w:rPr>
-            <w:t>merciements</w:t>
-          </w:r>
-          <w:proofErr w:type="spellEnd"/>
-          <w:r>
-            <w:rPr>
-              <w:color w:val="171717" w:themeColor="background2" w:themeShade="1A"/>
-              <w:lang w:val="fr-FR"/>
-            </w:rPr>
-            <w:t xml:space="preserve"> </w:t>
-          </w:r>
-          <w:r>
-            <w:ptab w:relativeTo="margin" w:alignment="right" w:leader="dot"/>
-          </w:r>
-          <w:r>
-            <w:rPr>
-              <w:b/>
-              <w:bCs/>
-              <w:lang w:val="fr-FR"/>
-            </w:rPr>
-            <w:t>2</w:t>
-          </w:r>
-          <w:r>
-            <w:rPr>
-              <w:b/>
-              <w:bCs/>
-              <w:lang w:val="fr-FR"/>
-            </w:rPr>
-            <w:t xml:space="preserve"> </w:t>
-          </w:r>
-        </w:p>
-        <w:p>
-          <w:pPr>
-            <w:pStyle w:val="TM2"/>
-            <w:ind w:left="0"/>
-            <w:rPr>
-              <w:b/>
-              <w:bCs/>
-              <w:lang w:val="fr-FR"/>
-            </w:rPr>
-          </w:pPr>
-          <w:r>
-            <w:rPr>
-              <w:b/>
-              <w:bCs/>
-              <w:color w:val="171717" w:themeColor="background2" w:themeShade="1A"/>
-            </w:rPr>
-            <w:t>Avant – Propos</w:t>
-          </w:r>
-          <w:r>
-            <w:rPr>
-              <w:color w:val="171717" w:themeColor="background2" w:themeShade="1A"/>
-            </w:rPr>
-            <w:t xml:space="preserve"> </w:t>
-          </w:r>
-          <w:r>
-            <w:ptab w:relativeTo="margin" w:alignment="right" w:leader="dot"/>
-          </w:r>
-          <w:r>
-            <w:rPr>
-              <w:b/>
-              <w:bCs/>
-              <w:lang w:val="fr-FR"/>
-            </w:rPr>
-            <w:t>3</w:t>
-          </w:r>
-          <w:r>
-            <w:rPr>
-              <w:b/>
-              <w:bCs/>
-              <w:lang w:val="fr-FR"/>
-            </w:rPr>
-            <w:t xml:space="preserve"> </w:t>
-          </w:r>
-        </w:p>
-        <w:p>
-          <w:pPr>
-            <w:pStyle w:val="TM2"/>
-            <w:ind w:left="0"/>
-            <w:rPr>
-              <w:b/>
-              <w:bCs/>
-              <w:lang w:val="fr-FR"/>
-            </w:rPr>
-          </w:pPr>
-          <w:r>
-            <w:rPr>
-              <w:b/>
-              <w:bCs/>
-              <w:color w:val="171717" w:themeColor="background2" w:themeShade="1A"/>
-              <w:lang w:val="fr-FR"/>
-            </w:rPr>
-            <w:t>Résumé</w:t>
+            <w:t>ESUME</w:t>
           </w:r>
           <w:r>
             <w:rPr>
@@ -5473,11 +5241,9 @@
           </w:r>
           <w:r>
             <w:rPr>
-              <w:b/>
-              <w:bCs/>
               <w:lang w:val="fr-FR"/>
             </w:rPr>
-            <w:t>4</w:t>
+            <w:t>iv</w:t>
           </w:r>
         </w:p>
         <w:p>
@@ -5488,34 +5254,17 @@
               <w:lang w:val="fr-FR"/>
             </w:rPr>
           </w:pPr>
-          <w:hyperlink w:anchor="SOMMAIRE" w:history="1">
-            <w:r>
-              <w:rPr>
-                <w:rStyle w:val="Lienhypertexte"/>
-                <w:b/>
-                <w:bCs/>
-                <w:color w:val="171717" w:themeColor="background2" w:themeShade="1A"/>
-                <w:u w:val="none"/>
-              </w:rPr>
-              <w:t>Table</w:t>
-            </w:r>
-          </w:hyperlink>
           <w:r>
             <w:rPr>
+              <w:rStyle w:val="Lienhypertexte"/>
               <w:b/>
               <w:bCs/>
               <w:color w:val="171717" w:themeColor="background2" w:themeShade="1A"/>
+              <w:sz w:val="24"/>
+              <w:szCs w:val="24"/>
+              <w:u w:val="none"/>
             </w:rPr>
-            <w:t xml:space="preserve"> des mati</w:t>
-          </w:r>
-          <w:r>
-            <w:rPr>
-              <w:b/>
-              <w:bCs/>
-              <w:color w:val="171717" w:themeColor="background2" w:themeShade="1A"/>
-              <w:lang w:val="fr-FR"/>
-            </w:rPr>
-            <w:t>ères</w:t>
+            <w:t>TABLE DES MATIERES</w:t>
           </w:r>
           <w:r>
             <w:rPr>
@@ -5530,11 +5279,93 @@
           </w:r>
           <w:r>
             <w:rPr>
+              <w:lang w:val="fr-FR"/>
+            </w:rPr>
+            <w:t>v</w:t>
+          </w:r>
+        </w:p>
+        <w:p>
+          <w:pPr>
+            <w:rPr>
+              <w:lang w:val="fr-FR"/>
+            </w:rPr>
+          </w:pPr>
+          <w:r>
+            <w:rPr>
               <w:b/>
               <w:bCs/>
+              <w:color w:val="171717" w:themeColor="background2" w:themeShade="1A"/>
+              <w:sz w:val="24"/>
+              <w:szCs w:val="24"/>
+            </w:rPr>
+            <w:t>L</w:t>
+          </w:r>
+          <w:r>
+            <w:rPr>
+              <w:b/>
+              <w:bCs/>
+              <w:color w:val="171717" w:themeColor="background2" w:themeShade="1A"/>
+              <w:sz w:val="24"/>
+              <w:szCs w:val="24"/>
+            </w:rPr>
+            <w:t>ISTE DES TABLEAUX</w:t>
+          </w:r>
+          <w:r>
+            <w:rPr>
+              <w:color w:val="171717" w:themeColor="background2" w:themeShade="1A"/>
+            </w:rPr>
+            <w:t xml:space="preserve"> </w:t>
+          </w:r>
+          <w:r>
+            <w:ptab w:relativeTo="margin" w:alignment="right" w:leader="dot"/>
+          </w:r>
+          <w:r>
+            <w:rPr>
               <w:lang w:val="fr-FR"/>
             </w:rPr>
-            <w:t>5</w:t>
+            <w:t>viii</w:t>
+          </w:r>
+        </w:p>
+        <w:p>
+          <w:pPr>
+            <w:rPr>
+              <w:lang w:val="fr-FR"/>
+            </w:rPr>
+          </w:pPr>
+          <w:r>
+            <w:rPr>
+              <w:b/>
+              <w:bCs/>
+              <w:color w:val="171717" w:themeColor="background2" w:themeShade="1A"/>
+              <w:sz w:val="24"/>
+              <w:szCs w:val="24"/>
+            </w:rPr>
+            <w:t>L</w:t>
+          </w:r>
+          <w:r>
+            <w:rPr>
+              <w:b/>
+              <w:bCs/>
+              <w:color w:val="171717" w:themeColor="background2" w:themeShade="1A"/>
+              <w:sz w:val="24"/>
+              <w:szCs w:val="24"/>
+            </w:rPr>
+            <w:t>ISTE DES FIGURES</w:t>
+          </w:r>
+          <w:r>
+            <w:rPr>
+              <w:color w:val="171717" w:themeColor="background2" w:themeShade="1A"/>
+            </w:rPr>
+            <w:t xml:space="preserve"> </w:t>
+          </w:r>
+          <w:r>
+            <w:ptab w:relativeTo="margin" w:alignment="right" w:leader="dot"/>
+          </w:r>
+          <w:r>
+            <w:rPr>
+              <w:lang w:val="fr-FR"/>
+            </w:rPr>
+            <w:t>ix</w:t>
           </w:r>
         </w:p>
         <w:p>
@@ -5549,90 +5380,40 @@
             <w:rPr>
               <w:b/>
               <w:bCs/>
-              <w:color w:val="171717" w:themeColor="background2" w:themeShade="1A"/>
+              <w:sz w:val="24"/>
+              <w:szCs w:val="24"/>
             </w:rPr>
-            <w:t>Liste des tableaux</w:t>
-          </w:r>
-          <w:r>
-            <w:rPr>
-              <w:color w:val="171717" w:themeColor="background2" w:themeShade="1A"/>
-            </w:rPr>
-            <w:t xml:space="preserve"> </w:t>
-          </w:r>
-          <w:r>
-            <w:ptab w:relativeTo="margin" w:alignment="right" w:leader="dot"/>
+            <w:t>I</w:t>
           </w:r>
           <w:r>
             <w:rPr>
               <w:b/>
               <w:bCs/>
-              <w:lang w:val="fr-FR"/>
+              <w:sz w:val="24"/>
+              <w:szCs w:val="24"/>
             </w:rPr>
-            <w:t>6</w:t>
-          </w:r>
-        </w:p>
-        <w:p>
-          <w:pPr>
-            <w:rPr>
-              <w:b/>
-              <w:bCs/>
-              <w:lang w:val="fr-FR"/>
-            </w:rPr>
-          </w:pPr>
-          <w:r>
-            <w:rPr>
-              <w:b/>
-              <w:bCs/>
-              <w:color w:val="171717" w:themeColor="background2" w:themeShade="1A"/>
-            </w:rPr>
-            <w:t>Liste des figures</w:t>
-          </w:r>
-          <w:r>
-            <w:rPr>
-              <w:color w:val="171717" w:themeColor="background2" w:themeShade="1A"/>
-            </w:rPr>
-            <w:t xml:space="preserve"> </w:t>
-          </w:r>
-          <w:r>
-            <w:ptab w:relativeTo="margin" w:alignment="right" w:leader="dot"/>
+            <w:t>NTRODUCTION</w:t>
           </w:r>
           <w:r>
             <w:rPr>
               <w:b/>
               <w:bCs/>
-              <w:lang w:val="fr-FR"/>
             </w:rPr>
-            <w:t>1</w:t>
+            <w:t xml:space="preserve"> </w:t>
           </w:r>
-        </w:p>
-        <w:p>
-          <w:pPr>
-            <w:rPr>
-              <w:b/>
-              <w:bCs/>
-              <w:lang w:val="fr-FR"/>
-            </w:rPr>
-          </w:pPr>
           <w:r>
             <w:rPr>
               <w:b/>
               <w:bCs/>
+              <w:sz w:val="24"/>
+              <w:szCs w:val="24"/>
             </w:rPr>
-            <w:t>Introduction g</w:t>
+            <w:t>GENERALE</w:t>
           </w:r>
-          <w:proofErr w:type="spellStart"/>
           <w:r>
             <w:rPr>
               <w:b/>
               <w:bCs/>
-              <w:lang w:val="fr-FR"/>
-            </w:rPr>
-            <w:t>énérale</w:t>
-          </w:r>
-          <w:proofErr w:type="spellEnd"/>
-          <w:r>
-            <w:rPr>
-              <w:lang w:val="fr-FR"/>
             </w:rPr>
             <w:t xml:space="preserve"> </w:t>
           </w:r>
@@ -5884,6 +5665,1260 @@
         </w:rPr>
         <w:br w:type="page"/>
       </w:r>
+      <w:r>
+        <w:rPr>
+          <w:rFonts w:ascii="Times New Roman" w:hAnsi="Times New Roman" w:cs="Times New Roman"/>
+          <w:sz w:val="24"/>
+          <w:szCs w:val="24"/>
+          <w:lang w:val="fr-FR"/>
+        </w:rPr>
+        <w:lastRenderedPageBreak/>
+        <w:br/>
+      </w:r>
+      <w:r>
+        <w:rPr>
+          <w:rFonts w:ascii="Times New Roman" w:hAnsi="Times New Roman" w:cs="Times New Roman"/>
+          <w:sz w:val="24"/>
+          <w:szCs w:val="24"/>
+          <w:lang w:val="fr-FR"/>
+        </w:rPr>
+        <w:br/>
+      </w:r>
+      <w:r>
+        <w:rPr>
+          <w:rFonts w:ascii="Times New Roman" w:hAnsi="Times New Roman" w:cs="Times New Roman"/>
+          <w:sz w:val="24"/>
+          <w:szCs w:val="24"/>
+          <w:lang w:val="fr-FR"/>
+        </w:rPr>
+        <w:br/>
+      </w:r>
+      <w:r>
+        <w:rPr>
+          <w:rFonts w:ascii="Times New Roman" w:hAnsi="Times New Roman" w:cs="Times New Roman"/>
+          <w:sz w:val="24"/>
+          <w:szCs w:val="24"/>
+          <w:lang w:val="fr-FR"/>
+        </w:rPr>
+        <w:br/>
+      </w:r>
+    </w:p>
+    <w:p>
+      <w:pPr>
+        <w:rPr>
+          <w:rFonts w:ascii="Times New Roman" w:hAnsi="Times New Roman" w:cs="Times New Roman"/>
+          <w:sz w:val="24"/>
+          <w:szCs w:val="24"/>
+          <w:lang w:val="fr-FR"/>
+        </w:rPr>
+      </w:pPr>
+      <w:r>
+        <w:rPr>
+          <w:rFonts w:ascii="Times New Roman" w:hAnsi="Times New Roman" w:cs="Times New Roman"/>
+          <w:sz w:val="24"/>
+          <w:szCs w:val="24"/>
+          <w:lang w:val="fr-FR"/>
+        </w:rPr>
+        <w:br/>
+      </w:r>
+      <w:r>
+        <w:rPr>
+          <w:rFonts w:ascii="Times New Roman" w:hAnsi="Times New Roman" w:cs="Times New Roman"/>
+          <w:sz w:val="24"/>
+          <w:szCs w:val="24"/>
+          <w:lang w:val="fr-FR"/>
+        </w:rPr>
+        <w:br/>
+      </w:r>
+      <w:r>
+        <w:rPr>
+          <w:rFonts w:ascii="Times New Roman" w:hAnsi="Times New Roman" w:cs="Times New Roman"/>
+          <w:sz w:val="24"/>
+          <w:szCs w:val="24"/>
+          <w:lang w:val="fr-FR"/>
+        </w:rPr>
+        <w:br/>
+      </w:r>
+      <w:r>
+        <w:rPr>
+          <w:rFonts w:ascii="Times New Roman" w:hAnsi="Times New Roman" w:cs="Times New Roman"/>
+          <w:sz w:val="24"/>
+          <w:szCs w:val="24"/>
+          <w:lang w:val="fr-FR"/>
+        </w:rPr>
+        <w:br/>
+      </w:r>
+      <w:r>
+        <w:rPr>
+          <w:rFonts w:ascii="Times New Roman" w:hAnsi="Times New Roman" w:cs="Times New Roman"/>
+          <w:sz w:val="24"/>
+          <w:szCs w:val="24"/>
+          <w:lang w:val="fr-FR"/>
+        </w:rPr>
+        <w:br/>
+      </w:r>
+      <w:r>
+        <w:rPr>
+          <w:rFonts w:ascii="Times New Roman" w:hAnsi="Times New Roman" w:cs="Times New Roman"/>
+          <w:sz w:val="24"/>
+          <w:szCs w:val="24"/>
+          <w:lang w:val="fr-FR"/>
+        </w:rPr>
+        <w:br/>
+      </w:r>
+      <w:r>
+        <w:rPr>
+          <w:rFonts w:ascii="Times New Roman" w:hAnsi="Times New Roman" w:cs="Times New Roman"/>
+          <w:sz w:val="24"/>
+          <w:szCs w:val="24"/>
+          <w:lang w:val="fr-FR"/>
+        </w:rPr>
+        <w:br/>
+      </w:r>
+      <w:r>
+        <w:rPr>
+          <w:rFonts w:ascii="Times New Roman" w:hAnsi="Times New Roman" w:cs="Times New Roman"/>
+          <w:sz w:val="24"/>
+          <w:szCs w:val="24"/>
+          <w:lang w:val="fr-FR"/>
+        </w:rPr>
+        <w:br/>
+      </w:r>
+    </w:p>
+    <w:p>
+      <w:pPr>
+        <w:rPr>
+          <w:rFonts w:ascii="Times New Roman" w:hAnsi="Times New Roman" w:cs="Times New Roman"/>
+          <w:sz w:val="24"/>
+          <w:szCs w:val="24"/>
+          <w:lang w:val="fr-FR"/>
+        </w:rPr>
+      </w:pPr>
+      <w:r>
+        <w:rPr>
+          <w:rFonts w:ascii="Times New Roman" w:hAnsi="Times New Roman" w:cs="Times New Roman"/>
+          <w:sz w:val="24"/>
+          <w:szCs w:val="24"/>
+          <w:lang w:val="fr-FR"/>
+        </w:rPr>
+        <w:br w:type="page"/>
+      </w:r>
+    </w:p>
+    <w:p>
+      <w:pPr>
+        <w:rPr>
+          <w:rFonts w:ascii="Times New Roman" w:hAnsi="Times New Roman" w:cs="Times New Roman"/>
+          <w:sz w:val="24"/>
+          <w:szCs w:val="24"/>
+          <w:lang w:val="fr-FR"/>
+        </w:rPr>
+      </w:pPr>
+      <w:r>
+        <w:rPr>
+          <w:rFonts w:ascii="Times New Roman" w:hAnsi="Times New Roman" w:cs="Times New Roman"/>
+          <w:sz w:val="24"/>
+          <w:szCs w:val="24"/>
+          <w:lang w:val="fr-FR"/>
+        </w:rPr>
+        <w:lastRenderedPageBreak/>
+        <w:br w:type="page"/>
+      </w:r>
+    </w:p>
+    <w:p>
+      <w:pPr>
+        <w:pStyle w:val="Titre1"/>
+        <w:rPr>
+          <w:rFonts w:cstheme="majorHAnsi"/>
+          <w:b/>
+          <w:bCs/>
+          <w:sz w:val="36"/>
+          <w:szCs w:val="36"/>
+        </w:rPr>
+      </w:pPr>
+      <w:r>
+        <w:rPr>
+          <w:rFonts w:cstheme="majorHAnsi"/>
+          <w:b/>
+          <w:bCs/>
+          <w:sz w:val="36"/>
+          <w:szCs w:val="36"/>
+        </w:rPr>
+        <w:lastRenderedPageBreak/>
+        <w:t>LISTE DES TABLEAUX</w:t>
+      </w:r>
+    </w:p>
+    <w:p>
+      <w:pPr>
+        <w:rPr>
+          <w:b/>
+          <w:bCs/>
+          <w:lang w:val="fr-FR"/>
+        </w:rPr>
+      </w:pPr>
+      <w:r>
+        <w:rPr>
+          <w:color w:val="171717" w:themeColor="background2" w:themeShade="1A"/>
+        </w:rPr>
+        <w:t>Tableau 1</w:t>
+      </w:r>
+      <w:r>
+        <w:rPr>
+          <w:color w:val="171717" w:themeColor="background2" w:themeShade="1A"/>
+        </w:rPr>
+        <w:t xml:space="preserve"> :  </w:t>
+      </w:r>
+      <w:r>
+        <w:rPr>
+          <w:color w:val="171717" w:themeColor="background2" w:themeShade="1A"/>
+        </w:rPr>
+        <w:t>Estimation Financière du Projet</w:t>
+      </w:r>
+      <w:r>
+        <w:rPr>
+          <w:color w:val="171717" w:themeColor="background2" w:themeShade="1A"/>
+        </w:rPr>
+        <w:t xml:space="preserve"> </w:t>
+      </w:r>
+      <w:r>
+        <w:ptab w:relativeTo="margin" w:alignment="right" w:leader="dot"/>
+      </w:r>
+      <w:r>
+        <w:rPr>
+          <w:b/>
+          <w:bCs/>
+          <w:lang w:val="fr-FR"/>
+        </w:rPr>
+        <w:t>6</w:t>
+      </w:r>
+    </w:p>
+    <w:p>
+      <w:pPr>
+        <w:rPr>
+          <w:b/>
+          <w:bCs/>
+          <w:lang w:val="fr-FR"/>
+        </w:rPr>
+      </w:pPr>
+      <w:r>
+        <w:rPr>
+          <w:color w:val="171717" w:themeColor="background2" w:themeShade="1A"/>
+        </w:rPr>
+        <w:t xml:space="preserve">Tableau </w:t>
+      </w:r>
+      <w:r>
+        <w:rPr>
+          <w:color w:val="171717" w:themeColor="background2" w:themeShade="1A"/>
+        </w:rPr>
+        <w:t>2</w:t>
+      </w:r>
+      <w:r>
+        <w:rPr>
+          <w:color w:val="171717" w:themeColor="background2" w:themeShade="1A"/>
+        </w:rPr>
+        <w:t xml:space="preserve"> : </w:t>
+      </w:r>
+      <w:r>
+        <w:rPr>
+          <w:color w:val="171717" w:themeColor="background2" w:themeShade="1A"/>
+        </w:rPr>
+        <w:t xml:space="preserve"> </w:t>
+      </w:r>
+      <w:r>
+        <w:rPr>
+          <w:color w:val="171717" w:themeColor="background2" w:themeShade="1A"/>
+        </w:rPr>
+        <w:t>Description des Acteurs de l'Application</w:t>
+      </w:r>
+      <w:r>
+        <w:rPr>
+          <w:color w:val="171717" w:themeColor="background2" w:themeShade="1A"/>
+        </w:rPr>
+        <w:t xml:space="preserve"> </w:t>
+      </w:r>
+      <w:r>
+        <w:ptab w:relativeTo="margin" w:alignment="right" w:leader="dot"/>
+      </w:r>
+      <w:r>
+        <w:rPr>
+          <w:b/>
+          <w:bCs/>
+          <w:lang w:val="fr-FR"/>
+        </w:rPr>
+        <w:t>6</w:t>
+      </w:r>
+    </w:p>
+    <w:p>
+      <w:pPr>
+        <w:rPr>
+          <w:b/>
+          <w:bCs/>
+          <w:lang w:val="fr-FR"/>
+        </w:rPr>
+      </w:pPr>
+      <w:r>
+        <w:rPr>
+          <w:color w:val="171717" w:themeColor="background2" w:themeShade="1A"/>
+        </w:rPr>
+        <w:t xml:space="preserve">Tableau </w:t>
+      </w:r>
+      <w:r>
+        <w:rPr>
+          <w:color w:val="171717" w:themeColor="background2" w:themeShade="1A"/>
+        </w:rPr>
+        <w:t>3</w:t>
+      </w:r>
+      <w:r>
+        <w:rPr>
+          <w:color w:val="171717" w:themeColor="background2" w:themeShade="1A"/>
+        </w:rPr>
+        <w:t xml:space="preserve"> :  </w:t>
+      </w:r>
+      <w:r>
+        <w:rPr>
+          <w:color w:val="171717" w:themeColor="background2" w:themeShade="1A"/>
+        </w:rPr>
+        <w:t>Description des Modules ou Composants</w:t>
+      </w:r>
+      <w:r>
+        <w:rPr>
+          <w:color w:val="171717" w:themeColor="background2" w:themeShade="1A"/>
+        </w:rPr>
+        <w:t xml:space="preserve"> </w:t>
+      </w:r>
+      <w:r>
+        <w:ptab w:relativeTo="margin" w:alignment="right" w:leader="dot"/>
+      </w:r>
+      <w:r>
+        <w:rPr>
+          <w:b/>
+          <w:bCs/>
+          <w:lang w:val="fr-FR"/>
+        </w:rPr>
+        <w:t>6</w:t>
+      </w:r>
+    </w:p>
+    <w:p>
+      <w:pPr>
+        <w:rPr>
+          <w:b/>
+          <w:bCs/>
+          <w:lang w:val="fr-FR"/>
+        </w:rPr>
+      </w:pPr>
+      <w:r>
+        <w:rPr>
+          <w:color w:val="171717" w:themeColor="background2" w:themeShade="1A"/>
+        </w:rPr>
+        <w:t xml:space="preserve">Tableau 4 :  </w:t>
+      </w:r>
+      <w:r>
+        <w:rPr>
+          <w:color w:val="171717" w:themeColor="background2" w:themeShade="1A"/>
+        </w:rPr>
+        <w:t xml:space="preserve">Planification du Projet </w:t>
+      </w:r>
+      <w:r>
+        <w:ptab w:relativeTo="margin" w:alignment="right" w:leader="dot"/>
+      </w:r>
+      <w:r>
+        <w:rPr>
+          <w:b/>
+          <w:bCs/>
+          <w:lang w:val="fr-FR"/>
+        </w:rPr>
+        <w:t>6</w:t>
+      </w:r>
+    </w:p>
+    <w:p>
+      <w:pPr>
+        <w:rPr>
+          <w:b/>
+          <w:bCs/>
+          <w:lang w:val="fr-FR"/>
+        </w:rPr>
+      </w:pPr>
+      <w:r>
+        <w:rPr>
+          <w:color w:val="171717" w:themeColor="background2" w:themeShade="1A"/>
+        </w:rPr>
+        <w:t xml:space="preserve">Tableau </w:t>
+      </w:r>
+      <w:r>
+        <w:rPr>
+          <w:color w:val="171717" w:themeColor="background2" w:themeShade="1A"/>
+        </w:rPr>
+        <w:t>5</w:t>
+      </w:r>
+      <w:r>
+        <w:rPr>
+          <w:color w:val="171717" w:themeColor="background2" w:themeShade="1A"/>
+        </w:rPr>
+        <w:t xml:space="preserve"> :  </w:t>
+      </w:r>
+      <w:r>
+        <w:rPr>
+          <w:color w:val="171717" w:themeColor="background2" w:themeShade="1A"/>
+        </w:rPr>
+        <w:t>Scénarios de Test</w:t>
+      </w:r>
+      <w:r>
+        <w:ptab w:relativeTo="margin" w:alignment="right" w:leader="dot"/>
+      </w:r>
+      <w:r>
+        <w:rPr>
+          <w:b/>
+          <w:bCs/>
+          <w:lang w:val="fr-FR"/>
+        </w:rPr>
+        <w:t>6</w:t>
+      </w:r>
+    </w:p>
+    <w:p>
+      <w:pPr>
+        <w:rPr>
+          <w:b/>
+          <w:bCs/>
+          <w:lang w:val="fr-FR"/>
+        </w:rPr>
+      </w:pPr>
+      <w:r>
+        <w:rPr>
+          <w:color w:val="171717" w:themeColor="background2" w:themeShade="1A"/>
+        </w:rPr>
+        <w:t xml:space="preserve">Tableau </w:t>
+      </w:r>
+      <w:r>
+        <w:rPr>
+          <w:color w:val="171717" w:themeColor="background2" w:themeShade="1A"/>
+        </w:rPr>
+        <w:t>6</w:t>
+      </w:r>
+      <w:r>
+        <w:rPr>
+          <w:color w:val="171717" w:themeColor="background2" w:themeShade="1A"/>
+        </w:rPr>
+        <w:t xml:space="preserve"> :  </w:t>
+      </w:r>
+      <w:r>
+        <w:rPr>
+          <w:color w:val="171717" w:themeColor="background2" w:themeShade="1A"/>
+        </w:rPr>
+        <w:t>Liste des Logiciels et Technologies Utilisés</w:t>
+      </w:r>
+      <w:r>
+        <w:ptab w:relativeTo="margin" w:alignment="right" w:leader="dot"/>
+      </w:r>
+      <w:r>
+        <w:rPr>
+          <w:b/>
+          <w:bCs/>
+          <w:lang w:val="fr-FR"/>
+        </w:rPr>
+        <w:t>6</w:t>
+      </w:r>
+    </w:p>
+    <w:p>
+      <w:pPr>
+        <w:rPr>
+          <w:b/>
+          <w:bCs/>
+          <w:lang w:val="fr-FR"/>
+        </w:rPr>
+      </w:pPr>
+      <w:r>
+        <w:rPr>
+          <w:color w:val="171717" w:themeColor="background2" w:themeShade="1A"/>
+        </w:rPr>
+        <w:t xml:space="preserve">Tableau </w:t>
+      </w:r>
+      <w:r>
+        <w:rPr>
+          <w:color w:val="171717" w:themeColor="background2" w:themeShade="1A"/>
+        </w:rPr>
+        <w:t>7</w:t>
+      </w:r>
+      <w:r>
+        <w:rPr>
+          <w:color w:val="171717" w:themeColor="background2" w:themeShade="1A"/>
+        </w:rPr>
+        <w:t xml:space="preserve"> :  </w:t>
+      </w:r>
+      <w:r>
+        <w:rPr>
+          <w:color w:val="171717" w:themeColor="background2" w:themeShade="1A"/>
+        </w:rPr>
+        <w:t>Configuration Matérielle Requise</w:t>
+      </w:r>
+      <w:r>
+        <w:ptab w:relativeTo="margin" w:alignment="right" w:leader="dot"/>
+      </w:r>
+      <w:r>
+        <w:rPr>
+          <w:b/>
+          <w:bCs/>
+          <w:lang w:val="fr-FR"/>
+        </w:rPr>
+        <w:t>6</w:t>
+      </w:r>
+    </w:p>
+    <w:p>
+      <w:pPr>
+        <w:rPr>
+          <w:b/>
+          <w:bCs/>
+          <w:lang w:val="fr-FR"/>
+        </w:rPr>
+      </w:pPr>
+      <w:r>
+        <w:rPr>
+          <w:color w:val="171717" w:themeColor="background2" w:themeShade="1A"/>
+        </w:rPr>
+        <w:t xml:space="preserve">Tableau </w:t>
+      </w:r>
+      <w:r>
+        <w:rPr>
+          <w:color w:val="171717" w:themeColor="background2" w:themeShade="1A"/>
+        </w:rPr>
+        <w:t>8</w:t>
+      </w:r>
+      <w:r>
+        <w:rPr>
+          <w:color w:val="171717" w:themeColor="background2" w:themeShade="1A"/>
+        </w:rPr>
+        <w:t xml:space="preserve"> :  </w:t>
+      </w:r>
+      <w:r>
+        <w:rPr>
+          <w:color w:val="171717" w:themeColor="background2" w:themeShade="1A"/>
+        </w:rPr>
+        <w:t> Configuration Logicielle Requise</w:t>
+      </w:r>
+      <w:r>
+        <w:ptab w:relativeTo="margin" w:alignment="right" w:leader="dot"/>
+      </w:r>
+      <w:r>
+        <w:rPr>
+          <w:b/>
+          <w:bCs/>
+          <w:lang w:val="fr-FR"/>
+        </w:rPr>
+        <w:t>6</w:t>
+      </w:r>
+    </w:p>
+    <w:p>
+      <w:pPr>
+        <w:rPr>
+          <w:b/>
+          <w:bCs/>
+          <w:lang w:val="fr-FR"/>
+        </w:rPr>
+      </w:pPr>
+      <w:r>
+        <w:rPr>
+          <w:color w:val="171717" w:themeColor="background2" w:themeShade="1A"/>
+        </w:rPr>
+        <w:t xml:space="preserve">Tableau </w:t>
+      </w:r>
+      <w:r>
+        <w:rPr>
+          <w:color w:val="171717" w:themeColor="background2" w:themeShade="1A"/>
+        </w:rPr>
+        <w:t>9</w:t>
+      </w:r>
+      <w:r>
+        <w:rPr>
+          <w:color w:val="171717" w:themeColor="background2" w:themeShade="1A"/>
+        </w:rPr>
+        <w:t xml:space="preserve"> :  </w:t>
+      </w:r>
+      <w:r>
+        <w:rPr>
+          <w:color w:val="171717" w:themeColor="background2" w:themeShade="1A"/>
+        </w:rPr>
+        <w:t>Liste des Problèmes Rencontrés et Solutions</w:t>
+      </w:r>
+      <w:r>
+        <w:ptab w:relativeTo="margin" w:alignment="right" w:leader="dot"/>
+      </w:r>
+      <w:r>
+        <w:rPr>
+          <w:b/>
+          <w:bCs/>
+          <w:lang w:val="fr-FR"/>
+        </w:rPr>
+        <w:t>6</w:t>
+      </w:r>
+    </w:p>
+    <w:p>
+      <w:pPr>
+        <w:rPr>
+          <w:b/>
+          <w:bCs/>
+          <w:lang w:val="fr-FR"/>
+        </w:rPr>
+      </w:pPr>
+    </w:p>
+    <w:p>
+      <w:pPr>
+        <w:rPr>
+          <w:b/>
+          <w:bCs/>
+          <w:lang w:val="fr-FR"/>
+        </w:rPr>
+      </w:pPr>
+    </w:p>
+    <w:p/>
+    <w:p>
+      <w:pPr>
+        <w:rPr>
+          <w:rFonts w:asciiTheme="majorHAnsi" w:eastAsiaTheme="majorEastAsia" w:hAnsiTheme="majorHAnsi" w:cstheme="majorHAnsi"/>
+          <w:b/>
+          <w:bCs/>
+          <w:color w:val="2F5496" w:themeColor="accent1" w:themeShade="BF"/>
+          <w:sz w:val="36"/>
+          <w:szCs w:val="36"/>
+        </w:rPr>
+      </w:pPr>
+      <w:r>
+        <w:rPr>
+          <w:rFonts w:cstheme="majorHAnsi"/>
+          <w:b/>
+          <w:bCs/>
+          <w:sz w:val="36"/>
+          <w:szCs w:val="36"/>
+        </w:rPr>
+        <w:br w:type="page"/>
+      </w:r>
+    </w:p>
+    <w:p>
+      <w:pPr>
+        <w:pStyle w:val="Titre1"/>
+        <w:rPr>
+          <w:b/>
+          <w:bCs/>
+          <w:sz w:val="36"/>
+          <w:szCs w:val="36"/>
+        </w:rPr>
+      </w:pPr>
+      <w:r>
+        <w:rPr>
+          <w:b/>
+          <w:bCs/>
+          <w:sz w:val="36"/>
+          <w:szCs w:val="36"/>
+        </w:rPr>
+        <w:lastRenderedPageBreak/>
+        <w:t>LISTE DES FIGURES</w:t>
+      </w:r>
+    </w:p>
+    <w:p>
+      <w:pPr>
+        <w:rPr>
+          <w:b/>
+          <w:bCs/>
+          <w:lang w:val="fr-FR"/>
+        </w:rPr>
+      </w:pPr>
+      <w:r>
+        <w:rPr>
+          <w:color w:val="171717" w:themeColor="background2" w:themeShade="1A"/>
+        </w:rPr>
+        <w:t xml:space="preserve">Figure </w:t>
+      </w:r>
+      <w:r>
+        <w:rPr>
+          <w:color w:val="171717" w:themeColor="background2" w:themeShade="1A"/>
+        </w:rPr>
+        <w:t>1 :</w:t>
+      </w:r>
+      <w:r>
+        <w:rPr>
+          <w:color w:val="171717" w:themeColor="background2" w:themeShade="1A"/>
+        </w:rPr>
+        <w:t xml:space="preserve"> Page d'accueil de l'application</w:t>
+      </w:r>
+      <w:r>
+        <w:ptab w:relativeTo="margin" w:alignment="right" w:leader="dot"/>
+      </w:r>
+      <w:r>
+        <w:rPr>
+          <w:b/>
+          <w:bCs/>
+          <w:lang w:val="fr-FR"/>
+        </w:rPr>
+        <w:t>6</w:t>
+      </w:r>
+    </w:p>
+    <w:p>
+      <w:pPr>
+        <w:rPr>
+          <w:b/>
+          <w:bCs/>
+          <w:lang w:val="fr-FR"/>
+        </w:rPr>
+      </w:pPr>
+      <w:r>
+        <w:rPr>
+          <w:color w:val="171717" w:themeColor="background2" w:themeShade="1A"/>
+        </w:rPr>
+        <w:t xml:space="preserve">Figure </w:t>
+      </w:r>
+      <w:r>
+        <w:rPr>
+          <w:color w:val="171717" w:themeColor="background2" w:themeShade="1A"/>
+        </w:rPr>
+        <w:t>2 :</w:t>
+      </w:r>
+      <w:r>
+        <w:rPr>
+          <w:color w:val="171717" w:themeColor="background2" w:themeShade="1A"/>
+        </w:rPr>
+        <w:t xml:space="preserve"> Diagramme de contexte</w:t>
+      </w:r>
+      <w:r>
+        <w:rPr>
+          <w:color w:val="171717" w:themeColor="background2" w:themeShade="1A"/>
+        </w:rPr>
+        <w:t xml:space="preserve"> </w:t>
+      </w:r>
+      <w:r>
+        <w:ptab w:relativeTo="margin" w:alignment="right" w:leader="dot"/>
+      </w:r>
+      <w:r>
+        <w:rPr>
+          <w:b/>
+          <w:bCs/>
+          <w:lang w:val="fr-FR"/>
+        </w:rPr>
+        <w:t>6</w:t>
+      </w:r>
+    </w:p>
+    <w:p>
+      <w:pPr>
+        <w:rPr>
+          <w:b/>
+          <w:bCs/>
+          <w:lang w:val="fr-FR"/>
+        </w:rPr>
+      </w:pPr>
+      <w:r>
+        <w:rPr>
+          <w:color w:val="171717" w:themeColor="background2" w:themeShade="1A"/>
+        </w:rPr>
+        <w:t>Figure 3</w:t>
+      </w:r>
+      <w:r>
+        <w:rPr>
+          <w:color w:val="171717" w:themeColor="background2" w:themeShade="1A"/>
+        </w:rPr>
+        <w:t xml:space="preserve"> </w:t>
+      </w:r>
+      <w:r>
+        <w:rPr>
+          <w:color w:val="171717" w:themeColor="background2" w:themeShade="1A"/>
+        </w:rPr>
+        <w:t>: Diagramme de cas d'utilisation principal</w:t>
+      </w:r>
+      <w:r>
+        <w:rPr>
+          <w:color w:val="171717" w:themeColor="background2" w:themeShade="1A"/>
+        </w:rPr>
+        <w:t xml:space="preserve"> </w:t>
+      </w:r>
+      <w:r>
+        <w:ptab w:relativeTo="margin" w:alignment="right" w:leader="dot"/>
+      </w:r>
+      <w:r>
+        <w:rPr>
+          <w:b/>
+          <w:bCs/>
+          <w:lang w:val="fr-FR"/>
+        </w:rPr>
+        <w:t>6</w:t>
+      </w:r>
+    </w:p>
+    <w:p>
+      <w:pPr>
+        <w:rPr>
+          <w:b/>
+          <w:bCs/>
+          <w:lang w:val="fr-FR"/>
+        </w:rPr>
+      </w:pPr>
+      <w:r>
+        <w:rPr>
+          <w:color w:val="171717" w:themeColor="background2" w:themeShade="1A"/>
+        </w:rPr>
+        <w:t>Figure 4</w:t>
+      </w:r>
+      <w:r>
+        <w:rPr>
+          <w:color w:val="171717" w:themeColor="background2" w:themeShade="1A"/>
+        </w:rPr>
+        <w:t xml:space="preserve"> </w:t>
+      </w:r>
+      <w:r>
+        <w:rPr>
+          <w:color w:val="171717" w:themeColor="background2" w:themeShade="1A"/>
+        </w:rPr>
+        <w:t>: Diagramme de séquence : Processus de commande</w:t>
+      </w:r>
+      <w:r>
+        <w:ptab w:relativeTo="margin" w:alignment="right" w:leader="dot"/>
+      </w:r>
+      <w:r>
+        <w:rPr>
+          <w:b/>
+          <w:bCs/>
+          <w:lang w:val="fr-FR"/>
+        </w:rPr>
+        <w:t>6</w:t>
+      </w:r>
+    </w:p>
+    <w:p>
+      <w:pPr>
+        <w:rPr>
+          <w:b/>
+          <w:bCs/>
+          <w:lang w:val="fr-FR"/>
+        </w:rPr>
+      </w:pPr>
+      <w:r>
+        <w:rPr>
+          <w:color w:val="171717" w:themeColor="background2" w:themeShade="1A"/>
+        </w:rPr>
+        <w:t>Figure 5</w:t>
+      </w:r>
+      <w:r>
+        <w:rPr>
+          <w:color w:val="171717" w:themeColor="background2" w:themeShade="1A"/>
+        </w:rPr>
+        <w:t xml:space="preserve"> </w:t>
+      </w:r>
+      <w:r>
+        <w:rPr>
+          <w:color w:val="171717" w:themeColor="background2" w:themeShade="1A"/>
+        </w:rPr>
+        <w:t>: Diagramme de classes</w:t>
+      </w:r>
+      <w:r>
+        <w:ptab w:relativeTo="margin" w:alignment="right" w:leader="dot"/>
+      </w:r>
+      <w:r>
+        <w:rPr>
+          <w:b/>
+          <w:bCs/>
+          <w:lang w:val="fr-FR"/>
+        </w:rPr>
+        <w:t>6</w:t>
+      </w:r>
+    </w:p>
+    <w:p>
+      <w:pPr>
+        <w:rPr>
+          <w:b/>
+          <w:bCs/>
+          <w:lang w:val="fr-FR"/>
+        </w:rPr>
+      </w:pPr>
+      <w:r>
+        <w:rPr>
+          <w:color w:val="171717" w:themeColor="background2" w:themeShade="1A"/>
+        </w:rPr>
+        <w:t xml:space="preserve">Figure </w:t>
+      </w:r>
+      <w:r>
+        <w:rPr>
+          <w:color w:val="171717" w:themeColor="background2" w:themeShade="1A"/>
+        </w:rPr>
+        <w:t>6 :</w:t>
+      </w:r>
+      <w:r>
+        <w:rPr>
+          <w:color w:val="171717" w:themeColor="background2" w:themeShade="1A"/>
+        </w:rPr>
+        <w:t xml:space="preserve"> Diagramme d'activités : Processus de paiement</w:t>
+      </w:r>
+      <w:r>
+        <w:ptab w:relativeTo="margin" w:alignment="right" w:leader="dot"/>
+      </w:r>
+      <w:r>
+        <w:rPr>
+          <w:b/>
+          <w:bCs/>
+          <w:lang w:val="fr-FR"/>
+        </w:rPr>
+        <w:t>6</w:t>
+      </w:r>
+    </w:p>
+    <w:p>
+      <w:pPr>
+        <w:rPr>
+          <w:b/>
+          <w:bCs/>
+          <w:lang w:val="fr-FR"/>
+        </w:rPr>
+      </w:pPr>
+      <w:r>
+        <w:rPr>
+          <w:color w:val="171717" w:themeColor="background2" w:themeShade="1A"/>
+        </w:rPr>
+        <w:t xml:space="preserve">Figure </w:t>
+      </w:r>
+      <w:r>
+        <w:rPr>
+          <w:color w:val="171717" w:themeColor="background2" w:themeShade="1A"/>
+        </w:rPr>
+        <w:t>7 :</w:t>
+      </w:r>
+      <w:r>
+        <w:rPr>
+          <w:color w:val="171717" w:themeColor="background2" w:themeShade="1A"/>
+        </w:rPr>
+        <w:t xml:space="preserve"> Interface utilisateur - Gestion des produits</w:t>
+      </w:r>
+      <w:r>
+        <w:rPr>
+          <w:color w:val="171717" w:themeColor="background2" w:themeShade="1A"/>
+        </w:rPr>
+        <w:t xml:space="preserve"> </w:t>
+      </w:r>
+      <w:r>
+        <w:ptab w:relativeTo="margin" w:alignment="right" w:leader="dot"/>
+      </w:r>
+      <w:r>
+        <w:rPr>
+          <w:b/>
+          <w:bCs/>
+          <w:lang w:val="fr-FR"/>
+        </w:rPr>
+        <w:t>6</w:t>
+      </w:r>
+    </w:p>
+    <w:p>
+      <w:pPr>
+        <w:rPr>
+          <w:b/>
+          <w:bCs/>
+          <w:lang w:val="fr-FR"/>
+        </w:rPr>
+      </w:pPr>
+      <w:r>
+        <w:rPr>
+          <w:color w:val="171717" w:themeColor="background2" w:themeShade="1A"/>
+        </w:rPr>
+        <w:t>Figure 8</w:t>
+      </w:r>
+      <w:r>
+        <w:rPr>
+          <w:color w:val="171717" w:themeColor="background2" w:themeShade="1A"/>
+        </w:rPr>
+        <w:t xml:space="preserve"> </w:t>
+      </w:r>
+      <w:r>
+        <w:rPr>
+          <w:color w:val="171717" w:themeColor="background2" w:themeShade="1A"/>
+        </w:rPr>
+        <w:t>: Architecture logicielle</w:t>
+      </w:r>
+      <w:r>
+        <w:ptab w:relativeTo="margin" w:alignment="right" w:leader="dot"/>
+      </w:r>
+      <w:r>
+        <w:rPr>
+          <w:b/>
+          <w:bCs/>
+          <w:lang w:val="fr-FR"/>
+        </w:rPr>
+        <w:t>6</w:t>
+      </w:r>
+    </w:p>
+    <w:p>
+      <w:pPr>
+        <w:rPr>
+          <w:b/>
+          <w:bCs/>
+          <w:lang w:val="fr-FR"/>
+        </w:rPr>
+      </w:pPr>
+      <w:r>
+        <w:rPr>
+          <w:color w:val="171717" w:themeColor="background2" w:themeShade="1A"/>
+        </w:rPr>
+        <w:t>Figure 9</w:t>
+      </w:r>
+      <w:r>
+        <w:rPr>
+          <w:color w:val="171717" w:themeColor="background2" w:themeShade="1A"/>
+        </w:rPr>
+        <w:t xml:space="preserve"> </w:t>
+      </w:r>
+      <w:r>
+        <w:rPr>
+          <w:color w:val="171717" w:themeColor="background2" w:themeShade="1A"/>
+        </w:rPr>
+        <w:t>: Architecture matérielle requise</w:t>
+      </w:r>
+      <w:r>
+        <w:rPr>
+          <w:color w:val="171717" w:themeColor="background2" w:themeShade="1A"/>
+        </w:rPr>
+        <w:t xml:space="preserve"> </w:t>
+      </w:r>
+      <w:r>
+        <w:ptab w:relativeTo="margin" w:alignment="right" w:leader="dot"/>
+      </w:r>
+      <w:r>
+        <w:rPr>
+          <w:b/>
+          <w:bCs/>
+          <w:lang w:val="fr-FR"/>
+        </w:rPr>
+        <w:t>6</w:t>
+      </w:r>
+    </w:p>
+    <w:p>
+      <w:pPr>
+        <w:rPr>
+          <w:b/>
+          <w:bCs/>
+          <w:lang w:val="fr-FR"/>
+        </w:rPr>
+      </w:pPr>
+      <w:r>
+        <w:rPr>
+          <w:color w:val="171717" w:themeColor="background2" w:themeShade="1A"/>
+        </w:rPr>
+        <w:t>Figure 10</w:t>
+      </w:r>
+      <w:r>
+        <w:rPr>
+          <w:color w:val="171717" w:themeColor="background2" w:themeShade="1A"/>
+        </w:rPr>
+        <w:t xml:space="preserve"> </w:t>
+      </w:r>
+      <w:r>
+        <w:rPr>
+          <w:color w:val="171717" w:themeColor="background2" w:themeShade="1A"/>
+        </w:rPr>
+        <w:t>: Interface utilisateur - Panier d'achat</w:t>
+      </w:r>
+      <w:r>
+        <w:ptab w:relativeTo="margin" w:alignment="right" w:leader="dot"/>
+      </w:r>
+      <w:r>
+        <w:rPr>
+          <w:b/>
+          <w:bCs/>
+          <w:lang w:val="fr-FR"/>
+        </w:rPr>
+        <w:t>6</w:t>
+      </w:r>
+    </w:p>
+    <w:p>
+      <w:pPr>
+        <w:rPr>
+          <w:b/>
+          <w:bCs/>
+          <w:lang w:val="fr-FR"/>
+        </w:rPr>
+      </w:pPr>
+      <w:r>
+        <w:rPr>
+          <w:color w:val="171717" w:themeColor="background2" w:themeShade="1A"/>
+        </w:rPr>
+        <w:t>Figure 11</w:t>
+      </w:r>
+      <w:r>
+        <w:rPr>
+          <w:color w:val="171717" w:themeColor="background2" w:themeShade="1A"/>
+        </w:rPr>
+        <w:t xml:space="preserve"> </w:t>
+      </w:r>
+      <w:r>
+        <w:rPr>
+          <w:color w:val="171717" w:themeColor="background2" w:themeShade="1A"/>
+        </w:rPr>
+        <w:t>: Diagramme de l'architecture réseau</w:t>
+      </w:r>
+      <w:r>
+        <w:ptab w:relativeTo="margin" w:alignment="right" w:leader="dot"/>
+      </w:r>
+      <w:r>
+        <w:rPr>
+          <w:b/>
+          <w:bCs/>
+          <w:lang w:val="fr-FR"/>
+        </w:rPr>
+        <w:t>6</w:t>
+      </w:r>
+    </w:p>
+    <w:p>
+      <w:pPr>
+        <w:rPr>
+          <w:b/>
+          <w:bCs/>
+          <w:lang w:val="fr-FR"/>
+        </w:rPr>
+      </w:pPr>
+      <w:r>
+        <w:rPr>
+          <w:color w:val="171717" w:themeColor="background2" w:themeShade="1A"/>
+        </w:rPr>
+        <w:t>Figure 12</w:t>
+      </w:r>
+      <w:r>
+        <w:rPr>
+          <w:color w:val="171717" w:themeColor="background2" w:themeShade="1A"/>
+        </w:rPr>
+        <w:t xml:space="preserve"> </w:t>
+      </w:r>
+      <w:r>
+        <w:rPr>
+          <w:color w:val="171717" w:themeColor="background2" w:themeShade="1A"/>
+        </w:rPr>
+        <w:t>: Implémentation et intégration des services tiers (ex</w:t>
+      </w:r>
+      <w:r>
+        <w:rPr>
+          <w:color w:val="171717" w:themeColor="background2" w:themeShade="1A"/>
+        </w:rPr>
+        <w:t xml:space="preserve"> </w:t>
+      </w:r>
+      <w:r>
+        <w:rPr>
+          <w:color w:val="171717" w:themeColor="background2" w:themeShade="1A"/>
+        </w:rPr>
+        <w:t>: APIs de paiement)</w:t>
+      </w:r>
+      <w:r>
+        <w:ptab w:relativeTo="margin" w:alignment="right" w:leader="dot"/>
+      </w:r>
+      <w:r>
+        <w:rPr>
+          <w:b/>
+          <w:bCs/>
+          <w:lang w:val="fr-FR"/>
+        </w:rPr>
+        <w:t>6</w:t>
+      </w:r>
+      <w:r>
+        <w:rPr>
+          <w:b/>
+          <w:bCs/>
+          <w:lang w:val="fr-FR"/>
+        </w:rPr>
+        <w:t xml:space="preserve"> </w:t>
+      </w:r>
+    </w:p>
+    <w:p>
+      <w:pPr>
+        <w:rPr>
+          <w:b/>
+          <w:bCs/>
+          <w:lang w:val="fr-FR"/>
+        </w:rPr>
+      </w:pPr>
+      <w:r>
+        <w:rPr>
+          <w:color w:val="171717" w:themeColor="background2" w:themeShade="1A"/>
+        </w:rPr>
+        <w:t>Figure 1</w:t>
+      </w:r>
+      <w:r>
+        <w:rPr>
+          <w:color w:val="171717" w:themeColor="background2" w:themeShade="1A"/>
+        </w:rPr>
+        <w:t>3</w:t>
+      </w:r>
+      <w:r>
+        <w:rPr>
+          <w:color w:val="171717" w:themeColor="background2" w:themeShade="1A"/>
+        </w:rPr>
+        <w:t xml:space="preserve"> </w:t>
+      </w:r>
+      <w:r>
+        <w:rPr>
+          <w:color w:val="171717" w:themeColor="background2" w:themeShade="1A"/>
+        </w:rPr>
+        <w:t>: Diagramme de package</w:t>
+      </w:r>
+      <w:r>
+        <w:ptab w:relativeTo="margin" w:alignment="right" w:leader="dot"/>
+      </w:r>
+      <w:r>
+        <w:rPr>
+          <w:b/>
+          <w:bCs/>
+          <w:lang w:val="fr-FR"/>
+        </w:rPr>
+        <w:t>6</w:t>
+      </w:r>
+    </w:p>
+    <w:p>
+      <w:pPr>
+        <w:rPr>
+          <w:b/>
+          <w:bCs/>
+          <w:lang w:val="fr-FR"/>
+        </w:rPr>
+      </w:pPr>
+      <w:r>
+        <w:rPr>
+          <w:color w:val="171717" w:themeColor="background2" w:themeShade="1A"/>
+        </w:rPr>
+        <w:t>Figure 1</w:t>
+      </w:r>
+      <w:r>
+        <w:rPr>
+          <w:color w:val="171717" w:themeColor="background2" w:themeShade="1A"/>
+        </w:rPr>
+        <w:t>4</w:t>
+      </w:r>
+      <w:r>
+        <w:rPr>
+          <w:color w:val="171717" w:themeColor="background2" w:themeShade="1A"/>
+        </w:rPr>
+        <w:t xml:space="preserve"> </w:t>
+      </w:r>
+      <w:r>
+        <w:rPr>
+          <w:color w:val="171717" w:themeColor="background2" w:themeShade="1A"/>
+        </w:rPr>
+        <w:t>: Logo et icônes des technologies clés utilisées</w:t>
+      </w:r>
+      <w:r>
+        <w:ptab w:relativeTo="margin" w:alignment="right" w:leader="dot"/>
+      </w:r>
+      <w:r>
+        <w:rPr>
+          <w:b/>
+          <w:bCs/>
+          <w:lang w:val="fr-FR"/>
+        </w:rPr>
+        <w:t>6</w:t>
+      </w:r>
+    </w:p>
+    <w:p>
+      <w:pPr>
+        <w:rPr>
+          <w:b/>
+          <w:bCs/>
+          <w:lang w:val="fr-FR"/>
+        </w:rPr>
+      </w:pPr>
+    </w:p>
+    <w:p>
+      <w:pPr>
+        <w:pStyle w:val="Titre1"/>
+        <w:rPr>
+          <w:b/>
+          <w:bCs/>
+          <w:sz w:val="36"/>
+          <w:szCs w:val="36"/>
+          <w:lang w:val="fr-FR"/>
+        </w:rPr>
+      </w:pPr>
     </w:p>
     <w:p>
       <w:pPr>
@@ -6036,6 +7071,32 @@
       </w:p>
     </w:sdtContent>
   </w:sdt>
+  <w:p>
+    <w:pPr>
+      <w:pStyle w:val="Pieddepage"/>
+      <w:rPr>
+        <w:rFonts w:ascii="Times New Roman" w:hAnsi="Times New Roman" w:cs="Times New Roman"/>
+        <w:sz w:val="16"/>
+        <w:szCs w:val="16"/>
+      </w:rPr>
+    </w:pPr>
+    <w:r>
+      <w:rPr>
+        <w:rFonts w:ascii="Times New Roman" w:hAnsi="Times New Roman" w:cs="Times New Roman"/>
+        <w:sz w:val="16"/>
+        <w:szCs w:val="16"/>
+      </w:rPr>
+      <w:t xml:space="preserve">IPNET </w:t>
+    </w:r>
+    <w:r>
+      <w:rPr>
+        <w:rFonts w:ascii="Times New Roman" w:hAnsi="Times New Roman" w:cs="Times New Roman"/>
+        <w:sz w:val="16"/>
+        <w:szCs w:val="16"/>
+      </w:rPr>
+      <w:t>– MEMOIRE DE LICENCE – GL – TOYOUM NDILBE DOUVIC</w:t>
+    </w:r>
+  </w:p>
   <w:p>
     <w:pPr>
       <w:pStyle w:val="Pieddepage"/>
@@ -7125,7 +8186,6 @@
   <w:style w:type="character" w:default="1" w:styleId="Policepardfaut">
     <w:name w:val="Default Paragraph Font"/>
     <w:uiPriority w:val="1"/>
-    <w:semiHidden/>
     <w:unhideWhenUsed/>
   </w:style>
   <w:style w:type="table" w:default="1" w:styleId="TableauNormal">
@@ -7782,9 +8842,11 @@
     <w:rsidRoot w:val="008D4738"/>
     <w:rsid w:val="00223E19"/>
     <w:rsid w:val="00437AC7"/>
-    <w:rsid w:val="00620468"/>
+    <w:rsid w:val="0082488C"/>
     <w:rsid w:val="008D4738"/>
+    <w:rsid w:val="00A64D2B"/>
     <w:rsid w:val="00BA7426"/>
+    <w:rsid w:val="00DC387D"/>
     <w:rsid w:val="00FE20AF"/>
   </w:rsids>
   <m:mathPr>

</xml_diff>

<commit_message>
Correction des differents chapitre
</commit_message>
<xml_diff>
--- a/Memoire.docx
+++ b/Memoire.docx
@@ -1259,6 +1259,7 @@
                                 <w:lang w:val="fr-FR"/>
                               </w:rPr>
                             </w:pPr>
+                            <w:proofErr w:type="gramStart"/>
                             <w:r>
                               <w:rPr>
                                 <w:rFonts w:ascii="Times New Roman" w:hAnsi="Times New Roman" w:cs="Times New Roman"/>
@@ -1280,7 +1281,19 @@
                                 <w:szCs w:val="24"/>
                                 <w:lang w:val="fr-FR"/>
                               </w:rPr>
-                              <w:t xml:space="preserve">:  </w:t>
+                              <w:t>:</w:t>
+                            </w:r>
+                            <w:proofErr w:type="gramEnd"/>
+                            <w:r>
+                              <w:rPr>
+                                <w:rFonts w:ascii="Times New Roman" w:hAnsi="Times New Roman" w:cs="Times New Roman"/>
+                                <w:b/>
+                                <w:bCs/>
+                                <w:sz w:val="24"/>
+                                <w:szCs w:val="24"/>
+                                <w:lang w:val="fr-FR"/>
+                              </w:rPr>
+                              <w:t xml:space="preserve">  </w:t>
                             </w:r>
                             <w:proofErr w:type="spellStart"/>
                             <w:r>
@@ -1343,6 +1356,7 @@
                                 <w:lang w:val="fr-FR"/>
                               </w:rPr>
                             </w:pPr>
+                            <w:proofErr w:type="gramStart"/>
                             <w:r>
                               <w:rPr>
                                 <w:rFonts w:ascii="Times New Roman" w:hAnsi="Times New Roman" w:cs="Times New Roman"/>
@@ -1364,7 +1378,19 @@
                                 <w:szCs w:val="24"/>
                                 <w:lang w:val="fr-FR"/>
                               </w:rPr>
-                              <w:t>: Sciences et Technologies</w:t>
+                              <w:t>:</w:t>
+                            </w:r>
+                            <w:proofErr w:type="gramEnd"/>
+                            <w:r>
+                              <w:rPr>
+                                <w:rFonts w:ascii="Times New Roman" w:hAnsi="Times New Roman" w:cs="Times New Roman"/>
+                                <w:b/>
+                                <w:bCs/>
+                                <w:sz w:val="24"/>
+                                <w:szCs w:val="24"/>
+                                <w:lang w:val="fr-FR"/>
+                              </w:rPr>
+                              <w:t xml:space="preserve"> Sciences et Technologies</w:t>
                             </w:r>
                           </w:p>
                           <w:p>
@@ -1379,6 +1405,7 @@
                                 <w:lang w:val="fr-FR"/>
                               </w:rPr>
                             </w:pPr>
+                            <w:proofErr w:type="gramStart"/>
                             <w:r>
                               <w:rPr>
                                 <w:rFonts w:ascii="Times New Roman" w:hAnsi="Times New Roman" w:cs="Times New Roman"/>
@@ -1400,7 +1427,19 @@
                                 <w:szCs w:val="24"/>
                                 <w:lang w:val="fr-FR"/>
                               </w:rPr>
-                              <w:t>: Sciences de l’ing</w:t>
+                              <w:t>:</w:t>
+                            </w:r>
+                            <w:proofErr w:type="gramEnd"/>
+                            <w:r>
+                              <w:rPr>
+                                <w:rFonts w:ascii="Times New Roman" w:hAnsi="Times New Roman" w:cs="Times New Roman"/>
+                                <w:b/>
+                                <w:bCs/>
+                                <w:sz w:val="24"/>
+                                <w:szCs w:val="24"/>
+                                <w:lang w:val="fr-FR"/>
+                              </w:rPr>
+                              <w:t xml:space="preserve"> Sciences de l’ing</w:t>
                             </w:r>
                             <w:r>
                               <w:rPr>
@@ -1484,6 +1523,7 @@
                           <w:lang w:val="fr-FR"/>
                         </w:rPr>
                       </w:pPr>
+                      <w:proofErr w:type="gramStart"/>
                       <w:r>
                         <w:rPr>
                           <w:rFonts w:ascii="Times New Roman" w:hAnsi="Times New Roman" w:cs="Times New Roman"/>
@@ -1505,7 +1545,19 @@
                           <w:szCs w:val="24"/>
                           <w:lang w:val="fr-FR"/>
                         </w:rPr>
-                        <w:t xml:space="preserve">:  </w:t>
+                        <w:t>:</w:t>
+                      </w:r>
+                      <w:proofErr w:type="gramEnd"/>
+                      <w:r>
+                        <w:rPr>
+                          <w:rFonts w:ascii="Times New Roman" w:hAnsi="Times New Roman" w:cs="Times New Roman"/>
+                          <w:b/>
+                          <w:bCs/>
+                          <w:sz w:val="24"/>
+                          <w:szCs w:val="24"/>
+                          <w:lang w:val="fr-FR"/>
+                        </w:rPr>
+                        <w:t xml:space="preserve">  </w:t>
                       </w:r>
                       <w:proofErr w:type="spellStart"/>
                       <w:r>
@@ -1568,6 +1620,7 @@
                           <w:lang w:val="fr-FR"/>
                         </w:rPr>
                       </w:pPr>
+                      <w:proofErr w:type="gramStart"/>
                       <w:r>
                         <w:rPr>
                           <w:rFonts w:ascii="Times New Roman" w:hAnsi="Times New Roman" w:cs="Times New Roman"/>
@@ -1589,7 +1642,19 @@
                           <w:szCs w:val="24"/>
                           <w:lang w:val="fr-FR"/>
                         </w:rPr>
-                        <w:t>: Sciences et Technologies</w:t>
+                        <w:t>:</w:t>
+                      </w:r>
+                      <w:proofErr w:type="gramEnd"/>
+                      <w:r>
+                        <w:rPr>
+                          <w:rFonts w:ascii="Times New Roman" w:hAnsi="Times New Roman" w:cs="Times New Roman"/>
+                          <w:b/>
+                          <w:bCs/>
+                          <w:sz w:val="24"/>
+                          <w:szCs w:val="24"/>
+                          <w:lang w:val="fr-FR"/>
+                        </w:rPr>
+                        <w:t xml:space="preserve"> Sciences et Technologies</w:t>
                       </w:r>
                     </w:p>
                     <w:p>
@@ -1604,6 +1669,7 @@
                           <w:lang w:val="fr-FR"/>
                         </w:rPr>
                       </w:pPr>
+                      <w:proofErr w:type="gramStart"/>
                       <w:r>
                         <w:rPr>
                           <w:rFonts w:ascii="Times New Roman" w:hAnsi="Times New Roman" w:cs="Times New Roman"/>
@@ -1625,7 +1691,19 @@
                           <w:szCs w:val="24"/>
                           <w:lang w:val="fr-FR"/>
                         </w:rPr>
-                        <w:t>: Sciences de l’ing</w:t>
+                        <w:t>:</w:t>
+                      </w:r>
+                      <w:proofErr w:type="gramEnd"/>
+                      <w:r>
+                        <w:rPr>
+                          <w:rFonts w:ascii="Times New Roman" w:hAnsi="Times New Roman" w:cs="Times New Roman"/>
+                          <w:b/>
+                          <w:bCs/>
+                          <w:sz w:val="24"/>
+                          <w:szCs w:val="24"/>
+                          <w:lang w:val="fr-FR"/>
+                        </w:rPr>
+                        <w:t xml:space="preserve"> Sciences de l’ing</w:t>
                       </w:r>
                       <w:r>
                         <w:rPr>
@@ -5764,8 +5842,13 @@
             <w:pStyle w:val="TM3"/>
             <w:ind w:left="446"/>
           </w:pPr>
+          <w:proofErr w:type="gramStart"/>
           <w:r>
-            <w:t xml:space="preserve">I.1  Introduction </w:t>
+            <w:t>I.1  Introduction</w:t>
+          </w:r>
+          <w:proofErr w:type="gramEnd"/>
+          <w:r>
+            <w:t xml:space="preserve"> </w:t>
           </w:r>
           <w:r>
             <w:ptab w:relativeTo="margin" w:alignment="right" w:leader="dot"/>
@@ -6877,7 +6960,13 @@
         <w:rPr>
           <w:color w:val="171717" w:themeColor="background2" w:themeShade="1A"/>
         </w:rPr>
-        <w:t xml:space="preserve"> Diagramme d'activités : Processus de paiement</w:t>
+        <w:t xml:space="preserve"> </w:t>
+      </w:r>
+      <w:r>
+        <w:rPr>
+          <w:color w:val="171717" w:themeColor="background2" w:themeShade="1A"/>
+        </w:rPr>
+        <w:t xml:space="preserve">social e-commerce </w:t>
       </w:r>
       <w:r>
         <w:ptab w:relativeTo="margin" w:alignment="right" w:leader="dot"/>
@@ -7460,7 +7549,7 @@
           <w:sz w:val="24"/>
           <w:szCs w:val="24"/>
         </w:rPr>
-        <w:t>Le second chapitre explore les approches méthodologiques adoptées et les défis rencontrés lors du processus de conception, en soulignant les choix stratégiques et opérationnels.</w:t>
+        <w:t>Le second chapitre explore en profondeur l'analyse et la conception du projet, en couvrant les approches méthodologiques, les défis rencontrés, et les choix stratégiques et opérationnels essentiels pour optimiser son développement.</w:t>
       </w:r>
     </w:p>
     <w:p>
@@ -7498,8 +7587,75 @@
           <w:sz w:val="24"/>
           <w:szCs w:val="24"/>
         </w:rPr>
-        <w:t>Enfin, nous présenterons la mise en œuvre de l'application, détaillant les solutions créatives et les stratégies déployées pour garantir une expérience utilisateur fluide et sécurisée.</w:t>
-      </w:r>
+        <w:t>Le troisième chapitre s'engage dans un voyage à travers la réalisation et la mise en œuvre de l'application. Vous y découvrirez les détails de la construction technique, les obstacles surmontés et les solutions innovantes qui ont permis de concrétiser le projet.</w:t>
+      </w:r>
+    </w:p>
+    <w:p>
+      <w:pPr>
+        <w:pStyle w:val="Paragraphedeliste"/>
+        <w:rPr>
+          <w:sz w:val="24"/>
+          <w:szCs w:val="24"/>
+        </w:rPr>
+      </w:pPr>
+    </w:p>
+    <w:p>
+      <w:pPr>
+        <w:pStyle w:val="Paragraphedeliste"/>
+        <w:numPr>
+          <w:ilvl w:val="0"/>
+          <w:numId w:val="5"/>
+        </w:numPr>
+        <w:rPr>
+          <w:sz w:val="24"/>
+          <w:szCs w:val="24"/>
+        </w:rPr>
+      </w:pPr>
+      <w:r>
+        <w:rPr>
+          <w:sz w:val="24"/>
+          <w:szCs w:val="24"/>
+        </w:rPr>
+        <w:t>Le quatrième chapitre présente un guide détaillé de déploiement et d'exploitation. Il vous guidera à travers les étapes essentielles pour lancer l'application efficacement, tout en assurant une performance optimale et une intégration fluide dans l'environnement cible.</w:t>
+      </w:r>
+    </w:p>
+    <w:p>
+      <w:pPr>
+        <w:pStyle w:val="Paragraphedeliste"/>
+        <w:rPr>
+          <w:sz w:val="24"/>
+          <w:szCs w:val="24"/>
+        </w:rPr>
+      </w:pPr>
+    </w:p>
+    <w:p>
+      <w:pPr>
+        <w:pStyle w:val="Paragraphedeliste"/>
+        <w:numPr>
+          <w:ilvl w:val="0"/>
+          <w:numId w:val="5"/>
+        </w:numPr>
+        <w:rPr>
+          <w:sz w:val="24"/>
+          <w:szCs w:val="24"/>
+        </w:rPr>
+      </w:pPr>
+      <w:r>
+        <w:rPr>
+          <w:sz w:val="24"/>
+          <w:szCs w:val="24"/>
+        </w:rPr>
+        <w:t>Le cinquième chapitre est consacré au guide d'utilisation de l'application. Il propose une explication claire et pratique de ses fonctionnalités, offrant aux utilisateurs les clés pour naviguer et profiter pleinement de l'outil développé.</w:t>
+      </w:r>
+    </w:p>
+    <w:p>
+      <w:pPr>
+        <w:pStyle w:val="Paragraphedeliste"/>
+        <w:rPr>
+          <w:sz w:val="24"/>
+          <w:szCs w:val="24"/>
+        </w:rPr>
+      </w:pPr>
     </w:p>
     <w:p>
       <w:pPr>
@@ -7507,31 +7663,16 @@
         <w:rPr>
           <w:sz w:val="24"/>
           <w:szCs w:val="24"/>
-        </w:rPr>
-      </w:pPr>
-    </w:p>
-    <w:p>
-      <w:pPr>
-        <w:ind w:left="360"/>
-        <w:rPr>
-          <w:sz w:val="24"/>
-          <w:szCs w:val="24"/>
-        </w:rPr>
-      </w:pPr>
-      <w:r>
-        <w:rPr>
-          <w:sz w:val="24"/>
-          <w:szCs w:val="24"/>
-        </w:rPr>
-        <w:t>À travers ce travail, nous aspirons à illustrer comment des solutions bien conçues et pensées pour les utilisateurs peuvent transformer l'expérience de vente en ligne et s'intégrer de manière harmonieuse dans l'écosystème numérique actuel.</w:t>
-      </w:r>
-    </w:p>
-    <w:p>
-      <w:pPr>
-        <w:rPr>
           <w:lang w:val="fr-FR"/>
         </w:rPr>
       </w:pPr>
+      <w:r>
+        <w:rPr>
+          <w:sz w:val="24"/>
+          <w:szCs w:val="24"/>
+        </w:rPr>
+        <w:t>Ce projet démontre comment des solutions centrées sur l'utilisateur peuvent transformer l'expérience de vente en ligne dans l'écosystème numérique.</w:t>
+      </w:r>
     </w:p>
     <w:p>
       <w:pPr>
@@ -12753,7 +12894,33 @@
           <w:lang w:val="fr-TG"/>
         </w:rPr>
         <w:lastRenderedPageBreak/>
-        <w:t>Services SaaS (Software as a Service)</w:t>
+        <w:t xml:space="preserve">Services SaaS (Software as </w:t>
+      </w:r>
+      <w:proofErr w:type="gramStart"/>
+      <w:r>
+        <w:rPr>
+          <w:rFonts w:cstheme="minorHAnsi"/>
+          <w:b/>
+          <w:bCs/>
+          <w:color w:val="000000" w:themeColor="text1"/>
+          <w:sz w:val="24"/>
+          <w:szCs w:val="24"/>
+          <w:lang w:val="fr-TG"/>
+        </w:rPr>
+        <w:t>a</w:t>
+      </w:r>
+      <w:proofErr w:type="gramEnd"/>
+      <w:r>
+        <w:rPr>
+          <w:rFonts w:cstheme="minorHAnsi"/>
+          <w:b/>
+          <w:bCs/>
+          <w:color w:val="000000" w:themeColor="text1"/>
+          <w:sz w:val="24"/>
+          <w:szCs w:val="24"/>
+          <w:lang w:val="fr-TG"/>
+        </w:rPr>
+        <w:t xml:space="preserve"> Service)</w:t>
       </w:r>
       <w:r>
         <w:rPr>
@@ -13926,21 +14093,1101 @@
           <w:color w:val="000000" w:themeColor="text1"/>
           <w:sz w:val="24"/>
           <w:szCs w:val="24"/>
+        </w:rPr>
+      </w:pPr>
+      <w:r>
+        <w:rPr>
+          <w:rFonts w:cstheme="minorHAnsi"/>
+          <w:color w:val="000000" w:themeColor="text1"/>
+          <w:sz w:val="24"/>
+          <w:szCs w:val="24"/>
+        </w:rPr>
+        <w:t>Ce type de commerce est en pleine croissance, capitalisant sur l'usage généralisé des mobiles pour transformer fondamentalement la manière dont les consommateurs interagissent avec les marques et effectuent des achats.</w:t>
+      </w:r>
+    </w:p>
+    <w:p>
+      <w:pPr>
+        <w:pStyle w:val="Paragraphedeliste"/>
+        <w:rPr>
+          <w:rFonts w:cstheme="minorHAnsi"/>
+          <w:color w:val="000000" w:themeColor="text1"/>
+          <w:sz w:val="24"/>
+          <w:szCs w:val="24"/>
+        </w:rPr>
+      </w:pPr>
+    </w:p>
+    <w:p>
+      <w:pPr>
+        <w:pStyle w:val="Paragraphedeliste"/>
+        <w:rPr>
+          <w:rFonts w:cstheme="minorHAnsi"/>
+          <w:color w:val="000000" w:themeColor="text1"/>
+          <w:sz w:val="24"/>
+          <w:szCs w:val="24"/>
+        </w:rPr>
+      </w:pPr>
+    </w:p>
+    <w:p>
+      <w:pPr>
+        <w:pStyle w:val="Paragraphedeliste"/>
+        <w:rPr>
+          <w:rFonts w:cstheme="minorHAnsi"/>
+          <w:color w:val="000000" w:themeColor="text1"/>
+          <w:sz w:val="24"/>
+          <w:szCs w:val="24"/>
+        </w:rPr>
+      </w:pPr>
+      <w:r>
+        <w:rPr>
+          <w:rFonts w:cstheme="minorHAnsi"/>
+          <w:color w:val="000000" w:themeColor="text1"/>
+          <w:sz w:val="24"/>
+          <w:szCs w:val="24"/>
+        </w:rPr>
+        <w:t xml:space="preserve">Le </w:t>
+      </w:r>
+      <w:r>
+        <w:rPr>
+          <w:rFonts w:cstheme="minorHAnsi"/>
+          <w:b/>
+          <w:bCs/>
+          <w:color w:val="000000" w:themeColor="text1"/>
+          <w:sz w:val="24"/>
+          <w:szCs w:val="24"/>
+        </w:rPr>
+        <w:t>social e-commerce</w:t>
+      </w:r>
+      <w:r>
+        <w:rPr>
+          <w:rFonts w:cstheme="minorHAnsi"/>
+          <w:color w:val="000000" w:themeColor="text1"/>
+          <w:sz w:val="24"/>
+          <w:szCs w:val="24"/>
+        </w:rPr>
+        <w:t xml:space="preserve">, ou </w:t>
+      </w:r>
+      <w:r>
+        <w:rPr>
+          <w:rFonts w:cstheme="minorHAnsi"/>
+          <w:b/>
+          <w:bCs/>
+          <w:color w:val="000000" w:themeColor="text1"/>
+          <w:sz w:val="24"/>
+          <w:szCs w:val="24"/>
+        </w:rPr>
+        <w:t>commerce social</w:t>
+      </w:r>
+      <w:r>
+        <w:rPr>
+          <w:rFonts w:cstheme="minorHAnsi"/>
+          <w:color w:val="000000" w:themeColor="text1"/>
+          <w:sz w:val="24"/>
+          <w:szCs w:val="24"/>
+        </w:rPr>
+        <w:t>, exploite les plateformes de réseaux sociaux pour faciliter et stimuler les transactions en ligne. Voici quelques caractéristiques clés de ce type de commerce :</w:t>
+      </w:r>
+    </w:p>
+    <w:p>
+      <w:pPr>
+        <w:pStyle w:val="Paragraphedeliste"/>
+        <w:rPr>
+          <w:rFonts w:cstheme="minorHAnsi"/>
+          <w:color w:val="000000" w:themeColor="text1"/>
+          <w:sz w:val="24"/>
+          <w:szCs w:val="24"/>
+        </w:rPr>
+      </w:pPr>
+    </w:p>
+    <w:p>
+      <w:pPr>
+        <w:pStyle w:val="Paragraphedeliste"/>
+        <w:numPr>
+          <w:ilvl w:val="0"/>
+          <w:numId w:val="16"/>
+        </w:numPr>
+        <w:rPr>
+          <w:rFonts w:cstheme="minorHAnsi"/>
+          <w:color w:val="000000" w:themeColor="text1"/>
+          <w:sz w:val="24"/>
+          <w:szCs w:val="24"/>
           <w:lang w:val="fr-TG"/>
         </w:rPr>
       </w:pPr>
       <w:r>
         <w:rPr>
           <w:rFonts w:cstheme="minorHAnsi"/>
-          <w:color w:val="000000" w:themeColor="text1"/>
-          <w:sz w:val="24"/>
-          <w:szCs w:val="24"/>
-        </w:rPr>
-        <w:t>Ce type de commerce est en pleine croissance, capitalisant sur l'usage généralisé des mobiles pour transformer fondamentalement la manière dont les consommateurs interagissent avec les marques et effectuent des achats.</w:t>
-      </w:r>
+          <w:b/>
+          <w:bCs/>
+          <w:color w:val="000000" w:themeColor="text1"/>
+          <w:sz w:val="24"/>
+          <w:szCs w:val="24"/>
+          <w:lang w:val="fr-TG"/>
+        </w:rPr>
+        <w:t>Intégration des achats sur les plateformes</w:t>
+      </w:r>
+      <w:r>
+        <w:rPr>
+          <w:rFonts w:cstheme="minorHAnsi"/>
+          <w:color w:val="000000" w:themeColor="text1"/>
+          <w:sz w:val="24"/>
+          <w:szCs w:val="24"/>
+          <w:lang w:val="fr-TG"/>
+        </w:rPr>
+        <w:t> : Des fonctionnalités d'achat intégrées permettent aux utilisateurs d'acheter des produits directement sur des réseaux sociaux comme Instagram, Facebook, et Pinterest sans quitter l'application.</w:t>
+      </w:r>
+    </w:p>
+    <w:p>
+      <w:pPr>
+        <w:pStyle w:val="Paragraphedeliste"/>
+        <w:rPr>
+          <w:rFonts w:cstheme="minorHAnsi"/>
+          <w:color w:val="000000" w:themeColor="text1"/>
+          <w:sz w:val="24"/>
+          <w:szCs w:val="24"/>
+          <w:lang w:val="fr-TG"/>
+        </w:rPr>
+      </w:pPr>
+    </w:p>
+    <w:p>
+      <w:pPr>
+        <w:pStyle w:val="Paragraphedeliste"/>
+        <w:numPr>
+          <w:ilvl w:val="0"/>
+          <w:numId w:val="16"/>
+        </w:numPr>
+        <w:rPr>
+          <w:rFonts w:cstheme="minorHAnsi"/>
+          <w:color w:val="000000" w:themeColor="text1"/>
+          <w:sz w:val="24"/>
+          <w:szCs w:val="24"/>
+          <w:lang w:val="fr-TG"/>
+        </w:rPr>
+      </w:pPr>
+      <w:r>
+        <w:rPr>
+          <w:rFonts w:cstheme="minorHAnsi"/>
+          <w:b/>
+          <w:bCs/>
+          <w:color w:val="000000" w:themeColor="text1"/>
+          <w:sz w:val="24"/>
+          <w:szCs w:val="24"/>
+          <w:lang w:val="fr-TG"/>
+        </w:rPr>
+        <w:t>Influence des utilisateurs</w:t>
+      </w:r>
+      <w:r>
+        <w:rPr>
+          <w:rFonts w:cstheme="minorHAnsi"/>
+          <w:color w:val="000000" w:themeColor="text1"/>
+          <w:sz w:val="24"/>
+          <w:szCs w:val="24"/>
+          <w:lang w:val="fr-TG"/>
+        </w:rPr>
+        <w:t> : Les influenceurs jouent un rôle crucial dans le social commerce, en utilisant leur portée pour promouvoir des produits à travers des collaborations avec des marques.</w:t>
+      </w:r>
+    </w:p>
+    <w:p>
+      <w:pPr>
+        <w:rPr>
+          <w:rFonts w:cstheme="minorHAnsi"/>
+          <w:color w:val="000000" w:themeColor="text1"/>
+          <w:sz w:val="24"/>
+          <w:szCs w:val="24"/>
+          <w:lang w:val="fr-TG"/>
+        </w:rPr>
+      </w:pPr>
+    </w:p>
+    <w:p>
+      <w:pPr>
+        <w:pStyle w:val="Paragraphedeliste"/>
+        <w:numPr>
+          <w:ilvl w:val="0"/>
+          <w:numId w:val="16"/>
+        </w:numPr>
+        <w:rPr>
+          <w:rFonts w:cstheme="minorHAnsi"/>
+          <w:color w:val="000000" w:themeColor="text1"/>
+          <w:sz w:val="24"/>
+          <w:szCs w:val="24"/>
+          <w:lang w:val="fr-TG"/>
+        </w:rPr>
+      </w:pPr>
+      <w:r>
+        <w:rPr>
+          <w:rFonts w:cstheme="minorHAnsi"/>
+          <w:b/>
+          <w:bCs/>
+          <w:color w:val="000000" w:themeColor="text1"/>
+          <w:sz w:val="24"/>
+          <w:szCs w:val="24"/>
+          <w:lang w:val="fr-TG"/>
+        </w:rPr>
+        <w:t>Engagement communautaire</w:t>
+      </w:r>
+      <w:r>
+        <w:rPr>
+          <w:rFonts w:cstheme="minorHAnsi"/>
+          <w:color w:val="000000" w:themeColor="text1"/>
+          <w:sz w:val="24"/>
+          <w:szCs w:val="24"/>
+          <w:lang w:val="fr-TG"/>
+        </w:rPr>
+        <w:t> : Les entreprises peuvent créer des communautés autour de leurs produits ou services, incitant les utilisateurs à partager des avis, des recommandations et à interagir activement.</w:t>
+      </w:r>
+    </w:p>
+    <w:p>
+      <w:pPr>
+        <w:pStyle w:val="Paragraphedeliste"/>
+        <w:rPr>
+          <w:rFonts w:cstheme="minorHAnsi"/>
+          <w:color w:val="000000" w:themeColor="text1"/>
+          <w:sz w:val="24"/>
+          <w:szCs w:val="24"/>
+          <w:lang w:val="fr-TG"/>
+        </w:rPr>
+      </w:pPr>
+    </w:p>
+    <w:p>
+      <w:pPr>
+        <w:pStyle w:val="Paragraphedeliste"/>
+        <w:rPr>
+          <w:rFonts w:cstheme="minorHAnsi"/>
+          <w:color w:val="000000" w:themeColor="text1"/>
+          <w:sz w:val="24"/>
+          <w:szCs w:val="24"/>
+          <w:lang w:val="fr-TG"/>
+        </w:rPr>
+      </w:pPr>
+    </w:p>
+    <w:p>
+      <w:pPr>
+        <w:pStyle w:val="Paragraphedeliste"/>
+        <w:numPr>
+          <w:ilvl w:val="0"/>
+          <w:numId w:val="16"/>
+        </w:numPr>
+        <w:rPr>
+          <w:rFonts w:cstheme="minorHAnsi"/>
+          <w:color w:val="000000" w:themeColor="text1"/>
+          <w:sz w:val="24"/>
+          <w:szCs w:val="24"/>
+          <w:lang w:val="fr-TG"/>
+        </w:rPr>
+      </w:pPr>
+      <w:r>
+        <w:rPr>
+          <w:rFonts w:cstheme="minorHAnsi"/>
+          <w:b/>
+          <w:bCs/>
+          <w:color w:val="000000" w:themeColor="text1"/>
+          <w:sz w:val="24"/>
+          <w:szCs w:val="24"/>
+          <w:lang w:val="fr-TG"/>
+        </w:rPr>
+        <w:t>Publicité ciblée et promotion</w:t>
+      </w:r>
+      <w:r>
+        <w:rPr>
+          <w:rFonts w:cstheme="minorHAnsi"/>
+          <w:color w:val="000000" w:themeColor="text1"/>
+          <w:sz w:val="24"/>
+          <w:szCs w:val="24"/>
+          <w:lang w:val="fr-TG"/>
+        </w:rPr>
+        <w:t> : Les réseaux sociaux offrent des outils puissants pour cibler des publics spécifiques avec des annonces adaptées, augmentant ainsi la visibilité des produits et incitant à l'achat.</w:t>
+      </w:r>
+    </w:p>
+    <w:p>
+      <w:pPr>
+        <w:pStyle w:val="Paragraphedeliste"/>
+        <w:rPr>
+          <w:rFonts w:cstheme="minorHAnsi"/>
+          <w:color w:val="000000" w:themeColor="text1"/>
+          <w:sz w:val="24"/>
+          <w:szCs w:val="24"/>
+          <w:lang w:val="fr-TG"/>
+        </w:rPr>
+      </w:pPr>
+    </w:p>
+    <w:p>
+      <w:pPr>
+        <w:pStyle w:val="Paragraphedeliste"/>
+        <w:numPr>
+          <w:ilvl w:val="0"/>
+          <w:numId w:val="16"/>
+        </w:numPr>
+        <w:rPr>
+          <w:rFonts w:cstheme="minorHAnsi"/>
+          <w:color w:val="000000" w:themeColor="text1"/>
+          <w:sz w:val="24"/>
+          <w:szCs w:val="24"/>
+          <w:lang w:val="fr-TG"/>
+        </w:rPr>
+      </w:pPr>
+      <w:r>
+        <w:rPr>
+          <w:rFonts w:cstheme="minorHAnsi"/>
+          <w:b/>
+          <w:bCs/>
+          <w:color w:val="000000" w:themeColor="text1"/>
+          <w:sz w:val="24"/>
+          <w:szCs w:val="24"/>
+          <w:lang w:val="fr-TG"/>
+        </w:rPr>
+        <w:t>Shopping en direct</w:t>
+      </w:r>
+      <w:r>
+        <w:rPr>
+          <w:rFonts w:cstheme="minorHAnsi"/>
+          <w:color w:val="000000" w:themeColor="text1"/>
+          <w:sz w:val="24"/>
+          <w:szCs w:val="24"/>
+          <w:lang w:val="fr-TG"/>
+        </w:rPr>
+        <w:t> : Cette tendance émergente combine les diffusions en direct avec la possibilité d'acheter en temps réel, souvent sous l'impulsion d'un présentateur qui démontre et vend des produits en direct.</w:t>
+      </w:r>
+    </w:p>
+    <w:p>
+      <w:pPr>
+        <w:pStyle w:val="Paragraphedeliste"/>
+        <w:rPr>
+          <w:rFonts w:cstheme="minorHAnsi"/>
+          <w:color w:val="000000" w:themeColor="text1"/>
+          <w:sz w:val="24"/>
+          <w:szCs w:val="24"/>
+          <w:lang w:val="fr-TG"/>
+        </w:rPr>
+      </w:pPr>
+    </w:p>
+    <w:p>
+      <w:pPr>
+        <w:pStyle w:val="Paragraphedeliste"/>
+        <w:rPr>
+          <w:rFonts w:cstheme="minorHAnsi"/>
+          <w:color w:val="000000" w:themeColor="text1"/>
+          <w:sz w:val="24"/>
+          <w:szCs w:val="24"/>
+        </w:rPr>
+      </w:pPr>
+      <w:r>
+        <w:rPr>
+          <w:rFonts w:cstheme="minorHAnsi"/>
+          <w:color w:val="000000" w:themeColor="text1"/>
+          <w:sz w:val="24"/>
+          <w:szCs w:val="24"/>
+        </w:rPr>
+        <w:lastRenderedPageBreak/>
+        <w:t>Ces éléments montrent comment le social e-commerce transforme les réseaux sociaux en canaux de vente puissants, capitalisant sur l'interaction et l'influence sociale pour stimuler les ventes et renforcer l'engagement des consommateurs.</w:t>
+      </w:r>
+    </w:p>
+    <w:p>
+      <w:pPr>
+        <w:pStyle w:val="Paragraphedeliste"/>
+        <w:rPr>
+          <w:rFonts w:cstheme="minorHAnsi"/>
+          <w:color w:val="000000" w:themeColor="text1"/>
+          <w:sz w:val="24"/>
+          <w:szCs w:val="24"/>
+        </w:rPr>
+      </w:pPr>
+    </w:p>
+    <w:p>
+      <w:pPr>
+        <w:pStyle w:val="Paragraphedeliste"/>
+        <w:rPr>
+          <w:rFonts w:cstheme="minorHAnsi"/>
+          <w:color w:val="000000" w:themeColor="text1"/>
+          <w:sz w:val="24"/>
+          <w:szCs w:val="24"/>
+        </w:rPr>
+      </w:pPr>
+    </w:p>
+    <w:p>
+      <w:pPr>
+        <w:pStyle w:val="Paragraphedeliste"/>
+        <w:rPr>
+          <w:rFonts w:cstheme="minorHAnsi"/>
+          <w:color w:val="000000" w:themeColor="text1"/>
+          <w:sz w:val="24"/>
+          <w:szCs w:val="24"/>
+        </w:rPr>
+      </w:pPr>
+    </w:p>
+    <w:p>
+      <w:pPr>
+        <w:pStyle w:val="Paragraphedeliste"/>
+        <w:rPr>
+          <w:rFonts w:cstheme="minorHAnsi"/>
+          <w:color w:val="000000" w:themeColor="text1"/>
+          <w:sz w:val="24"/>
+          <w:szCs w:val="24"/>
+          <w:lang w:val="fr-TG"/>
+        </w:rPr>
+      </w:pPr>
+      <w:r>
+        <w:rPr>
+          <w:rFonts w:cstheme="minorHAnsi"/>
+          <w:color w:val="000000" w:themeColor="text1"/>
+          <w:sz w:val="24"/>
+          <w:szCs w:val="24"/>
+          <w:lang w:val="fr-TG"/>
+        </w:rPr>
+        <w:t xml:space="preserve">               </w:t>
+      </w:r>
+      <w:r>
+        <w:rPr>
+          <w:rFonts w:cstheme="minorHAnsi"/>
+          <w:noProof/>
+          <w:color w:val="000000" w:themeColor="text1"/>
+          <w:sz w:val="24"/>
+          <w:szCs w:val="24"/>
+          <w:lang w:val="fr-TG"/>
+        </w:rPr>
+        <w:drawing>
+          <wp:inline distT="0" distB="0" distL="0" distR="0" wp14:anchorId="6522D5FE" wp14:editId="38A9020F">
+            <wp:extent cx="4329073" cy="2446867"/>
+            <wp:effectExtent l="0" t="0" r="0" b="0"/>
+            <wp:docPr id="604416362" name="Image 44"/>
+            <wp:cNvGraphicFramePr>
+              <a:graphicFrameLocks xmlns:a="http://schemas.openxmlformats.org/drawingml/2006/main" noChangeAspect="1"/>
+            </wp:cNvGraphicFramePr>
+            <a:graphic xmlns:a="http://schemas.openxmlformats.org/drawingml/2006/main">
+              <a:graphicData uri="http://schemas.openxmlformats.org/drawingml/2006/picture">
+                <pic:pic xmlns:pic="http://schemas.openxmlformats.org/drawingml/2006/picture">
+                  <pic:nvPicPr>
+                    <pic:cNvPr id="604416362" name="Image 604416362"/>
+                    <pic:cNvPicPr/>
+                  </pic:nvPicPr>
+                  <pic:blipFill>
+                    <a:blip r:embed="rId20">
+                      <a:extLst>
+                        <a:ext uri="{28A0092B-C50C-407E-A947-70E740481C1C}">
+                          <a14:useLocalDpi xmlns:a14="http://schemas.microsoft.com/office/drawing/2010/main" val="0"/>
+                        </a:ext>
+                      </a:extLst>
+                    </a:blip>
+                    <a:stretch>
+                      <a:fillRect/>
+                    </a:stretch>
+                  </pic:blipFill>
+                  <pic:spPr>
+                    <a:xfrm>
+                      <a:off x="0" y="0"/>
+                      <a:ext cx="4354361" cy="2461160"/>
+                    </a:xfrm>
+                    <a:prstGeom prst="rect">
+                      <a:avLst/>
+                    </a:prstGeom>
+                  </pic:spPr>
+                </pic:pic>
+              </a:graphicData>
+            </a:graphic>
+          </wp:inline>
+        </w:drawing>
+      </w:r>
+    </w:p>
+    <w:p>
+      <w:pPr>
+        <w:pStyle w:val="Paragraphedeliste"/>
+        <w:rPr>
+          <w:rFonts w:cstheme="minorHAnsi"/>
+          <w:color w:val="000000" w:themeColor="text1"/>
+          <w:sz w:val="24"/>
+          <w:szCs w:val="24"/>
+          <w:lang w:val="fr-TG"/>
+        </w:rPr>
+      </w:pPr>
+    </w:p>
+    <w:p>
+      <w:pPr>
+        <w:pStyle w:val="Paragraphedeliste"/>
+        <w:ind w:left="2880" w:firstLine="720"/>
+        <w:rPr>
+          <w:rFonts w:cstheme="minorHAnsi"/>
+          <w:color w:val="C00000"/>
+        </w:rPr>
+      </w:pPr>
+      <w:r>
+        <w:rPr>
+          <w:rFonts w:cstheme="minorHAnsi"/>
+          <w:color w:val="C00000"/>
+        </w:rPr>
+        <w:t xml:space="preserve">Figure </w:t>
+      </w:r>
+      <w:r>
+        <w:rPr>
+          <w:rFonts w:cstheme="minorHAnsi"/>
+          <w:color w:val="C00000"/>
+        </w:rPr>
+        <w:t>6</w:t>
+      </w:r>
+      <w:r>
+        <w:rPr>
+          <w:rFonts w:cstheme="minorHAnsi"/>
+          <w:color w:val="C00000"/>
+        </w:rPr>
+        <w:t xml:space="preserve"> : </w:t>
+      </w:r>
+      <w:r>
+        <w:rPr>
+          <w:rFonts w:cstheme="minorHAnsi"/>
+          <w:color w:val="C00000"/>
+        </w:rPr>
+        <w:t>s</w:t>
+      </w:r>
+      <w:r>
+        <w:rPr>
+          <w:rFonts w:cstheme="minorHAnsi"/>
+          <w:color w:val="C00000"/>
+        </w:rPr>
+        <w:t>ocial e</w:t>
+      </w:r>
+      <w:r>
+        <w:rPr>
+          <w:rFonts w:cstheme="minorHAnsi"/>
+          <w:color w:val="C00000"/>
+        </w:rPr>
+        <w:t>-</w:t>
+      </w:r>
+      <w:r>
+        <w:rPr>
+          <w:rFonts w:cstheme="minorHAnsi"/>
+          <w:color w:val="C00000"/>
+        </w:rPr>
+        <w:t>commerce</w:t>
+      </w:r>
+    </w:p>
+    <w:p>
+      <w:pPr>
+        <w:rPr>
+          <w:rFonts w:cstheme="minorHAnsi"/>
+          <w:color w:val="C00000"/>
+        </w:rPr>
+      </w:pPr>
+    </w:p>
+    <w:p>
+      <w:pPr>
+        <w:rPr>
+          <w:rFonts w:cstheme="minorHAnsi"/>
+          <w:color w:val="C00000"/>
+        </w:rPr>
+      </w:pPr>
+      <w:r>
+        <w:rPr>
+          <w:rFonts w:cstheme="minorHAnsi"/>
+          <w:color w:val="C00000"/>
+        </w:rPr>
+        <w:tab/>
+      </w:r>
+    </w:p>
+    <w:p>
+      <w:pPr>
+        <w:ind w:left="720"/>
+        <w:rPr>
+          <w:rFonts w:cstheme="minorHAnsi"/>
+          <w:color w:val="09090B"/>
+          <w:sz w:val="24"/>
+          <w:szCs w:val="24"/>
+          <w:shd w:val="clear" w:color="auto" w:fill="FAFAFA"/>
+        </w:rPr>
+      </w:pPr>
+      <w:r>
+        <w:rPr>
+          <w:rFonts w:cstheme="minorHAnsi"/>
+          <w:color w:val="09090B"/>
+          <w:sz w:val="24"/>
+          <w:szCs w:val="24"/>
+          <w:shd w:val="clear" w:color="auto" w:fill="FAFAFA"/>
+        </w:rPr>
+        <w:t>Le local e-commerce, ou commerce électronique de proximité, met l'accent sur les transactions en ligne dirigées vers les communautés locales ou des zones géographiques spécifiques.</w:t>
+      </w:r>
+    </w:p>
+    <w:p>
+      <w:pPr>
+        <w:ind w:left="720"/>
+        <w:rPr>
+          <w:rFonts w:cstheme="minorHAnsi"/>
+          <w:color w:val="09090B"/>
+          <w:sz w:val="24"/>
+          <w:szCs w:val="24"/>
+          <w:shd w:val="clear" w:color="auto" w:fill="FAFAFA"/>
+        </w:rPr>
+      </w:pPr>
+      <w:r>
+        <w:rPr>
+          <w:rFonts w:cstheme="minorHAnsi"/>
+          <w:color w:val="09090B"/>
+          <w:sz w:val="24"/>
+          <w:szCs w:val="24"/>
+          <w:shd w:val="clear" w:color="auto" w:fill="FAFAFA"/>
+        </w:rPr>
+        <w:t xml:space="preserve"> Voici quelques caractéristiques principales :</w:t>
+      </w:r>
+    </w:p>
+    <w:p>
+      <w:pPr>
+        <w:ind w:left="720"/>
+        <w:rPr>
+          <w:rFonts w:cstheme="minorHAnsi"/>
+          <w:color w:val="09090B"/>
+          <w:sz w:val="24"/>
+          <w:szCs w:val="24"/>
+          <w:shd w:val="clear" w:color="auto" w:fill="FAFAFA"/>
+        </w:rPr>
+      </w:pPr>
+    </w:p>
+    <w:p>
+      <w:pPr>
+        <w:numPr>
+          <w:ilvl w:val="0"/>
+          <w:numId w:val="18"/>
+        </w:numPr>
+        <w:rPr>
+          <w:rFonts w:cstheme="minorHAnsi"/>
+          <w:color w:val="09090B"/>
+          <w:sz w:val="24"/>
+          <w:szCs w:val="24"/>
+          <w:shd w:val="clear" w:color="auto" w:fill="FAFAFA"/>
+          <w:lang w:val="fr-TG"/>
+        </w:rPr>
+      </w:pPr>
+      <w:r>
+        <w:rPr>
+          <w:rFonts w:cstheme="minorHAnsi"/>
+          <w:b/>
+          <w:bCs/>
+          <w:color w:val="09090B"/>
+          <w:sz w:val="24"/>
+          <w:szCs w:val="24"/>
+          <w:shd w:val="clear" w:color="auto" w:fill="FAFAFA"/>
+          <w:lang w:val="fr-TG"/>
+        </w:rPr>
+        <w:t>Focalisation géographique</w:t>
+      </w:r>
+      <w:r>
+        <w:rPr>
+          <w:rFonts w:cstheme="minorHAnsi"/>
+          <w:color w:val="09090B"/>
+          <w:sz w:val="24"/>
+          <w:szCs w:val="24"/>
+          <w:shd w:val="clear" w:color="auto" w:fill="FAFAFA"/>
+          <w:lang w:val="fr-TG"/>
+        </w:rPr>
+        <w:t> : Les plateformes et applications de commerce local ciblent spécifiquement les consommateurs d'une certaine région, ville ou quartier, souvent en mettant en avant les entreprises locales.</w:t>
+      </w:r>
+    </w:p>
+    <w:p>
+      <w:pPr>
+        <w:numPr>
+          <w:ilvl w:val="0"/>
+          <w:numId w:val="18"/>
+        </w:numPr>
+        <w:rPr>
+          <w:rFonts w:cstheme="minorHAnsi"/>
+          <w:color w:val="09090B"/>
+          <w:sz w:val="24"/>
+          <w:szCs w:val="24"/>
+          <w:shd w:val="clear" w:color="auto" w:fill="FAFAFA"/>
+          <w:lang w:val="fr-TG"/>
+        </w:rPr>
+      </w:pPr>
+      <w:r>
+        <w:rPr>
+          <w:rFonts w:cstheme="minorHAnsi"/>
+          <w:b/>
+          <w:bCs/>
+          <w:color w:val="09090B"/>
+          <w:sz w:val="24"/>
+          <w:szCs w:val="24"/>
+          <w:shd w:val="clear" w:color="auto" w:fill="FAFAFA"/>
+          <w:lang w:val="fr-TG"/>
+        </w:rPr>
+        <w:t>Livraison rapide</w:t>
+      </w:r>
+      <w:r>
+        <w:rPr>
+          <w:rFonts w:cstheme="minorHAnsi"/>
+          <w:color w:val="09090B"/>
+          <w:sz w:val="24"/>
+          <w:szCs w:val="24"/>
+          <w:shd w:val="clear" w:color="auto" w:fill="FAFAFA"/>
+          <w:lang w:val="fr-TG"/>
+        </w:rPr>
+        <w:t> : En se concentrant sur une zone restreinte, les entreprises peuvent offrir des services de livraison plus rapides et plus flexibles, parfois le jour même.</w:t>
+      </w:r>
+    </w:p>
+    <w:p>
+      <w:pPr>
+        <w:numPr>
+          <w:ilvl w:val="0"/>
+          <w:numId w:val="18"/>
+        </w:numPr>
+        <w:rPr>
+          <w:rFonts w:cstheme="minorHAnsi"/>
+          <w:color w:val="09090B"/>
+          <w:sz w:val="24"/>
+          <w:szCs w:val="24"/>
+          <w:shd w:val="clear" w:color="auto" w:fill="FAFAFA"/>
+          <w:lang w:val="fr-TG"/>
+        </w:rPr>
+      </w:pPr>
+      <w:r>
+        <w:rPr>
+          <w:rFonts w:cstheme="minorHAnsi"/>
+          <w:b/>
+          <w:bCs/>
+          <w:color w:val="09090B"/>
+          <w:sz w:val="24"/>
+          <w:szCs w:val="24"/>
+          <w:shd w:val="clear" w:color="auto" w:fill="FAFAFA"/>
+          <w:lang w:val="fr-TG"/>
+        </w:rPr>
+        <w:t>Découverte de produits locaux</w:t>
+      </w:r>
+      <w:r>
+        <w:rPr>
+          <w:rFonts w:cstheme="minorHAnsi"/>
+          <w:color w:val="09090B"/>
+          <w:sz w:val="24"/>
+          <w:szCs w:val="24"/>
+          <w:shd w:val="clear" w:color="auto" w:fill="FAFAFA"/>
+          <w:lang w:val="fr-TG"/>
+        </w:rPr>
+        <w:t> : Le commerce local en ligne permet aux consommateurs de découvrir et d'acheter des produits uniques ou artisanaux proposés par des entreprises de proximité, renforçant ainsi le soutien à l'économie locale.</w:t>
+      </w:r>
+    </w:p>
+    <w:p>
+      <w:pPr>
+        <w:numPr>
+          <w:ilvl w:val="0"/>
+          <w:numId w:val="18"/>
+        </w:numPr>
+        <w:rPr>
+          <w:rFonts w:cstheme="minorHAnsi"/>
+          <w:color w:val="09090B"/>
+          <w:sz w:val="24"/>
+          <w:szCs w:val="24"/>
+          <w:shd w:val="clear" w:color="auto" w:fill="FAFAFA"/>
+          <w:lang w:val="fr-TG"/>
+        </w:rPr>
+      </w:pPr>
+      <w:r>
+        <w:rPr>
+          <w:rFonts w:cstheme="minorHAnsi"/>
+          <w:b/>
+          <w:bCs/>
+          <w:color w:val="09090B"/>
+          <w:sz w:val="24"/>
+          <w:szCs w:val="24"/>
+          <w:shd w:val="clear" w:color="auto" w:fill="FAFAFA"/>
+          <w:lang w:val="fr-TG"/>
+        </w:rPr>
+        <w:t>Plateformes spécialisées</w:t>
+      </w:r>
+      <w:r>
+        <w:rPr>
+          <w:rFonts w:cstheme="minorHAnsi"/>
+          <w:color w:val="09090B"/>
+          <w:sz w:val="24"/>
+          <w:szCs w:val="24"/>
+          <w:shd w:val="clear" w:color="auto" w:fill="FAFAFA"/>
+          <w:lang w:val="fr-TG"/>
+        </w:rPr>
+        <w:t xml:space="preserve"> : Applications et sites comme Yelp ou Google </w:t>
+      </w:r>
+      <w:proofErr w:type="spellStart"/>
+      <w:r>
+        <w:rPr>
+          <w:rFonts w:cstheme="minorHAnsi"/>
+          <w:color w:val="09090B"/>
+          <w:sz w:val="24"/>
+          <w:szCs w:val="24"/>
+          <w:shd w:val="clear" w:color="auto" w:fill="FAFAFA"/>
+          <w:lang w:val="fr-TG"/>
+        </w:rPr>
+        <w:t>My</w:t>
+      </w:r>
+      <w:proofErr w:type="spellEnd"/>
+      <w:r>
+        <w:rPr>
+          <w:rFonts w:cstheme="minorHAnsi"/>
+          <w:color w:val="09090B"/>
+          <w:sz w:val="24"/>
+          <w:szCs w:val="24"/>
+          <w:shd w:val="clear" w:color="auto" w:fill="FAFAFA"/>
+          <w:lang w:val="fr-TG"/>
+        </w:rPr>
+        <w:t xml:space="preserve"> Business aident les consommateurs à trouver et interagir avec des entreprises locales, parfois même permettant la commande en ligne.</w:t>
+      </w:r>
+    </w:p>
+    <w:p>
+      <w:pPr>
+        <w:numPr>
+          <w:ilvl w:val="0"/>
+          <w:numId w:val="18"/>
+        </w:numPr>
+        <w:rPr>
+          <w:rFonts w:cstheme="minorHAnsi"/>
+          <w:color w:val="09090B"/>
+          <w:sz w:val="24"/>
+          <w:szCs w:val="24"/>
+          <w:shd w:val="clear" w:color="auto" w:fill="FAFAFA"/>
+          <w:lang w:val="fr-TG"/>
+        </w:rPr>
+      </w:pPr>
+      <w:r>
+        <w:rPr>
+          <w:rFonts w:cstheme="minorHAnsi"/>
+          <w:b/>
+          <w:bCs/>
+          <w:color w:val="09090B"/>
+          <w:sz w:val="24"/>
+          <w:szCs w:val="24"/>
+          <w:shd w:val="clear" w:color="auto" w:fill="FAFAFA"/>
+          <w:lang w:val="fr-TG"/>
+        </w:rPr>
+        <w:lastRenderedPageBreak/>
+        <w:t>Événements et promotions locales</w:t>
+      </w:r>
+      <w:r>
+        <w:rPr>
+          <w:rFonts w:cstheme="minorHAnsi"/>
+          <w:color w:val="09090B"/>
+          <w:sz w:val="24"/>
+          <w:szCs w:val="24"/>
+          <w:shd w:val="clear" w:color="auto" w:fill="FAFAFA"/>
+          <w:lang w:val="fr-TG"/>
+        </w:rPr>
+        <w:t> : Les entreprises locales utilisent les plateformes de e-commerce pour promouvoir des offres spéciales, organiser des événements ou des ventes flash qui attirent la clientèle régionale.</w:t>
+      </w:r>
+    </w:p>
+    <w:p>
+      <w:pPr>
+        <w:ind w:left="720"/>
+        <w:rPr>
+          <w:rFonts w:cstheme="minorHAnsi"/>
+          <w:b/>
+          <w:bCs/>
+          <w:color w:val="09090B"/>
+          <w:sz w:val="24"/>
+          <w:szCs w:val="24"/>
+          <w:shd w:val="clear" w:color="auto" w:fill="FAFAFA"/>
+          <w:lang w:val="fr-TG"/>
+        </w:rPr>
+      </w:pPr>
+    </w:p>
+    <w:p>
+      <w:pPr>
+        <w:ind w:left="720"/>
+        <w:rPr>
+          <w:rFonts w:cstheme="minorHAnsi"/>
+          <w:color w:val="09090B"/>
+          <w:sz w:val="24"/>
+          <w:szCs w:val="24"/>
+          <w:shd w:val="clear" w:color="auto" w:fill="FAFAFA"/>
+        </w:rPr>
+      </w:pPr>
+      <w:r>
+        <w:rPr>
+          <w:rFonts w:cstheme="minorHAnsi"/>
+          <w:color w:val="09090B"/>
+          <w:sz w:val="24"/>
+          <w:szCs w:val="24"/>
+          <w:shd w:val="clear" w:color="auto" w:fill="FAFAFA"/>
+        </w:rPr>
+        <w:t>Ce type de commerce électronique renforce les liens entre consommateurs et entreprises locales en capitalisant sur la commodité des achats en ligne tout en favorisant l'économie de proximité.</w:t>
+      </w:r>
+    </w:p>
+    <w:p>
+      <w:pPr>
+        <w:ind w:left="720"/>
+        <w:rPr>
+          <w:rFonts w:cstheme="minorHAnsi"/>
+          <w:color w:val="09090B"/>
+          <w:sz w:val="24"/>
+          <w:szCs w:val="24"/>
+          <w:shd w:val="clear" w:color="auto" w:fill="FAFAFA"/>
+        </w:rPr>
+      </w:pPr>
+    </w:p>
+    <w:p>
+      <w:pPr>
+        <w:ind w:left="720"/>
+        <w:rPr>
+          <w:rFonts w:cstheme="minorHAnsi"/>
+          <w:color w:val="09090B"/>
+          <w:sz w:val="24"/>
+          <w:szCs w:val="24"/>
+          <w:shd w:val="clear" w:color="auto" w:fill="FAFAFA"/>
+        </w:rPr>
+      </w:pPr>
+    </w:p>
+    <w:p>
+      <w:pPr>
+        <w:ind w:left="720"/>
+        <w:rPr>
+          <w:rFonts w:cstheme="minorHAnsi"/>
+          <w:color w:val="09090B"/>
+          <w:sz w:val="24"/>
+          <w:szCs w:val="24"/>
+          <w:shd w:val="clear" w:color="auto" w:fill="FAFAFA"/>
+        </w:rPr>
+      </w:pPr>
+      <w:r>
+        <w:rPr>
+          <w:color w:val="1F4E79" w:themeColor="accent5" w:themeShade="80"/>
+          <w:sz w:val="32"/>
+          <w:szCs w:val="32"/>
+        </w:rPr>
+        <w:t>I.</w:t>
+      </w:r>
+      <w:r>
+        <w:rPr>
+          <w:color w:val="1F4E79" w:themeColor="accent5" w:themeShade="80"/>
+          <w:sz w:val="32"/>
+          <w:szCs w:val="32"/>
+        </w:rPr>
+        <w:t>3</w:t>
+      </w:r>
+      <w:r>
+        <w:rPr>
+          <w:color w:val="1F4E79" w:themeColor="accent5" w:themeShade="80"/>
+          <w:sz w:val="32"/>
+          <w:szCs w:val="32"/>
+        </w:rPr>
+        <w:t>.</w:t>
+      </w:r>
+      <w:r>
+        <w:rPr>
+          <w:color w:val="1F4E79" w:themeColor="accent5" w:themeShade="80"/>
+          <w:sz w:val="32"/>
+          <w:szCs w:val="32"/>
+        </w:rPr>
+        <w:t xml:space="preserve">5 </w:t>
+      </w:r>
+      <w:r>
+        <w:rPr>
+          <w:color w:val="1F4E79" w:themeColor="accent5" w:themeShade="80"/>
+          <w:sz w:val="32"/>
+          <w:szCs w:val="32"/>
+        </w:rPr>
+        <w:t xml:space="preserve">Avantage et </w:t>
+      </w:r>
+      <w:proofErr w:type="spellStart"/>
+      <w:r>
+        <w:rPr>
+          <w:color w:val="1F4E79" w:themeColor="accent5" w:themeShade="80"/>
+          <w:sz w:val="32"/>
+          <w:szCs w:val="32"/>
+        </w:rPr>
+        <w:t>inconv</w:t>
+      </w:r>
+      <w:proofErr w:type="spellEnd"/>
+      <w:r>
+        <w:rPr>
+          <w:color w:val="1F4E79" w:themeColor="accent5" w:themeShade="80"/>
+          <w:sz w:val="32"/>
+          <w:szCs w:val="32"/>
+          <w:lang w:val="fr-FR"/>
+        </w:rPr>
+        <w:t>é</w:t>
+      </w:r>
+      <w:r>
+        <w:rPr>
+          <w:color w:val="1F4E79" w:themeColor="accent5" w:themeShade="80"/>
+          <w:sz w:val="32"/>
+          <w:szCs w:val="32"/>
+        </w:rPr>
+        <w:t xml:space="preserve">nient du e-commerce </w:t>
+      </w:r>
+    </w:p>
+    <w:p>
+      <w:pPr>
+        <w:ind w:left="720"/>
+        <w:rPr>
+          <w:rFonts w:cstheme="minorHAnsi"/>
+          <w:color w:val="09090B"/>
+          <w:sz w:val="24"/>
+          <w:szCs w:val="24"/>
+          <w:shd w:val="clear" w:color="auto" w:fill="FAFAFA"/>
+        </w:rPr>
+      </w:pPr>
+    </w:p>
+    <w:p>
+      <w:pPr>
+        <w:ind w:left="720"/>
+        <w:rPr>
+          <w:rFonts w:cstheme="minorHAnsi"/>
+          <w:color w:val="09090B"/>
+          <w:sz w:val="24"/>
+          <w:szCs w:val="24"/>
+          <w:shd w:val="clear" w:color="auto" w:fill="FAFAFA"/>
+          <w:lang w:val="fr-TG"/>
+        </w:rPr>
+      </w:pPr>
+    </w:p>
+    <w:p>
+      <w:pPr>
+        <w:ind w:left="720"/>
+        <w:rPr>
+          <w:rFonts w:cstheme="minorHAnsi"/>
+          <w:color w:val="09090B"/>
+          <w:sz w:val="24"/>
+          <w:szCs w:val="24"/>
+          <w:shd w:val="clear" w:color="auto" w:fill="FAFAFA"/>
+          <w:lang w:val="fr-TG"/>
+        </w:rPr>
+      </w:pPr>
+    </w:p>
+    <w:p>
+      <w:pPr>
+        <w:ind w:left="720"/>
+        <w:rPr>
+          <w:rFonts w:cstheme="minorHAnsi"/>
+          <w:color w:val="09090B"/>
+          <w:sz w:val="24"/>
+          <w:szCs w:val="24"/>
+          <w:shd w:val="clear" w:color="auto" w:fill="FAFAFA"/>
+        </w:rPr>
+      </w:pPr>
+    </w:p>
+    <w:p>
+      <w:pPr>
+        <w:ind w:left="720"/>
+        <w:rPr>
+          <w:rFonts w:cstheme="minorHAnsi"/>
+          <w:color w:val="C00000"/>
+          <w:sz w:val="24"/>
+          <w:szCs w:val="24"/>
+        </w:rPr>
+      </w:pPr>
+    </w:p>
+    <w:p>
+      <w:pPr>
+        <w:pStyle w:val="Paragraphedeliste"/>
+        <w:rPr>
+          <w:rFonts w:cstheme="minorHAnsi"/>
+          <w:color w:val="000000" w:themeColor="text1"/>
+          <w:sz w:val="24"/>
+          <w:szCs w:val="24"/>
+          <w:lang w:val="fr-TG"/>
+        </w:rPr>
+      </w:pPr>
+    </w:p>
+    <w:p>
+      <w:pPr>
+        <w:pStyle w:val="Paragraphedeliste"/>
+        <w:rPr>
+          <w:rFonts w:cstheme="minorHAnsi"/>
+          <w:color w:val="000000" w:themeColor="text1"/>
+          <w:sz w:val="24"/>
+          <w:szCs w:val="24"/>
+          <w:lang w:val="fr-TG"/>
+        </w:rPr>
+      </w:pPr>
     </w:p>
     <w:sectPr>
-      <w:headerReference w:type="first" r:id="rId20"/>
+      <w:headerReference w:type="first" r:id="rId21"/>
       <w:pgSz w:w="11906" w:h="16838"/>
       <w:pgMar w:top="1417" w:right="1417" w:bottom="1417" w:left="1417" w:header="708" w:footer="708" w:gutter="0"/>
       <w:pgNumType w:start="1"/>
@@ -15548,9 +16795,9 @@
     </w:lvl>
   </w:abstractNum>
   <w:abstractNum w:abstractNumId="11" w15:restartNumberingAfterBreak="0">
-    <w:nsid w:val="5BAB0825"/>
+    <w:nsid w:val="5139473D"/>
     <w:multiLevelType w:val="multilevel"/>
-    <w:tmpl w:val="396AF860"/>
+    <w:tmpl w:val="8AF2C816"/>
     <w:lvl w:ilvl="0">
       <w:start w:val="1"/>
       <w:numFmt w:val="bullet"/>
@@ -15697,9 +16944,9 @@
     </w:lvl>
   </w:abstractNum>
   <w:abstractNum w:abstractNumId="12" w15:restartNumberingAfterBreak="0">
-    <w:nsid w:val="5CCF2C5E"/>
+    <w:nsid w:val="5BAB0825"/>
     <w:multiLevelType w:val="multilevel"/>
-    <w:tmpl w:val="79669CF6"/>
+    <w:tmpl w:val="396AF860"/>
     <w:lvl w:ilvl="0">
       <w:start w:val="1"/>
       <w:numFmt w:val="bullet"/>
@@ -15846,6 +17093,155 @@
     </w:lvl>
   </w:abstractNum>
   <w:abstractNum w:abstractNumId="13" w15:restartNumberingAfterBreak="0">
+    <w:nsid w:val="5CCF2C5E"/>
+    <w:multiLevelType w:val="multilevel"/>
+    <w:tmpl w:val="79669CF6"/>
+    <w:lvl w:ilvl="0">
+      <w:start w:val="1"/>
+      <w:numFmt w:val="bullet"/>
+      <w:lvlText w:val=""/>
+      <w:lvlJc w:val="left"/>
+      <w:pPr>
+        <w:tabs>
+          <w:tab w:val="num" w:pos="720"/>
+        </w:tabs>
+        <w:ind w:left="720" w:hanging="360"/>
+      </w:pPr>
+      <w:rPr>
+        <w:rFonts w:ascii="Symbol" w:hAnsi="Symbol" w:hint="default"/>
+        <w:sz w:val="20"/>
+      </w:rPr>
+    </w:lvl>
+    <w:lvl w:ilvl="1" w:tentative="1">
+      <w:start w:val="1"/>
+      <w:numFmt w:val="bullet"/>
+      <w:lvlText w:val=""/>
+      <w:lvlJc w:val="left"/>
+      <w:pPr>
+        <w:tabs>
+          <w:tab w:val="num" w:pos="1440"/>
+        </w:tabs>
+        <w:ind w:left="1440" w:hanging="360"/>
+      </w:pPr>
+      <w:rPr>
+        <w:rFonts w:ascii="Symbol" w:hAnsi="Symbol" w:hint="default"/>
+        <w:sz w:val="20"/>
+      </w:rPr>
+    </w:lvl>
+    <w:lvl w:ilvl="2" w:tentative="1">
+      <w:start w:val="1"/>
+      <w:numFmt w:val="bullet"/>
+      <w:lvlText w:val=""/>
+      <w:lvlJc w:val="left"/>
+      <w:pPr>
+        <w:tabs>
+          <w:tab w:val="num" w:pos="2160"/>
+        </w:tabs>
+        <w:ind w:left="2160" w:hanging="360"/>
+      </w:pPr>
+      <w:rPr>
+        <w:rFonts w:ascii="Symbol" w:hAnsi="Symbol" w:hint="default"/>
+        <w:sz w:val="20"/>
+      </w:rPr>
+    </w:lvl>
+    <w:lvl w:ilvl="3" w:tentative="1">
+      <w:start w:val="1"/>
+      <w:numFmt w:val="bullet"/>
+      <w:lvlText w:val=""/>
+      <w:lvlJc w:val="left"/>
+      <w:pPr>
+        <w:tabs>
+          <w:tab w:val="num" w:pos="2880"/>
+        </w:tabs>
+        <w:ind w:left="2880" w:hanging="360"/>
+      </w:pPr>
+      <w:rPr>
+        <w:rFonts w:ascii="Symbol" w:hAnsi="Symbol" w:hint="default"/>
+        <w:sz w:val="20"/>
+      </w:rPr>
+    </w:lvl>
+    <w:lvl w:ilvl="4" w:tentative="1">
+      <w:start w:val="1"/>
+      <w:numFmt w:val="bullet"/>
+      <w:lvlText w:val=""/>
+      <w:lvlJc w:val="left"/>
+      <w:pPr>
+        <w:tabs>
+          <w:tab w:val="num" w:pos="3600"/>
+        </w:tabs>
+        <w:ind w:left="3600" w:hanging="360"/>
+      </w:pPr>
+      <w:rPr>
+        <w:rFonts w:ascii="Symbol" w:hAnsi="Symbol" w:hint="default"/>
+        <w:sz w:val="20"/>
+      </w:rPr>
+    </w:lvl>
+    <w:lvl w:ilvl="5" w:tentative="1">
+      <w:start w:val="1"/>
+      <w:numFmt w:val="bullet"/>
+      <w:lvlText w:val=""/>
+      <w:lvlJc w:val="left"/>
+      <w:pPr>
+        <w:tabs>
+          <w:tab w:val="num" w:pos="4320"/>
+        </w:tabs>
+        <w:ind w:left="4320" w:hanging="360"/>
+      </w:pPr>
+      <w:rPr>
+        <w:rFonts w:ascii="Symbol" w:hAnsi="Symbol" w:hint="default"/>
+        <w:sz w:val="20"/>
+      </w:rPr>
+    </w:lvl>
+    <w:lvl w:ilvl="6" w:tentative="1">
+      <w:start w:val="1"/>
+      <w:numFmt w:val="bullet"/>
+      <w:lvlText w:val=""/>
+      <w:lvlJc w:val="left"/>
+      <w:pPr>
+        <w:tabs>
+          <w:tab w:val="num" w:pos="5040"/>
+        </w:tabs>
+        <w:ind w:left="5040" w:hanging="360"/>
+      </w:pPr>
+      <w:rPr>
+        <w:rFonts w:ascii="Symbol" w:hAnsi="Symbol" w:hint="default"/>
+        <w:sz w:val="20"/>
+      </w:rPr>
+    </w:lvl>
+    <w:lvl w:ilvl="7" w:tentative="1">
+      <w:start w:val="1"/>
+      <w:numFmt w:val="bullet"/>
+      <w:lvlText w:val=""/>
+      <w:lvlJc w:val="left"/>
+      <w:pPr>
+        <w:tabs>
+          <w:tab w:val="num" w:pos="5760"/>
+        </w:tabs>
+        <w:ind w:left="5760" w:hanging="360"/>
+      </w:pPr>
+      <w:rPr>
+        <w:rFonts w:ascii="Symbol" w:hAnsi="Symbol" w:hint="default"/>
+        <w:sz w:val="20"/>
+      </w:rPr>
+    </w:lvl>
+    <w:lvl w:ilvl="8" w:tentative="1">
+      <w:start w:val="1"/>
+      <w:numFmt w:val="bullet"/>
+      <w:lvlText w:val=""/>
+      <w:lvlJc w:val="left"/>
+      <w:pPr>
+        <w:tabs>
+          <w:tab w:val="num" w:pos="6480"/>
+        </w:tabs>
+        <w:ind w:left="6480" w:hanging="360"/>
+      </w:pPr>
+      <w:rPr>
+        <w:rFonts w:ascii="Symbol" w:hAnsi="Symbol" w:hint="default"/>
+        <w:sz w:val="20"/>
+      </w:rPr>
+    </w:lvl>
+  </w:abstractNum>
+  <w:abstractNum w:abstractNumId="14" w15:restartNumberingAfterBreak="0">
     <w:nsid w:val="656531B8"/>
     <w:multiLevelType w:val="hybridMultilevel"/>
     <w:tmpl w:val="337453CA"/>
@@ -15931,7 +17327,269 @@
       </w:pPr>
     </w:lvl>
   </w:abstractNum>
-  <w:abstractNum w:abstractNumId="14" w15:restartNumberingAfterBreak="0">
+  <w:abstractNum w:abstractNumId="15" w15:restartNumberingAfterBreak="0">
+    <w:nsid w:val="6F207CFE"/>
+    <w:multiLevelType w:val="hybridMultilevel"/>
+    <w:tmpl w:val="D9705AB8"/>
+    <w:lvl w:ilvl="0" w:tplc="20000001">
+      <w:start w:val="1"/>
+      <w:numFmt w:val="bullet"/>
+      <w:lvlText w:val=""/>
+      <w:lvlJc w:val="left"/>
+      <w:pPr>
+        <w:ind w:left="1440" w:hanging="360"/>
+      </w:pPr>
+      <w:rPr>
+        <w:rFonts w:ascii="Symbol" w:hAnsi="Symbol" w:hint="default"/>
+      </w:rPr>
+    </w:lvl>
+    <w:lvl w:ilvl="1" w:tplc="20000003" w:tentative="1">
+      <w:start w:val="1"/>
+      <w:numFmt w:val="bullet"/>
+      <w:lvlText w:val="o"/>
+      <w:lvlJc w:val="left"/>
+      <w:pPr>
+        <w:ind w:left="2160" w:hanging="360"/>
+      </w:pPr>
+      <w:rPr>
+        <w:rFonts w:ascii="Courier New" w:hAnsi="Courier New" w:cs="Courier New" w:hint="default"/>
+      </w:rPr>
+    </w:lvl>
+    <w:lvl w:ilvl="2" w:tplc="20000005" w:tentative="1">
+      <w:start w:val="1"/>
+      <w:numFmt w:val="bullet"/>
+      <w:lvlText w:val=""/>
+      <w:lvlJc w:val="left"/>
+      <w:pPr>
+        <w:ind w:left="2880" w:hanging="360"/>
+      </w:pPr>
+      <w:rPr>
+        <w:rFonts w:ascii="Wingdings" w:hAnsi="Wingdings" w:hint="default"/>
+      </w:rPr>
+    </w:lvl>
+    <w:lvl w:ilvl="3" w:tplc="20000001" w:tentative="1">
+      <w:start w:val="1"/>
+      <w:numFmt w:val="bullet"/>
+      <w:lvlText w:val=""/>
+      <w:lvlJc w:val="left"/>
+      <w:pPr>
+        <w:ind w:left="3600" w:hanging="360"/>
+      </w:pPr>
+      <w:rPr>
+        <w:rFonts w:ascii="Symbol" w:hAnsi="Symbol" w:hint="default"/>
+      </w:rPr>
+    </w:lvl>
+    <w:lvl w:ilvl="4" w:tplc="20000003" w:tentative="1">
+      <w:start w:val="1"/>
+      <w:numFmt w:val="bullet"/>
+      <w:lvlText w:val="o"/>
+      <w:lvlJc w:val="left"/>
+      <w:pPr>
+        <w:ind w:left="4320" w:hanging="360"/>
+      </w:pPr>
+      <w:rPr>
+        <w:rFonts w:ascii="Courier New" w:hAnsi="Courier New" w:cs="Courier New" w:hint="default"/>
+      </w:rPr>
+    </w:lvl>
+    <w:lvl w:ilvl="5" w:tplc="20000005" w:tentative="1">
+      <w:start w:val="1"/>
+      <w:numFmt w:val="bullet"/>
+      <w:lvlText w:val=""/>
+      <w:lvlJc w:val="left"/>
+      <w:pPr>
+        <w:ind w:left="5040" w:hanging="360"/>
+      </w:pPr>
+      <w:rPr>
+        <w:rFonts w:ascii="Wingdings" w:hAnsi="Wingdings" w:hint="default"/>
+      </w:rPr>
+    </w:lvl>
+    <w:lvl w:ilvl="6" w:tplc="20000001" w:tentative="1">
+      <w:start w:val="1"/>
+      <w:numFmt w:val="bullet"/>
+      <w:lvlText w:val=""/>
+      <w:lvlJc w:val="left"/>
+      <w:pPr>
+        <w:ind w:left="5760" w:hanging="360"/>
+      </w:pPr>
+      <w:rPr>
+        <w:rFonts w:ascii="Symbol" w:hAnsi="Symbol" w:hint="default"/>
+      </w:rPr>
+    </w:lvl>
+    <w:lvl w:ilvl="7" w:tplc="20000003" w:tentative="1">
+      <w:start w:val="1"/>
+      <w:numFmt w:val="bullet"/>
+      <w:lvlText w:val="o"/>
+      <w:lvlJc w:val="left"/>
+      <w:pPr>
+        <w:ind w:left="6480" w:hanging="360"/>
+      </w:pPr>
+      <w:rPr>
+        <w:rFonts w:ascii="Courier New" w:hAnsi="Courier New" w:cs="Courier New" w:hint="default"/>
+      </w:rPr>
+    </w:lvl>
+    <w:lvl w:ilvl="8" w:tplc="20000005" w:tentative="1">
+      <w:start w:val="1"/>
+      <w:numFmt w:val="bullet"/>
+      <w:lvlText w:val=""/>
+      <w:lvlJc w:val="left"/>
+      <w:pPr>
+        <w:ind w:left="7200" w:hanging="360"/>
+      </w:pPr>
+      <w:rPr>
+        <w:rFonts w:ascii="Wingdings" w:hAnsi="Wingdings" w:hint="default"/>
+      </w:rPr>
+    </w:lvl>
+  </w:abstractNum>
+  <w:abstractNum w:abstractNumId="16" w15:restartNumberingAfterBreak="0">
+    <w:nsid w:val="753F33EE"/>
+    <w:multiLevelType w:val="multilevel"/>
+    <w:tmpl w:val="E428583E"/>
+    <w:lvl w:ilvl="0">
+      <w:start w:val="1"/>
+      <w:numFmt w:val="bullet"/>
+      <w:lvlText w:val=""/>
+      <w:lvlJc w:val="left"/>
+      <w:pPr>
+        <w:tabs>
+          <w:tab w:val="num" w:pos="720"/>
+        </w:tabs>
+        <w:ind w:left="720" w:hanging="360"/>
+      </w:pPr>
+      <w:rPr>
+        <w:rFonts w:ascii="Symbol" w:hAnsi="Symbol" w:hint="default"/>
+        <w:sz w:val="20"/>
+      </w:rPr>
+    </w:lvl>
+    <w:lvl w:ilvl="1" w:tentative="1">
+      <w:start w:val="1"/>
+      <w:numFmt w:val="bullet"/>
+      <w:lvlText w:val=""/>
+      <w:lvlJc w:val="left"/>
+      <w:pPr>
+        <w:tabs>
+          <w:tab w:val="num" w:pos="1440"/>
+        </w:tabs>
+        <w:ind w:left="1440" w:hanging="360"/>
+      </w:pPr>
+      <w:rPr>
+        <w:rFonts w:ascii="Symbol" w:hAnsi="Symbol" w:hint="default"/>
+        <w:sz w:val="20"/>
+      </w:rPr>
+    </w:lvl>
+    <w:lvl w:ilvl="2" w:tentative="1">
+      <w:start w:val="1"/>
+      <w:numFmt w:val="bullet"/>
+      <w:lvlText w:val=""/>
+      <w:lvlJc w:val="left"/>
+      <w:pPr>
+        <w:tabs>
+          <w:tab w:val="num" w:pos="2160"/>
+        </w:tabs>
+        <w:ind w:left="2160" w:hanging="360"/>
+      </w:pPr>
+      <w:rPr>
+        <w:rFonts w:ascii="Symbol" w:hAnsi="Symbol" w:hint="default"/>
+        <w:sz w:val="20"/>
+      </w:rPr>
+    </w:lvl>
+    <w:lvl w:ilvl="3" w:tentative="1">
+      <w:start w:val="1"/>
+      <w:numFmt w:val="bullet"/>
+      <w:lvlText w:val=""/>
+      <w:lvlJc w:val="left"/>
+      <w:pPr>
+        <w:tabs>
+          <w:tab w:val="num" w:pos="2880"/>
+        </w:tabs>
+        <w:ind w:left="2880" w:hanging="360"/>
+      </w:pPr>
+      <w:rPr>
+        <w:rFonts w:ascii="Symbol" w:hAnsi="Symbol" w:hint="default"/>
+        <w:sz w:val="20"/>
+      </w:rPr>
+    </w:lvl>
+    <w:lvl w:ilvl="4" w:tentative="1">
+      <w:start w:val="1"/>
+      <w:numFmt w:val="bullet"/>
+      <w:lvlText w:val=""/>
+      <w:lvlJc w:val="left"/>
+      <w:pPr>
+        <w:tabs>
+          <w:tab w:val="num" w:pos="3600"/>
+        </w:tabs>
+        <w:ind w:left="3600" w:hanging="360"/>
+      </w:pPr>
+      <w:rPr>
+        <w:rFonts w:ascii="Symbol" w:hAnsi="Symbol" w:hint="default"/>
+        <w:sz w:val="20"/>
+      </w:rPr>
+    </w:lvl>
+    <w:lvl w:ilvl="5" w:tentative="1">
+      <w:start w:val="1"/>
+      <w:numFmt w:val="bullet"/>
+      <w:lvlText w:val=""/>
+      <w:lvlJc w:val="left"/>
+      <w:pPr>
+        <w:tabs>
+          <w:tab w:val="num" w:pos="4320"/>
+        </w:tabs>
+        <w:ind w:left="4320" w:hanging="360"/>
+      </w:pPr>
+      <w:rPr>
+        <w:rFonts w:ascii="Symbol" w:hAnsi="Symbol" w:hint="default"/>
+        <w:sz w:val="20"/>
+      </w:rPr>
+    </w:lvl>
+    <w:lvl w:ilvl="6" w:tentative="1">
+      <w:start w:val="1"/>
+      <w:numFmt w:val="bullet"/>
+      <w:lvlText w:val=""/>
+      <w:lvlJc w:val="left"/>
+      <w:pPr>
+        <w:tabs>
+          <w:tab w:val="num" w:pos="5040"/>
+        </w:tabs>
+        <w:ind w:left="5040" w:hanging="360"/>
+      </w:pPr>
+      <w:rPr>
+        <w:rFonts w:ascii="Symbol" w:hAnsi="Symbol" w:hint="default"/>
+        <w:sz w:val="20"/>
+      </w:rPr>
+    </w:lvl>
+    <w:lvl w:ilvl="7" w:tentative="1">
+      <w:start w:val="1"/>
+      <w:numFmt w:val="bullet"/>
+      <w:lvlText w:val=""/>
+      <w:lvlJc w:val="left"/>
+      <w:pPr>
+        <w:tabs>
+          <w:tab w:val="num" w:pos="5760"/>
+        </w:tabs>
+        <w:ind w:left="5760" w:hanging="360"/>
+      </w:pPr>
+      <w:rPr>
+        <w:rFonts w:ascii="Symbol" w:hAnsi="Symbol" w:hint="default"/>
+        <w:sz w:val="20"/>
+      </w:rPr>
+    </w:lvl>
+    <w:lvl w:ilvl="8" w:tentative="1">
+      <w:start w:val="1"/>
+      <w:numFmt w:val="bullet"/>
+      <w:lvlText w:val=""/>
+      <w:lvlJc w:val="left"/>
+      <w:pPr>
+        <w:tabs>
+          <w:tab w:val="num" w:pos="6480"/>
+        </w:tabs>
+        <w:ind w:left="6480" w:hanging="360"/>
+      </w:pPr>
+      <w:rPr>
+        <w:rFonts w:ascii="Symbol" w:hAnsi="Symbol" w:hint="default"/>
+        <w:sz w:val="20"/>
+      </w:rPr>
+    </w:lvl>
+  </w:abstractNum>
+  <w:abstractNum w:abstractNumId="17" w15:restartNumberingAfterBreak="0">
     <w:nsid w:val="7E0D7C6F"/>
     <w:multiLevelType w:val="hybridMultilevel"/>
     <w:tmpl w:val="0DB2DBA4"/>
@@ -16051,13 +17709,13 @@
     <w:abstractNumId w:val="1"/>
   </w:num>
   <w:num w:numId="3" w16cid:durableId="616104995">
-    <w:abstractNumId w:val="13"/>
+    <w:abstractNumId w:val="14"/>
   </w:num>
   <w:num w:numId="4" w16cid:durableId="1365329139">
     <w:abstractNumId w:val="3"/>
   </w:num>
   <w:num w:numId="5" w16cid:durableId="31805786">
-    <w:abstractNumId w:val="14"/>
+    <w:abstractNumId w:val="17"/>
   </w:num>
   <w:num w:numId="6" w16cid:durableId="724261272">
     <w:abstractNumId w:val="5"/>
@@ -16075,7 +17733,7 @@
     <w:abstractNumId w:val="4"/>
   </w:num>
   <w:num w:numId="11" w16cid:durableId="308443518">
-    <w:abstractNumId w:val="12"/>
+    <w:abstractNumId w:val="13"/>
   </w:num>
   <w:num w:numId="12" w16cid:durableId="300119107">
     <w:abstractNumId w:val="0"/>
@@ -16087,6 +17745,15 @@
     <w:abstractNumId w:val="7"/>
   </w:num>
   <w:num w:numId="15" w16cid:durableId="546182826">
+    <w:abstractNumId w:val="12"/>
+  </w:num>
+  <w:num w:numId="16" w16cid:durableId="1285384388">
+    <w:abstractNumId w:val="16"/>
+  </w:num>
+  <w:num w:numId="17" w16cid:durableId="2093770921">
+    <w:abstractNumId w:val="15"/>
+  </w:num>
+  <w:num w:numId="18" w16cid:durableId="1026559029">
     <w:abstractNumId w:val="11"/>
   </w:num>
 </w:numbering>
@@ -17363,9 +19030,9 @@
     <w:rsid w:val="008F6CB9"/>
     <w:rsid w:val="00A64D2B"/>
     <w:rsid w:val="00BA7426"/>
+    <w:rsid w:val="00BC58AF"/>
     <w:rsid w:val="00C33280"/>
     <w:rsid w:val="00DC387D"/>
-    <w:rsid w:val="00E17145"/>
     <w:rsid w:val="00E6366C"/>
     <w:rsid w:val="00FE20AF"/>
   </w:rsids>

</xml_diff>